<commit_message>
Almost done Q1. don't know how to "unscale" for good representation. asked about it in the forum. if you have suggestions...
</commit_message>
<xml_diff>
--- a/HW2/ML-EX2_Avis_Fixes.docx
+++ b/HW2/ML-EX2_Avis_Fixes.docx
@@ -1,10 +1,10 @@
 
 <file path=word/document.xml><?xml version="1.0" encoding="utf-8"?>
-<w:document xmlns:wpc="http://schemas.microsoft.com/office/word/2010/wordprocessingCanvas" xmlns:cx="http://schemas.microsoft.com/office/drawing/2014/chartex" xmlns:cx1="http://schemas.microsoft.com/office/drawing/2015/9/8/chartex" xmlns:cx2="http://schemas.microsoft.com/office/drawing/2015/10/21/chartex" xmlns:cx3="http://schemas.microsoft.com/office/drawing/2016/5/9/chartex" xmlns:cx4="http://schemas.microsoft.com/office/drawing/2016/5/10/chartex" xmlns:cx5="http://schemas.microsoft.com/office/drawing/2016/5/11/chartex" xmlns:mc="http://schemas.openxmlformats.org/markup-compatibility/2006" xmlns:o="urn:schemas-microsoft-com:office:office" xmlns:r="http://schemas.openxmlformats.org/officeDocument/2006/relationships" xmlns:m="http://schemas.openxmlformats.org/officeDocument/2006/math" xmlns:v="urn:schemas-microsoft-com:vml" xmlns:wp14="http://schemas.microsoft.com/office/word/2010/wordprocessingDrawing" xmlns:wp="http://schemas.openxmlformats.org/drawingml/2006/wordprocessingDrawing" xmlns:w10="urn:schemas-microsoft-com:office:word" xmlns:w="http://schemas.openxmlformats.org/wordprocessingml/2006/main" xmlns:w14="http://schemas.microsoft.com/office/word/2010/wordml" xmlns:w15="http://schemas.microsoft.com/office/word/2012/wordml" xmlns:w16se="http://schemas.microsoft.com/office/word/2015/wordml/symex" xmlns:wpg="http://schemas.microsoft.com/office/word/2010/wordprocessingGroup" xmlns:wpi="http://schemas.microsoft.com/office/word/2010/wordprocessingInk" xmlns:wne="http://schemas.microsoft.com/office/word/2006/wordml" xmlns:wps="http://schemas.microsoft.com/office/word/2010/wordprocessingShape" mc:Ignorable="w14 w15 w16se wp14">
+<w:document xmlns:ve="http://schemas.openxmlformats.org/markup-compatibility/2006" xmlns:o="urn:schemas-microsoft-com:office:office" xmlns:r="http://schemas.openxmlformats.org/officeDocument/2006/relationships" xmlns:m="http://schemas.openxmlformats.org/officeDocument/2006/math" xmlns:v="urn:schemas-microsoft-com:vml" xmlns:wp="http://schemas.openxmlformats.org/drawingml/2006/wordprocessingDrawing" xmlns:w10="urn:schemas-microsoft-com:office:word" xmlns:w="http://schemas.openxmlformats.org/wordprocessingml/2006/main" xmlns:wne="http://schemas.microsoft.com/office/word/2006/wordml">
   <w:body>
     <w:p>
       <w:pPr>
-        <w:pStyle w:val="Title"/>
+        <w:pStyle w:val="a3"/>
         <w:bidi/>
         <w:jc w:val="center"/>
         <w:rPr>
@@ -29,7 +29,7 @@
     </w:p>
     <w:p>
       <w:pPr>
-        <w:pStyle w:val="Subtitle"/>
+        <w:pStyle w:val="a5"/>
         <w:bidi/>
         <w:jc w:val="center"/>
       </w:pPr>
@@ -41,8 +41,29 @@
       <w:r>
         <w:t xml:space="preserve">        </w:t>
       </w:r>
-      <w:r>
-        <w:t>Dor Bank - 301380416 - dorbank@gmail.com,    Avi Caciularu - 203056585 - avi.c33@gmail.com</w:t>
+      <w:proofErr w:type="spellStart"/>
+      <w:r>
+        <w:t>Dor</w:t>
+      </w:r>
+      <w:proofErr w:type="spellEnd"/>
+      <w:r>
+        <w:t xml:space="preserve"> Bank - 301380416 - dorbank@gmail.com,    </w:t>
+      </w:r>
+      <w:proofErr w:type="spellStart"/>
+      <w:r>
+        <w:t>Avi</w:t>
+      </w:r>
+      <w:proofErr w:type="spellEnd"/>
+      <w:r>
+        <w:t xml:space="preserve"> </w:t>
+      </w:r>
+      <w:proofErr w:type="spellStart"/>
+      <w:r>
+        <w:t>Caciularu</w:t>
+      </w:r>
+      <w:proofErr w:type="spellEnd"/>
+      <w:r>
+        <w:t xml:space="preserve"> - 203056585 - avi.c33@gmail.com</w:t>
       </w:r>
     </w:p>
     <w:p>
@@ -279,7 +300,7 @@
     </w:p>
     <w:p>
       <w:pPr>
-        <w:pStyle w:val="ListParagraph"/>
+        <w:pStyle w:val="a8"/>
         <w:numPr>
           <w:ilvl w:val="0"/>
           <w:numId w:val="4"/>
@@ -309,7 +330,7 @@
     </w:p>
     <w:p>
       <w:pPr>
-        <w:pStyle w:val="ListParagraph"/>
+        <w:pStyle w:val="a8"/>
         <w:numPr>
           <w:ilvl w:val="0"/>
           <w:numId w:val="6"/>
@@ -559,7 +580,7 @@
     </w:p>
     <w:p>
       <w:pPr>
-        <w:pStyle w:val="ListParagraph"/>
+        <w:pStyle w:val="a8"/>
         <w:ind w:firstLine="360"/>
         <w:rPr>
           <w:rFonts w:eastAsiaTheme="minorEastAsia"/>
@@ -770,7 +791,7 @@
     </w:p>
     <w:p>
       <w:pPr>
-        <w:pStyle w:val="ListParagraph"/>
+        <w:pStyle w:val="a8"/>
         <w:numPr>
           <w:ilvl w:val="0"/>
           <w:numId w:val="6"/>
@@ -1014,7 +1035,7 @@
     </w:p>
     <w:p>
       <w:pPr>
-        <w:pStyle w:val="ListParagraph"/>
+        <w:pStyle w:val="a8"/>
         <w:ind w:left="1080"/>
         <w:rPr>
           <w:rFonts w:eastAsiaTheme="minorEastAsia"/>
@@ -1193,7 +1214,7 @@
     </w:p>
     <w:p>
       <w:pPr>
-        <w:pStyle w:val="ListParagraph"/>
+        <w:pStyle w:val="a8"/>
         <w:rPr>
           <w:rFonts w:eastAsiaTheme="minorEastAsia"/>
         </w:rPr>
@@ -1225,7 +1246,7 @@
     </w:p>
     <w:p>
       <w:pPr>
-        <w:pStyle w:val="ListParagraph"/>
+        <w:pStyle w:val="a8"/>
         <w:rPr>
           <w:rFonts w:eastAsiaTheme="minorEastAsia"/>
         </w:rPr>
@@ -1273,7 +1294,7 @@
     </w:p>
     <w:p>
       <w:pPr>
-        <w:pStyle w:val="ListParagraph"/>
+        <w:pStyle w:val="a8"/>
         <w:rPr>
           <w:rFonts w:eastAsiaTheme="minorEastAsia"/>
         </w:rPr>
@@ -1281,7 +1302,7 @@
     </w:p>
     <w:p>
       <w:pPr>
-        <w:pStyle w:val="ListParagraph"/>
+        <w:pStyle w:val="a8"/>
         <w:rPr>
           <w:rFonts w:eastAsiaTheme="minorEastAsia"/>
         </w:rPr>
@@ -1295,7 +1316,7 @@
     </w:p>
     <w:p>
       <w:pPr>
-        <w:pStyle w:val="ListParagraph"/>
+        <w:pStyle w:val="a8"/>
         <w:rPr>
           <w:rFonts w:eastAsiaTheme="minorEastAsia"/>
           <w:iCs/>
@@ -1766,7 +1787,7 @@
     </w:p>
     <w:p>
       <w:pPr>
-        <w:pStyle w:val="ListParagraph"/>
+        <w:pStyle w:val="a8"/>
         <w:rPr>
           <w:rFonts w:eastAsiaTheme="minorEastAsia"/>
           <w:iCs/>
@@ -1782,7 +1803,7 @@
     </w:p>
     <w:p>
       <w:pPr>
-        <w:pStyle w:val="ListParagraph"/>
+        <w:pStyle w:val="a8"/>
         <w:rPr>
           <w:rFonts w:eastAsiaTheme="minorEastAsia"/>
           <w:iCs/>
@@ -2472,7 +2493,7 @@
     </w:p>
     <w:p>
       <w:pPr>
-        <w:pStyle w:val="ListParagraph"/>
+        <w:pStyle w:val="a8"/>
         <w:rPr>
           <w:rFonts w:eastAsiaTheme="minorEastAsia"/>
         </w:rPr>
@@ -2486,7 +2507,7 @@
     </w:p>
     <w:p>
       <w:pPr>
-        <w:pStyle w:val="ListParagraph"/>
+        <w:pStyle w:val="a8"/>
         <w:rPr>
           <w:rFonts w:eastAsiaTheme="minorEastAsia"/>
         </w:rPr>
@@ -2500,7 +2521,7 @@
     </w:p>
     <w:p>
       <w:pPr>
-        <w:pStyle w:val="ListParagraph"/>
+        <w:pStyle w:val="a8"/>
         <w:rPr>
           <w:rFonts w:eastAsiaTheme="minorEastAsia"/>
         </w:rPr>
@@ -2508,7 +2529,7 @@
     </w:p>
     <w:p>
       <w:pPr>
-        <w:pStyle w:val="ListParagraph"/>
+        <w:pStyle w:val="a8"/>
         <w:rPr>
           <w:rFonts w:eastAsiaTheme="minorEastAsia"/>
         </w:rPr>
@@ -2552,7 +2573,7 @@
     </w:p>
     <w:p>
       <w:pPr>
-        <w:pStyle w:val="ListParagraph"/>
+        <w:pStyle w:val="a8"/>
         <w:numPr>
           <w:ilvl w:val="0"/>
           <w:numId w:val="7"/>
@@ -3057,7 +3078,7 @@
     </w:p>
     <w:p>
       <w:pPr>
-        <w:pStyle w:val="ListParagraph"/>
+        <w:pStyle w:val="a8"/>
         <w:ind w:left="1080"/>
         <w:rPr>
           <w:rFonts w:eastAsiaTheme="minorEastAsia"/>
@@ -4088,7 +4109,7 @@
     </w:p>
     <w:p>
       <w:pPr>
-        <w:pStyle w:val="ListParagraph"/>
+        <w:pStyle w:val="a8"/>
         <w:numPr>
           <w:ilvl w:val="0"/>
           <w:numId w:val="7"/>
@@ -4428,7 +4449,7 @@
     </w:p>
     <w:p>
       <w:pPr>
-        <w:pStyle w:val="ListParagraph"/>
+        <w:pStyle w:val="a8"/>
         <w:numPr>
           <w:ilvl w:val="0"/>
           <w:numId w:val="4"/>
@@ -4882,7 +4903,7 @@
     </w:p>
     <w:p>
       <w:pPr>
-        <w:pStyle w:val="ListParagraph"/>
+        <w:pStyle w:val="a8"/>
         <w:numPr>
           <w:ilvl w:val="0"/>
           <w:numId w:val="4"/>
@@ -4891,7 +4912,7 @@
     </w:p>
     <w:p>
       <w:pPr>
-        <w:pStyle w:val="ListParagraph"/>
+        <w:pStyle w:val="a8"/>
         <w:numPr>
           <w:ilvl w:val="0"/>
           <w:numId w:val="5"/>
@@ -5128,7 +5149,7 @@
     </w:p>
     <w:p>
       <w:pPr>
-        <w:pStyle w:val="ListParagraph"/>
+        <w:pStyle w:val="a8"/>
         <w:numPr>
           <w:ilvl w:val="0"/>
           <w:numId w:val="5"/>
@@ -5160,7 +5181,13 @@
               <w:rPr>
                 <w:rFonts w:ascii="Cambria Math" w:hAnsi="Cambria Math"/>
               </w:rPr>
-              <m:t>∂b</m:t>
+              <m:t>∂</m:t>
+            </m:r>
+            <m:r>
+              <w:rPr>
+                <w:rFonts w:ascii="Cambria Math" w:hAnsi="Cambria Math"/>
+              </w:rPr>
+              <m:t>b</m:t>
             </m:r>
           </m:den>
         </m:f>
@@ -5313,7 +5340,7 @@
     </w:p>
     <w:p>
       <w:pPr>
-        <w:pStyle w:val="ListParagraph"/>
+        <w:pStyle w:val="a8"/>
         <w:numPr>
           <w:ilvl w:val="0"/>
           <w:numId w:val="5"/>
@@ -5954,6 +5981,7 @@
         </w:rPr>
         <w:t xml:space="preserve">So now our </w:t>
       </w:r>
+      <w:proofErr w:type="spellStart"/>
       <w:r>
         <w:rPr>
           <w:rFonts w:eastAsiaTheme="minorEastAsia"/>
@@ -5966,6 +5994,7 @@
         </w:rPr>
         <w:t>agrangian</w:t>
       </w:r>
+      <w:proofErr w:type="spellEnd"/>
       <w:r>
         <w:rPr>
           <w:rFonts w:eastAsiaTheme="minorEastAsia"/>
@@ -8604,7 +8633,7 @@
     </w:p>
     <w:p>
       <w:pPr>
-        <w:pStyle w:val="ListParagraph"/>
+        <w:pStyle w:val="a8"/>
         <w:numPr>
           <w:ilvl w:val="0"/>
           <w:numId w:val="4"/>
@@ -9389,7 +9418,7 @@
     </w:p>
     <w:p>
       <w:pPr>
-        <w:pStyle w:val="ListParagraph"/>
+        <w:pStyle w:val="a8"/>
         <w:numPr>
           <w:ilvl w:val="0"/>
           <w:numId w:val="8"/>
@@ -10034,16 +10063,7 @@
           <w:rPr>
             <w:rFonts w:ascii="Cambria Math" w:eastAsiaTheme="minorEastAsia" w:hAnsi="Cambria Math"/>
           </w:rPr>
-          <m:t>⋅</m:t>
-        </m:r>
-        <m:r>
-          <m:rPr>
-            <m:sty m:val="bi"/>
-          </m:rPr>
-          <w:rPr>
-            <w:rFonts w:ascii="Cambria Math" w:eastAsiaTheme="minorEastAsia" w:hAnsi="Cambria Math"/>
-          </w:rPr>
-          <m:t>y=0</m:t>
+          <m:t>⋅y=0</m:t>
         </m:r>
       </m:oMath>
       <w:r>
@@ -10253,7 +10273,13 @@
         <w:rPr>
           <w:rFonts w:eastAsiaTheme="minorEastAsia"/>
         </w:rPr>
-        <w:t xml:space="preserve"> for</w:t>
+        <w:t xml:space="preserve"> </w:t>
+      </w:r>
+      <w:r>
+        <w:rPr>
+          <w:rFonts w:eastAsiaTheme="minorEastAsia"/>
+        </w:rPr>
+        <w:t>to</w:t>
       </w:r>
       <w:r>
         <w:rPr>
@@ -10264,7 +10290,7 @@
     </w:p>
     <w:p>
       <w:pPr>
-        <w:pStyle w:val="ListParagraph"/>
+        <w:pStyle w:val="a8"/>
         <w:numPr>
           <w:ilvl w:val="0"/>
           <w:numId w:val="8"/>
@@ -10517,7 +10543,31 @@
           <w:rPr>
             <w:rFonts w:ascii="Cambria Math" w:eastAsiaTheme="minorEastAsia" w:hAnsi="Cambria Math"/>
           </w:rPr>
-          <m:t xml:space="preserve"> / +0.5</m:t>
+          <m:t xml:space="preserve"> </m:t>
+        </m:r>
+        <m:r>
+          <w:rPr>
+            <w:rFonts w:ascii="Cambria Math" w:eastAsiaTheme="minorEastAsia" w:hAnsi="Cambria Math"/>
+          </w:rPr>
+          <m:t xml:space="preserve">           </m:t>
+        </m:r>
+        <m:r>
+          <w:rPr>
+            <w:rFonts w:ascii="Cambria Math" w:eastAsiaTheme="minorEastAsia" w:hAnsi="Cambria Math"/>
+          </w:rPr>
+          <m:t>/</m:t>
+        </m:r>
+        <m:r>
+          <w:rPr>
+            <w:rFonts w:ascii="Cambria Math" w:eastAsiaTheme="minorEastAsia" w:hAnsi="Cambria Math"/>
+          </w:rPr>
+          <m:t>add</m:t>
+        </m:r>
+        <m:r>
+          <w:rPr>
+            <w:rFonts w:ascii="Cambria Math" w:eastAsiaTheme="minorEastAsia" w:hAnsi="Cambria Math"/>
+          </w:rPr>
+          <m:t xml:space="preserve"> +0.5</m:t>
         </m:r>
         <m:sSup>
           <m:sSupPr>
@@ -10836,13 +10886,53 @@
           <w:rPr>
             <w:rFonts w:ascii="Cambria Math" w:eastAsiaTheme="minorEastAsia" w:hAnsi="Cambria Math"/>
           </w:rPr>
-          <m:t xml:space="preserve"> / </m:t>
-        </m:r>
-        <m:r>
-          <w:rPr>
-            <w:rFonts w:ascii="Cambria Math" w:eastAsiaTheme="minorEastAsia" w:hAnsi="Cambria Math"/>
-          </w:rPr>
-          <m:t>√</m:t>
+          <m:t xml:space="preserve">            </m:t>
+        </m:r>
+        <m:r>
+          <w:rPr>
+            <w:rFonts w:ascii="Cambria Math" w:eastAsiaTheme="minorEastAsia" w:hAnsi="Cambria Math"/>
+          </w:rPr>
+          <m:t>/</m:t>
+        </m:r>
+        <m:r>
+          <w:rPr>
+            <w:rFonts w:ascii="Cambria Math" w:eastAsiaTheme="minorEastAsia" w:hAnsi="Cambria Math"/>
+          </w:rPr>
+          <m:t xml:space="preserve">  </m:t>
+        </m:r>
+        <m:r>
+          <w:rPr>
+            <w:rFonts w:ascii="Cambria Math" w:eastAsiaTheme="minorEastAsia" w:hAnsi="Cambria Math"/>
+          </w:rPr>
+          <m:t>take</m:t>
+        </m:r>
+        <m:r>
+          <m:rPr>
+            <m:sty m:val="bi"/>
+          </m:rPr>
+          <w:rPr>
+            <w:rFonts w:ascii="Cambria Math" w:eastAsiaTheme="minorEastAsia" w:hAnsi="Cambria Math"/>
+          </w:rPr>
+          <m:t xml:space="preserve"> </m:t>
+        </m:r>
+        <m:rad>
+          <m:radPr>
+            <m:degHide m:val="on"/>
+            <m:ctrlPr>
+              <w:rPr>
+                <w:rFonts w:ascii="Cambria Math" w:eastAsiaTheme="minorEastAsia" w:hAnsi="Cambria Math"/>
+                <w:i/>
+              </w:rPr>
+            </m:ctrlPr>
+          </m:radPr>
+          <m:deg/>
+          <m:e/>
+        </m:rad>
+        <m:r>
+          <w:rPr>
+            <w:rFonts w:ascii="Cambria Math" w:eastAsiaTheme="minorEastAsia" w:hAnsi="Cambria Math"/>
+          </w:rPr>
+          <m:t xml:space="preserve"> from both sides</m:t>
         </m:r>
       </m:oMath>
       <w:r>
@@ -10860,7 +10950,7 @@
     </w:p>
     <w:p>
       <w:pPr>
-        <w:pStyle w:val="ListParagraph"/>
+        <w:pStyle w:val="a8"/>
         <w:tabs>
           <w:tab w:val="left" w:pos="6780"/>
         </w:tabs>
@@ -10924,7 +11014,7 @@
         </m:r>
         <m:rad>
           <m:radPr>
-            <m:degHide m:val="1"/>
+            <m:degHide m:val="on"/>
             <m:ctrlPr>
               <w:rPr>
                 <w:rFonts w:ascii="Cambria Math" w:eastAsiaTheme="minorEastAsia" w:hAnsi="Cambria Math"/>
@@ -11036,7 +11126,7 @@
         </m:r>
         <m:rad>
           <m:radPr>
-            <m:degHide m:val="1"/>
+            <m:degHide m:val="on"/>
             <m:ctrlPr>
               <w:rPr>
                 <w:rFonts w:ascii="Cambria Math" w:eastAsiaTheme="minorEastAsia" w:hAnsi="Cambria Math"/>
@@ -11162,9 +11252,9 @@
     </w:p>
     <w:p>
       <w:pPr>
-        <w:pStyle w:val="ListParagraph"/>
-        <w:rPr>
-          <w:rFonts w:eastAsiaTheme="minorEastAsia" w:hint="cs"/>
+        <w:pStyle w:val="a8"/>
+        <w:rPr>
+          <w:rFonts w:eastAsiaTheme="minorEastAsia"/>
           <w:bCs/>
           <w:rtl/>
         </w:rPr>
@@ -11231,7 +11321,7 @@
         </m:r>
         <m:rad>
           <m:radPr>
-            <m:degHide m:val="1"/>
+            <m:degHide m:val="on"/>
             <m:ctrlPr>
               <w:rPr>
                 <w:rFonts w:ascii="Cambria Math" w:eastAsiaTheme="minorEastAsia" w:hAnsi="Cambria Math"/>
@@ -11350,7 +11440,7 @@
         </m:r>
         <m:rad>
           <m:radPr>
-            <m:degHide m:val="1"/>
+            <m:degHide m:val="on"/>
             <m:ctrlPr>
               <w:rPr>
                 <w:rFonts w:ascii="Cambria Math" w:eastAsiaTheme="minorEastAsia" w:hAnsi="Cambria Math"/>
@@ -11415,7 +11505,7 @@
         </m:r>
         <m:rad>
           <m:radPr>
-            <m:degHide m:val="1"/>
+            <m:degHide m:val="on"/>
             <m:ctrlPr>
               <w:rPr>
                 <w:rFonts w:ascii="Cambria Math" w:eastAsiaTheme="minorEastAsia" w:hAnsi="Cambria Math"/>
@@ -11433,16 +11523,7 @@
               <w:rPr>
                 <w:rFonts w:ascii="Cambria Math" w:eastAsiaTheme="minorEastAsia" w:hAnsi="Cambria Math"/>
               </w:rPr>
-              <m:t>C</m:t>
-            </m:r>
-            <m:r>
-              <m:rPr>
-                <m:sty m:val="bi"/>
-              </m:rPr>
-              <w:rPr>
-                <w:rFonts w:ascii="Cambria Math" w:eastAsiaTheme="minorEastAsia" w:hAnsi="Cambria Math"/>
-              </w:rPr>
-              <m:t>⋅1</m:t>
+              <m:t>C⋅1</m:t>
             </m:r>
           </m:e>
         </m:rad>
@@ -11457,7 +11538,7 @@
         </m:r>
         <m:rad>
           <m:radPr>
-            <m:degHide m:val="1"/>
+            <m:degHide m:val="on"/>
             <m:ctrlPr>
               <w:rPr>
                 <w:rFonts w:ascii="Cambria Math" w:eastAsiaTheme="minorEastAsia" w:hAnsi="Cambria Math"/>
@@ -11472,13 +11553,7 @@
               <w:rPr>
                 <w:rFonts w:ascii="Cambria Math" w:eastAsiaTheme="minorEastAsia" w:hAnsi="Cambria Math"/>
               </w:rPr>
-              <m:t>C</m:t>
-            </m:r>
-            <m:r>
-              <w:rPr>
-                <w:rFonts w:ascii="Cambria Math" w:eastAsiaTheme="minorEastAsia" w:hAnsi="Cambria Math"/>
-              </w:rPr>
-              <m:t>m</m:t>
+              <m:t>Cm</m:t>
             </m:r>
           </m:e>
         </m:rad>
@@ -11520,7 +11595,7 @@
     </w:p>
     <w:p>
       <w:pPr>
-        <w:pStyle w:val="ListParagraph"/>
+        <w:pStyle w:val="a8"/>
         <w:numPr>
           <w:ilvl w:val="0"/>
           <w:numId w:val="10"/>
@@ -12156,7 +12231,7 @@
     </w:p>
     <w:p>
       <w:pPr>
-        <w:pStyle w:val="ListParagraph"/>
+        <w:pStyle w:val="a8"/>
         <w:numPr>
           <w:ilvl w:val="0"/>
           <w:numId w:val="10"/>
@@ -12204,7 +12279,7 @@
     </w:p>
     <w:p>
       <w:pPr>
-        <w:pStyle w:val="ListParagraph"/>
+        <w:pStyle w:val="a8"/>
         <w:rPr>
           <w:rFonts w:eastAsiaTheme="minorEastAsia"/>
         </w:rPr>
@@ -13223,13 +13298,7 @@
                       <w:rPr>
                         <w:rFonts w:ascii="Cambria Math" w:eastAsiaTheme="minorEastAsia" w:hAnsi="Cambria Math"/>
                       </w:rPr>
-                      <m:t>j</m:t>
-                    </m:r>
-                    <m:r>
-                      <w:rPr>
-                        <w:rFonts w:ascii="Cambria Math" w:eastAsiaTheme="minorEastAsia" w:hAnsi="Cambria Math"/>
-                      </w:rPr>
-                      <m:t>=2</m:t>
+                      <m:t>j=2</m:t>
                     </m:r>
                   </m:sub>
                   <m:sup>
@@ -13654,13 +13723,7 @@
                       <w:rPr>
                         <w:rFonts w:ascii="Cambria Math" w:eastAsiaTheme="minorEastAsia" w:hAnsi="Cambria Math"/>
                       </w:rPr>
-                      <m:t>j</m:t>
-                    </m:r>
-                    <m:r>
-                      <w:rPr>
-                        <w:rFonts w:ascii="Cambria Math" w:eastAsiaTheme="minorEastAsia" w:hAnsi="Cambria Math"/>
-                      </w:rPr>
-                      <m:t>=2</m:t>
+                      <m:t>j=2</m:t>
                     </m:r>
                   </m:sub>
                   <m:sup>
@@ -13879,13 +13942,7 @@
           <w:rPr>
             <w:rFonts w:ascii="Cambria Math" w:eastAsiaTheme="minorEastAsia" w:hAnsi="Cambria Math"/>
           </w:rPr>
-          <m:t>=</m:t>
-        </m:r>
-        <m:r>
-          <w:rPr>
-            <w:rFonts w:ascii="Cambria Math" w:eastAsiaTheme="minorEastAsia" w:hAnsi="Cambria Math"/>
-          </w:rPr>
-          <m:t>[</m:t>
+          <m:t>=[</m:t>
         </m:r>
         <m:sSubSup>
           <m:sSubSupPr>
@@ -14569,7 +14626,7 @@
     </w:p>
     <w:p>
       <w:pPr>
-        <w:pStyle w:val="ListParagraph"/>
+        <w:pStyle w:val="a8"/>
         <w:rPr>
           <w:rFonts w:eastAsiaTheme="minorEastAsia"/>
         </w:rPr>
@@ -14837,7 +14894,7 @@
     </w:p>
     <w:p>
       <w:pPr>
-        <w:pStyle w:val="ListParagraph"/>
+        <w:pStyle w:val="a8"/>
         <w:rPr>
           <w:rFonts w:eastAsiaTheme="minorEastAsia"/>
         </w:rPr>
@@ -15737,7 +15794,7 @@
     </w:p>
     <w:p>
       <w:pPr>
-        <w:pStyle w:val="ListParagraph"/>
+        <w:pStyle w:val="a8"/>
         <w:rPr>
           <w:rFonts w:eastAsiaTheme="minorEastAsia"/>
           <w:rtl/>
@@ -15792,7 +15849,7 @@
     </w:p>
     <w:p>
       <w:pPr>
-        <w:pStyle w:val="ListParagraph"/>
+        <w:pStyle w:val="a8"/>
         <w:rPr>
           <w:rFonts w:eastAsiaTheme="minorEastAsia"/>
         </w:rPr>
@@ -15818,7 +15875,7 @@
     </w:p>
     <w:p>
       <w:pPr>
-        <w:pStyle w:val="ListParagraph"/>
+        <w:pStyle w:val="a8"/>
         <w:numPr>
           <w:ilvl w:val="0"/>
           <w:numId w:val="10"/>
@@ -16273,7 +16330,7 @@
     </w:p>
     <w:p>
       <w:pPr>
-        <w:pStyle w:val="ListParagraph"/>
+        <w:pStyle w:val="a8"/>
         <w:numPr>
           <w:ilvl w:val="0"/>
           <w:numId w:val="7"/>
@@ -16435,13 +16492,7 @@
           <w:rPr>
             <w:rFonts w:ascii="Cambria Math" w:eastAsiaTheme="minorEastAsia" w:hAnsi="Cambria Math"/>
           </w:rPr>
-          <m:t>0</m:t>
-        </m:r>
-        <m:r>
-          <w:rPr>
-            <w:rFonts w:ascii="Cambria Math" w:eastAsiaTheme="minorEastAsia" w:hAnsi="Cambria Math"/>
-          </w:rPr>
-          <m:t>(→</m:t>
+          <m:t>0(→</m:t>
         </m:r>
         <m:sSub>
           <m:sSubPr>
@@ -16590,7 +16641,7 @@
     </w:p>
     <w:p>
       <w:pPr>
-        <w:pStyle w:val="ListParagraph"/>
+        <w:pStyle w:val="a8"/>
         <w:numPr>
           <w:ilvl w:val="0"/>
           <w:numId w:val="7"/>
@@ -16636,13 +16687,7 @@
           <w:rPr>
             <w:rFonts w:ascii="Cambria Math" w:eastAsiaTheme="minorEastAsia" w:hAnsi="Cambria Math"/>
           </w:rPr>
-          <m:t>≠</m:t>
-        </m:r>
-        <m:r>
-          <w:rPr>
-            <w:rFonts w:ascii="Cambria Math" w:eastAsiaTheme="minorEastAsia" w:hAnsi="Cambria Math"/>
-          </w:rPr>
-          <m:t>0</m:t>
+          <m:t>≠0</m:t>
         </m:r>
       </m:oMath>
       <w:r>
@@ -16699,16 +16744,7 @@
           <w:rPr>
             <w:rFonts w:ascii="Cambria Math" w:eastAsiaTheme="minorEastAsia" w:hAnsi="Cambria Math"/>
           </w:rPr>
-          <m:t>≠</m:t>
-        </m:r>
-        <m:r>
-          <m:rPr>
-            <m:sty m:val="bi"/>
-          </m:rPr>
-          <w:rPr>
-            <w:rFonts w:ascii="Cambria Math" w:eastAsiaTheme="minorEastAsia" w:hAnsi="Cambria Math"/>
-          </w:rPr>
-          <m:t>0</m:t>
+          <m:t>≠0</m:t>
         </m:r>
       </m:oMath>
       <w:r>
@@ -18038,7 +18074,7 @@
     </w:p>
     <w:p>
       <w:pPr>
-        <w:pStyle w:val="ListParagraph"/>
+        <w:pStyle w:val="a8"/>
         <w:numPr>
           <w:ilvl w:val="0"/>
           <w:numId w:val="10"/>
@@ -18210,21 +18246,53 @@
             <w:rFonts w:ascii="Cambria Math" w:eastAsiaTheme="minorEastAsia" w:hAnsi="Cambria Math"/>
             <w:color w:val="FF0000"/>
           </w:rPr>
-          <m:t>O(</m:t>
-        </m:r>
+          <m:t>O(#samples)</m:t>
+        </m:r>
+      </m:oMath>
+      <w:r>
+        <w:rPr>
+          <w:rFonts w:eastAsiaTheme="minorEastAsia"/>
+          <w:color w:val="FF0000"/>
+        </w:rPr>
+        <w:t xml:space="preserve">. In total, time complexity is </w:t>
+      </w:r>
+      <m:oMath>
         <m:r>
           <w:rPr>
             <w:rFonts w:ascii="Cambria Math" w:eastAsiaTheme="minorEastAsia" w:hAnsi="Cambria Math"/>
             <w:color w:val="FF0000"/>
           </w:rPr>
-          <m:t>#samples</m:t>
-        </m:r>
+          <m:t>O(#features⋅#samples)</m:t>
+        </m:r>
+      </m:oMath>
+      <w:r>
+        <w:rPr>
+          <w:rFonts w:eastAsiaTheme="minorEastAsia"/>
+          <w:color w:val="FF0000"/>
+        </w:rPr>
+        <w:t>. W</w:t>
+      </w:r>
+      <w:r>
+        <w:rPr>
+          <w:rFonts w:eastAsiaTheme="minorEastAsia"/>
+          <w:color w:val="FF0000"/>
+        </w:rPr>
+        <w:t>e should keep in memory all our samples</w:t>
+      </w:r>
+      <w:r>
+        <w:rPr>
+          <w:rFonts w:eastAsiaTheme="minorEastAsia"/>
+          <w:color w:val="FF0000"/>
+        </w:rPr>
+        <w:t xml:space="preserve">, </w:t>
+      </w:r>
+      <m:oMath>
         <m:r>
           <w:rPr>
             <w:rFonts w:ascii="Cambria Math" w:eastAsiaTheme="minorEastAsia" w:hAnsi="Cambria Math"/>
             <w:color w:val="FF0000"/>
           </w:rPr>
-          <m:t>)</m:t>
+          <m:t>α</m:t>
         </m:r>
       </m:oMath>
       <w:r>
@@ -18232,7 +18300,14 @@
           <w:rFonts w:eastAsiaTheme="minorEastAsia"/>
           <w:color w:val="FF0000"/>
         </w:rPr>
-        <w:t xml:space="preserve">. In total, time complexity is </w:t>
+        <w:t>s and labels</w:t>
+      </w:r>
+      <w:r>
+        <w:rPr>
+          <w:rFonts w:eastAsiaTheme="minorEastAsia"/>
+          <w:color w:val="FF0000"/>
+        </w:rPr>
+        <w:t xml:space="preserve">, so space complexity is </w:t>
       </w:r>
       <m:oMath>
         <m:r>
@@ -18241,107 +18316,12 @@
             <w:color w:val="FF0000"/>
           </w:rPr>
           <m:t>O(#features⋅#samples)</m:t>
-        </m:r>
-      </m:oMath>
-      <w:r>
-        <w:rPr>
-          <w:rFonts w:eastAsiaTheme="minorEastAsia"/>
-          <w:color w:val="FF0000"/>
-        </w:rPr>
-        <w:t>. W</w:t>
-      </w:r>
-      <w:r>
-        <w:rPr>
-          <w:rFonts w:eastAsiaTheme="minorEastAsia"/>
-          <w:color w:val="FF0000"/>
-        </w:rPr>
-        <w:t>e should keep in memory all our samples</w:t>
-      </w:r>
-      <w:r>
-        <w:rPr>
-          <w:rFonts w:eastAsiaTheme="minorEastAsia"/>
-          <w:color w:val="FF0000"/>
-        </w:rPr>
-        <w:t xml:space="preserve">, </w:t>
-      </w:r>
-      <m:oMath>
-        <m:r>
-          <w:rPr>
-            <w:rFonts w:ascii="Cambria Math" w:eastAsiaTheme="minorEastAsia" w:hAnsi="Cambria Math"/>
-            <w:color w:val="FF0000"/>
-          </w:rPr>
-          <m:t>α</m:t>
-        </m:r>
-      </m:oMath>
-      <w:r>
-        <w:rPr>
-          <w:rFonts w:eastAsiaTheme="minorEastAsia"/>
-          <w:color w:val="FF0000"/>
-        </w:rPr>
-        <w:t>s and labels</w:t>
-      </w:r>
-      <w:r>
-        <w:rPr>
-          <w:rFonts w:eastAsiaTheme="minorEastAsia"/>
-          <w:color w:val="FF0000"/>
-        </w:rPr>
-        <w:t xml:space="preserve">, so </w:t>
-      </w:r>
-      <w:r>
-        <w:rPr>
-          <w:rFonts w:eastAsiaTheme="minorEastAsia"/>
-          <w:color w:val="FF0000"/>
-        </w:rPr>
-        <w:t>space complexity</w:t>
-      </w:r>
-      <w:r>
-        <w:rPr>
-          <w:rFonts w:eastAsiaTheme="minorEastAsia"/>
-          <w:color w:val="FF0000"/>
-        </w:rPr>
-        <w:t xml:space="preserve"> is </w:t>
-      </w:r>
-      <m:oMath>
-        <m:r>
-          <w:rPr>
-            <w:rFonts w:ascii="Cambria Math" w:eastAsiaTheme="minorEastAsia" w:hAnsi="Cambria Math"/>
-            <w:color w:val="FF0000"/>
-          </w:rPr>
-          <m:t>O(#features</m:t>
-        </m:r>
-        <m:r>
-          <w:rPr>
-            <w:rFonts w:ascii="Cambria Math" w:eastAsiaTheme="minorEastAsia" w:hAnsi="Cambria Math"/>
-            <w:color w:val="FF0000"/>
-          </w:rPr>
-          <m:t>⋅</m:t>
-        </m:r>
-        <m:r>
-          <w:rPr>
-            <w:rFonts w:ascii="Cambria Math" w:eastAsiaTheme="minorEastAsia" w:hAnsi="Cambria Math"/>
-            <w:color w:val="FF0000"/>
-          </w:rPr>
-          <m:t>#</m:t>
-        </m:r>
-        <m:r>
-          <w:rPr>
-            <w:rFonts w:ascii="Cambria Math" w:eastAsiaTheme="minorEastAsia" w:hAnsi="Cambria Math"/>
-            <w:color w:val="FF0000"/>
-          </w:rPr>
-          <m:t>samples</m:t>
-        </m:r>
-        <m:r>
-          <w:rPr>
-            <w:rFonts w:ascii="Cambria Math" w:eastAsiaTheme="minorEastAsia" w:hAnsi="Cambria Math"/>
-            <w:color w:val="FF0000"/>
-          </w:rPr>
-          <m:t>)</m:t>
         </m:r>
       </m:oMath>
     </w:p>
     <w:p>
       <w:pPr>
-        <w:pStyle w:val="ListParagraph"/>
+        <w:pStyle w:val="a8"/>
         <w:rPr>
           <w:rFonts w:eastAsiaTheme="minorEastAsia"/>
         </w:rPr>
@@ -18565,7 +18545,7 @@
     </w:p>
     <w:p>
       <w:pPr>
-        <w:pStyle w:val="ListParagraph"/>
+        <w:pStyle w:val="a8"/>
         <w:numPr>
           <w:ilvl w:val="0"/>
           <w:numId w:val="9"/>
@@ -18601,7 +18581,7 @@
     </w:p>
     <w:p>
       <w:pPr>
-        <w:pStyle w:val="ListParagraph"/>
+        <w:pStyle w:val="a8"/>
         <w:rPr>
           <w:rFonts w:eastAsiaTheme="minorEastAsia"/>
         </w:rPr>
@@ -18661,19 +18641,7 @@
           <w:rPr>
             <w:rFonts w:ascii="Cambria Math" w:eastAsiaTheme="minorEastAsia" w:hAnsi="Cambria Math"/>
           </w:rPr>
-          <m:t>=</m:t>
-        </m:r>
-        <m:r>
-          <w:rPr>
-            <w:rFonts w:ascii="Cambria Math" w:eastAsiaTheme="minorEastAsia" w:hAnsi="Cambria Math"/>
-          </w:rPr>
-          <m:t>1</m:t>
-        </m:r>
-        <m:r>
-          <w:rPr>
-            <w:rFonts w:ascii="Cambria Math" w:eastAsiaTheme="minorEastAsia" w:hAnsi="Cambria Math"/>
-          </w:rPr>
-          <m:t>≻0</m:t>
+          <m:t>=1≻0</m:t>
         </m:r>
       </m:oMath>
       <w:r>
@@ -18737,19 +18705,7 @@
           <w:rPr>
             <w:rFonts w:ascii="Cambria Math" w:eastAsiaTheme="minorEastAsia" w:hAnsi="Cambria Math"/>
           </w:rPr>
-          <m:t>=</m:t>
-        </m:r>
-        <m:r>
-          <w:rPr>
-            <w:rFonts w:ascii="Cambria Math" w:eastAsiaTheme="minorEastAsia" w:hAnsi="Cambria Math"/>
-          </w:rPr>
-          <m:t>2</m:t>
-        </m:r>
-        <m:r>
-          <w:rPr>
-            <w:rFonts w:ascii="Cambria Math" w:eastAsiaTheme="minorEastAsia" w:hAnsi="Cambria Math"/>
-          </w:rPr>
-          <m:t xml:space="preserve">≻0 </m:t>
+          <m:t xml:space="preserve">=2≻0 </m:t>
         </m:r>
       </m:oMath>
       <w:r>
@@ -19064,7 +19020,7 @@
     </w:p>
     <w:p>
       <w:pPr>
-        <w:pStyle w:val="ListParagraph"/>
+        <w:pStyle w:val="a8"/>
         <w:rPr>
           <w:rFonts w:eastAsiaTheme="minorEastAsia"/>
         </w:rPr>
@@ -19239,8 +19195,36 @@
           <w:rPr>
             <w:rFonts w:ascii="Cambria Math" w:eastAsiaTheme="minorEastAsia" w:hAnsi="Cambria Math"/>
           </w:rPr>
-          <m:t>v</m:t>
-        </m:r>
+          <m:t>v=</m:t>
+        </m:r>
+        <m:sSup>
+          <m:sSupPr>
+            <m:ctrlPr>
+              <w:rPr>
+                <w:rFonts w:ascii="Cambria Math" w:eastAsiaTheme="minorEastAsia" w:hAnsi="Cambria Math"/>
+              </w:rPr>
+            </m:ctrlPr>
+          </m:sSupPr>
+          <m:e>
+            <m:r>
+              <m:rPr>
+                <m:sty m:val="bi"/>
+              </m:rPr>
+              <w:rPr>
+                <w:rFonts w:ascii="Cambria Math" w:eastAsiaTheme="minorEastAsia" w:hAnsi="Cambria Math"/>
+              </w:rPr>
+              <m:t>-v</m:t>
+            </m:r>
+          </m:e>
+          <m:sup>
+            <m:r>
+              <w:rPr>
+                <w:rFonts w:ascii="Cambria Math" w:eastAsiaTheme="minorEastAsia" w:hAnsi="Cambria Math"/>
+              </w:rPr>
+              <m:t>T</m:t>
+            </m:r>
+          </m:sup>
+        </m:sSup>
         <m:r>
           <m:rPr>
             <m:sty m:val="bi"/>
@@ -19248,52 +19232,6 @@
           <w:rPr>
             <w:rFonts w:ascii="Cambria Math" w:eastAsiaTheme="minorEastAsia" w:hAnsi="Cambria Math"/>
           </w:rPr>
-          <m:t>=</m:t>
-        </m:r>
-        <m:sSup>
-          <m:sSupPr>
-            <m:ctrlPr>
-              <w:rPr>
-                <w:rFonts w:ascii="Cambria Math" w:eastAsiaTheme="minorEastAsia" w:hAnsi="Cambria Math"/>
-              </w:rPr>
-            </m:ctrlPr>
-          </m:sSupPr>
-          <m:e>
-            <m:r>
-              <m:rPr>
-                <m:sty m:val="bi"/>
-              </m:rPr>
-              <w:rPr>
-                <w:rFonts w:ascii="Cambria Math" w:eastAsiaTheme="minorEastAsia" w:hAnsi="Cambria Math"/>
-              </w:rPr>
-              <m:t>-</m:t>
-            </m:r>
-            <m:r>
-              <m:rPr>
-                <m:sty m:val="bi"/>
-              </m:rPr>
-              <w:rPr>
-                <w:rFonts w:ascii="Cambria Math" w:eastAsiaTheme="minorEastAsia" w:hAnsi="Cambria Math"/>
-              </w:rPr>
-              <m:t>v</m:t>
-            </m:r>
-          </m:e>
-          <m:sup>
-            <m:r>
-              <w:rPr>
-                <w:rFonts w:ascii="Cambria Math" w:eastAsiaTheme="minorEastAsia" w:hAnsi="Cambria Math"/>
-              </w:rPr>
-              <m:t>T</m:t>
-            </m:r>
-          </m:sup>
-        </m:sSup>
-        <m:r>
-          <m:rPr>
-            <m:sty m:val="bi"/>
-          </m:rPr>
-          <w:rPr>
-            <w:rFonts w:ascii="Cambria Math" w:eastAsiaTheme="minorEastAsia" w:hAnsi="Cambria Math"/>
-          </w:rPr>
           <m:t>v</m:t>
         </m:r>
         <m:r>
@@ -19399,7 +19337,13 @@
           <w:rPr>
             <w:rFonts w:ascii="Cambria Math" w:eastAsiaTheme="minorEastAsia" w:hAnsi="Cambria Math"/>
           </w:rPr>
-          <m:t>&lt;0</m:t>
+          <m:t>&lt;</m:t>
+        </m:r>
+        <m:r>
+          <w:rPr>
+            <w:rFonts w:ascii="Cambria Math" w:eastAsiaTheme="minorEastAsia" w:hAnsi="Cambria Math"/>
+          </w:rPr>
+          <m:t>0</m:t>
         </m:r>
       </m:oMath>
       <w:r>
@@ -19411,7 +19355,7 @@
     </w:p>
     <w:p>
       <w:pPr>
-        <w:pStyle w:val="ListParagraph"/>
+        <w:pStyle w:val="a8"/>
         <w:numPr>
           <w:ilvl w:val="0"/>
           <w:numId w:val="9"/>
@@ -19447,7 +19391,7 @@
     </w:p>
     <w:p>
       <w:pPr>
-        <w:pStyle w:val="ListParagraph"/>
+        <w:pStyle w:val="a8"/>
         <w:rPr>
           <w:rFonts w:eastAsiaTheme="minorEastAsia"/>
         </w:rPr>
@@ -19565,7 +19509,7 @@
     </w:p>
     <w:p>
       <w:pPr>
-        <w:pStyle w:val="ListParagraph"/>
+        <w:pStyle w:val="a8"/>
         <w:rPr>
           <w:rFonts w:eastAsiaTheme="minorEastAsia"/>
         </w:rPr>
@@ -19579,7 +19523,7 @@
     </w:p>
     <w:p>
       <w:pPr>
-        <w:pStyle w:val="ListParagraph"/>
+        <w:pStyle w:val="a8"/>
         <w:rPr>
           <w:rFonts w:eastAsiaTheme="minorEastAsia"/>
         </w:rPr>
@@ -19836,16 +19780,7 @@
           <w:rPr>
             <w:rFonts w:ascii="Cambria Math" w:eastAsiaTheme="minorEastAsia" w:hAnsi="Cambria Math"/>
           </w:rPr>
-          <m:t>v</m:t>
-        </m:r>
-        <m:r>
-          <m:rPr>
-            <m:sty m:val="bi"/>
-          </m:rPr>
-          <w:rPr>
-            <w:rFonts w:ascii="Cambria Math" w:eastAsiaTheme="minorEastAsia" w:hAnsi="Cambria Math"/>
-          </w:rPr>
-          <m:t>=</m:t>
+          <m:t>v=</m:t>
         </m:r>
         <m:f>
           <m:fPr>
@@ -20175,7 +20110,7 @@
     </w:p>
     <w:p>
       <w:pPr>
-        <w:pStyle w:val="ListParagraph"/>
+        <w:pStyle w:val="a8"/>
         <w:tabs>
           <w:tab w:val="left" w:pos="7140"/>
         </w:tabs>
@@ -20295,16 +20230,7 @@
           <w:rPr>
             <w:rFonts w:ascii="Cambria Math" w:eastAsiaTheme="minorEastAsia" w:hAnsi="Cambria Math"/>
           </w:rPr>
-          <m:t>v</m:t>
-        </m:r>
-        <m:r>
-          <m:rPr>
-            <m:sty m:val="bi"/>
-          </m:rPr>
-          <w:rPr>
-            <w:rFonts w:ascii="Cambria Math" w:eastAsiaTheme="minorEastAsia" w:hAnsi="Cambria Math"/>
-          </w:rPr>
-          <m:t>&gt;</m:t>
+          <m:t>v&gt;</m:t>
         </m:r>
         <m:r>
           <w:rPr>
@@ -20361,7 +20287,7 @@
     </w:p>
     <w:p>
       <w:pPr>
-        <w:pStyle w:val="ListParagraph"/>
+        <w:pStyle w:val="a8"/>
         <w:tabs>
           <w:tab w:val="left" w:pos="7140"/>
         </w:tabs>
@@ -20378,7 +20304,7 @@
     </w:p>
     <w:p>
       <w:pPr>
-        <w:pStyle w:val="ListParagraph"/>
+        <w:pStyle w:val="a8"/>
         <w:tabs>
           <w:tab w:val="left" w:pos="6195"/>
         </w:tabs>
@@ -20575,13 +20501,7 @@
                   <w:rPr>
                     <w:rFonts w:ascii="Cambria Math" w:eastAsiaTheme="minorEastAsia" w:hAnsi="Cambria Math"/>
                   </w:rPr>
-                  <m:t>z</m:t>
-                </m:r>
-                <m:r>
-                  <w:rPr>
-                    <w:rFonts w:ascii="Cambria Math" w:eastAsiaTheme="minorEastAsia" w:hAnsi="Cambria Math"/>
-                  </w:rPr>
-                  <m:t>,x</m:t>
+                  <m:t>z,x</m:t>
                 </m:r>
               </m:e>
             </m:d>
@@ -20627,13 +20547,7 @@
                   <w:rPr>
                     <w:rFonts w:ascii="Cambria Math" w:eastAsiaTheme="minorEastAsia" w:hAnsi="Cambria Math"/>
                   </w:rPr>
-                  <m:t>z</m:t>
-                </m:r>
-                <m:r>
-                  <w:rPr>
-                    <w:rFonts w:ascii="Cambria Math" w:eastAsiaTheme="minorEastAsia" w:hAnsi="Cambria Math"/>
-                  </w:rPr>
-                  <m:t>,x</m:t>
+                  <m:t>z,x</m:t>
                 </m:r>
               </m:e>
             </m:d>
@@ -20643,13 +20557,7 @@
           <w:rPr>
             <w:rFonts w:ascii="Cambria Math" w:eastAsiaTheme="minorEastAsia" w:hAnsi="Cambria Math"/>
           </w:rPr>
-          <m:t>=</m:t>
-        </m:r>
-        <m:r>
-          <w:rPr>
-            <w:rFonts w:ascii="Cambria Math" w:eastAsiaTheme="minorEastAsia" w:hAnsi="Cambria Math"/>
-          </w:rPr>
-          <m:t>K</m:t>
+          <m:t>=K</m:t>
         </m:r>
         <m:d>
           <m:dPr>
@@ -20665,13 +20573,7 @@
               <w:rPr>
                 <w:rFonts w:ascii="Cambria Math" w:eastAsiaTheme="minorEastAsia" w:hAnsi="Cambria Math"/>
               </w:rPr>
-              <m:t>z</m:t>
-            </m:r>
-            <m:r>
-              <w:rPr>
-                <w:rFonts w:ascii="Cambria Math" w:eastAsiaTheme="minorEastAsia" w:hAnsi="Cambria Math"/>
-              </w:rPr>
-              <m:t>,x</m:t>
+              <m:t>z,x</m:t>
             </m:r>
           </m:e>
         </m:d>
@@ -20691,7 +20593,7 @@
     </w:p>
     <w:p>
       <w:pPr>
-        <w:pStyle w:val="ListParagraph"/>
+        <w:pStyle w:val="a8"/>
         <w:numPr>
           <w:ilvl w:val="0"/>
           <w:numId w:val="9"/>
@@ -20721,7 +20623,7 @@
     </w:p>
     <w:p>
       <w:pPr>
-        <w:pStyle w:val="ListParagraph"/>
+        <w:pStyle w:val="a8"/>
         <w:rPr>
           <w:rFonts w:eastAsiaTheme="minorEastAsia"/>
         </w:rPr>
@@ -20825,7 +20727,7 @@
     </w:p>
     <w:p>
       <w:pPr>
-        <w:pStyle w:val="ListParagraph"/>
+        <w:pStyle w:val="a8"/>
         <w:rPr>
           <w:rFonts w:eastAsiaTheme="minorEastAsia"/>
         </w:rPr>
@@ -20839,7 +20741,7 @@
     </w:p>
     <w:p>
       <w:pPr>
-        <w:pStyle w:val="ListParagraph"/>
+        <w:pStyle w:val="a8"/>
         <w:rPr>
           <w:rFonts w:eastAsiaTheme="minorEastAsia"/>
         </w:rPr>
@@ -21044,16 +20946,7 @@
           <w:rPr>
             <w:rFonts w:ascii="Cambria Math" w:eastAsiaTheme="minorEastAsia" w:hAnsi="Cambria Math"/>
           </w:rPr>
-          <m:t>v</m:t>
-        </m:r>
-        <m:r>
-          <m:rPr>
-            <m:sty m:val="bi"/>
-          </m:rPr>
-          <w:rPr>
-            <w:rFonts w:ascii="Cambria Math" w:eastAsiaTheme="minorEastAsia" w:hAnsi="Cambria Math"/>
-          </w:rPr>
-          <m:t>=</m:t>
+          <m:t>v=</m:t>
         </m:r>
         <m:r>
           <m:rPr>
@@ -21358,16 +21251,7 @@
           <w:rPr>
             <w:rFonts w:ascii="Cambria Math" w:eastAsiaTheme="minorEastAsia" w:hAnsi="Cambria Math"/>
           </w:rPr>
-          <m:t>v</m:t>
-        </m:r>
-        <m:r>
-          <m:rPr>
-            <m:sty m:val="bi"/>
-          </m:rPr>
-          <w:rPr>
-            <w:rFonts w:ascii="Cambria Math" w:eastAsiaTheme="minorEastAsia" w:hAnsi="Cambria Math"/>
-          </w:rPr>
-          <m:t>&gt;</m:t>
+          <m:t>v&gt;</m:t>
         </m:r>
         <m:r>
           <w:rPr>
@@ -21387,13 +21271,7 @@
           <w:rPr>
             <w:rFonts w:ascii="Cambria Math" w:eastAsiaTheme="minorEastAsia" w:hAnsi="Cambria Math"/>
           </w:rPr>
-          <m:t xml:space="preserve"> </m:t>
-        </m:r>
-        <m:r>
-          <w:rPr>
-            <w:rFonts w:ascii="Cambria Math" w:eastAsiaTheme="minorEastAsia" w:hAnsi="Cambria Math"/>
-          </w:rPr>
-          <m:t>K</m:t>
+          <m:t xml:space="preserve"> K</m:t>
         </m:r>
         <m:d>
           <m:dPr>
@@ -21429,7 +21307,7 @@
     </w:p>
     <w:p>
       <w:pPr>
-        <w:pStyle w:val="ListParagraph"/>
+        <w:pStyle w:val="a8"/>
         <w:tabs>
           <w:tab w:val="left" w:pos="7140"/>
         </w:tabs>
@@ -21446,7 +21324,7 @@
     </w:p>
     <w:p>
       <w:pPr>
-        <w:pStyle w:val="ListParagraph"/>
+        <w:pStyle w:val="a8"/>
         <w:rPr>
           <w:rFonts w:eastAsiaTheme="minorEastAsia"/>
         </w:rPr>
@@ -21610,7 +21488,7 @@
     </w:p>
     <w:p>
       <w:pPr>
-        <w:pStyle w:val="ListParagraph"/>
+        <w:pStyle w:val="a8"/>
         <w:numPr>
           <w:ilvl w:val="0"/>
           <w:numId w:val="9"/>
@@ -21646,7 +21524,7 @@
     </w:p>
     <w:p>
       <w:pPr>
-        <w:pStyle w:val="ListParagraph"/>
+        <w:pStyle w:val="a8"/>
         <w:rPr>
           <w:rFonts w:eastAsiaTheme="minorEastAsia"/>
         </w:rPr>
@@ -21706,19 +21584,7 @@
           <w:rPr>
             <w:rFonts w:ascii="Cambria Math" w:eastAsiaTheme="minorEastAsia" w:hAnsi="Cambria Math"/>
           </w:rPr>
-          <m:t>=</m:t>
-        </m:r>
-        <m:r>
-          <w:rPr>
-            <w:rFonts w:ascii="Cambria Math" w:eastAsiaTheme="minorEastAsia" w:hAnsi="Cambria Math"/>
-          </w:rPr>
-          <m:t>1</m:t>
-        </m:r>
-        <m:r>
-          <w:rPr>
-            <w:rFonts w:ascii="Cambria Math" w:eastAsiaTheme="minorEastAsia" w:hAnsi="Cambria Math"/>
-          </w:rPr>
-          <m:t>≻0</m:t>
+          <m:t>=1≻0</m:t>
         </m:r>
       </m:oMath>
       <w:r>
@@ -21969,16 +21835,7 @@
           <w:rPr>
             <w:rFonts w:ascii="Cambria Math" w:eastAsiaTheme="minorEastAsia" w:hAnsi="Cambria Math"/>
           </w:rPr>
-          <m:t>v</m:t>
-        </m:r>
-        <m:r>
-          <m:rPr>
-            <m:sty m:val="bi"/>
-          </m:rPr>
-          <w:rPr>
-            <w:rFonts w:ascii="Cambria Math" w:eastAsiaTheme="minorEastAsia" w:hAnsi="Cambria Math"/>
-          </w:rPr>
-          <m:t>=</m:t>
+          <m:t>v=</m:t>
         </m:r>
         <m:r>
           <m:rPr>
@@ -21987,16 +21844,7 @@
           <w:rPr>
             <w:rFonts w:ascii="Cambria Math" w:eastAsiaTheme="minorEastAsia" w:hAnsi="Cambria Math"/>
           </w:rPr>
-          <m:t xml:space="preserve"> </m:t>
-        </m:r>
-        <m:r>
-          <m:rPr>
-            <m:sty m:val="p"/>
-          </m:rPr>
-          <w:rPr>
-            <w:rFonts w:ascii="Cambria Math" w:eastAsiaTheme="minorEastAsia" w:hAnsi="Cambria Math"/>
-          </w:rPr>
-          <m:t>-</m:t>
+          <m:t xml:space="preserve"> -</m:t>
         </m:r>
         <m:r>
           <w:rPr>
@@ -22269,8 +22117,36 @@
           <w:rPr>
             <w:rFonts w:ascii="Cambria Math" w:eastAsiaTheme="minorEastAsia" w:hAnsi="Cambria Math"/>
           </w:rPr>
-          <m:t>v</m:t>
-        </m:r>
+          <m:t>v=</m:t>
+        </m:r>
+        <m:sSup>
+          <m:sSupPr>
+            <m:ctrlPr>
+              <w:rPr>
+                <w:rFonts w:ascii="Cambria Math" w:eastAsiaTheme="minorEastAsia" w:hAnsi="Cambria Math"/>
+              </w:rPr>
+            </m:ctrlPr>
+          </m:sSupPr>
+          <m:e>
+            <m:r>
+              <m:rPr>
+                <m:sty m:val="bi"/>
+              </m:rPr>
+              <w:rPr>
+                <w:rFonts w:ascii="Cambria Math" w:eastAsiaTheme="minorEastAsia" w:hAnsi="Cambria Math"/>
+              </w:rPr>
+              <m:t>-v</m:t>
+            </m:r>
+          </m:e>
+          <m:sup>
+            <m:r>
+              <w:rPr>
+                <w:rFonts w:ascii="Cambria Math" w:eastAsiaTheme="minorEastAsia" w:hAnsi="Cambria Math"/>
+              </w:rPr>
+              <m:t>T</m:t>
+            </m:r>
+          </m:sup>
+        </m:sSup>
         <m:r>
           <m:rPr>
             <m:sty m:val="bi"/>
@@ -22278,52 +22154,6 @@
           <w:rPr>
             <w:rFonts w:ascii="Cambria Math" w:eastAsiaTheme="minorEastAsia" w:hAnsi="Cambria Math"/>
           </w:rPr>
-          <m:t>=</m:t>
-        </m:r>
-        <m:sSup>
-          <m:sSupPr>
-            <m:ctrlPr>
-              <w:rPr>
-                <w:rFonts w:ascii="Cambria Math" w:eastAsiaTheme="minorEastAsia" w:hAnsi="Cambria Math"/>
-              </w:rPr>
-            </m:ctrlPr>
-          </m:sSupPr>
-          <m:e>
-            <m:r>
-              <m:rPr>
-                <m:sty m:val="bi"/>
-              </m:rPr>
-              <w:rPr>
-                <w:rFonts w:ascii="Cambria Math" w:eastAsiaTheme="minorEastAsia" w:hAnsi="Cambria Math"/>
-              </w:rPr>
-              <m:t>-</m:t>
-            </m:r>
-            <m:r>
-              <m:rPr>
-                <m:sty m:val="bi"/>
-              </m:rPr>
-              <w:rPr>
-                <w:rFonts w:ascii="Cambria Math" w:eastAsiaTheme="minorEastAsia" w:hAnsi="Cambria Math"/>
-              </w:rPr>
-              <m:t>v</m:t>
-            </m:r>
-          </m:e>
-          <m:sup>
-            <m:r>
-              <w:rPr>
-                <w:rFonts w:ascii="Cambria Math" w:eastAsiaTheme="minorEastAsia" w:hAnsi="Cambria Math"/>
-              </w:rPr>
-              <m:t>T</m:t>
-            </m:r>
-          </m:sup>
-        </m:sSup>
-        <m:r>
-          <m:rPr>
-            <m:sty m:val="bi"/>
-          </m:rPr>
-          <w:rPr>
-            <w:rFonts w:ascii="Cambria Math" w:eastAsiaTheme="minorEastAsia" w:hAnsi="Cambria Math"/>
-          </w:rPr>
           <m:t>v</m:t>
         </m:r>
         <m:r>
@@ -22429,7 +22259,13 @@
           <w:rPr>
             <w:rFonts w:ascii="Cambria Math" w:eastAsiaTheme="minorEastAsia" w:hAnsi="Cambria Math"/>
           </w:rPr>
-          <m:t>&lt;0</m:t>
+          <m:t>&lt;</m:t>
+        </m:r>
+        <m:r>
+          <w:rPr>
+            <w:rFonts w:ascii="Cambria Math" w:eastAsiaTheme="minorEastAsia" w:hAnsi="Cambria Math"/>
+          </w:rPr>
+          <m:t>0</m:t>
         </m:r>
       </m:oMath>
       <w:r>
@@ -22441,7 +22277,7 @@
     </w:p>
     <w:p>
       <w:pPr>
-        <w:pStyle w:val="ListParagraph"/>
+        <w:pStyle w:val="a8"/>
         <w:numPr>
           <w:ilvl w:val="0"/>
           <w:numId w:val="9"/>
@@ -22461,7 +22297,7 @@
     </w:p>
     <w:p>
       <w:pPr>
-        <w:pStyle w:val="ListParagraph"/>
+        <w:pStyle w:val="a8"/>
         <w:rPr>
           <w:rFonts w:eastAsiaTheme="minorEastAsia"/>
           <w:color w:val="FF0000"/>
@@ -22480,7 +22316,7 @@
             <w:rFonts w:ascii="Cambria Math" w:eastAsiaTheme="minorEastAsia" w:hAnsi="Cambria Math"/>
             <w:color w:val="FF0000"/>
           </w:rPr>
-          <m:t>f:</m:t>
+          <m:t>f</m:t>
         </m:r>
         <m:r>
           <m:rPr>
@@ -22490,7 +22326,7 @@
             <w:rFonts w:ascii="Cambria Math" w:eastAsiaTheme="minorEastAsia" w:hAnsi="Cambria Math"/>
             <w:color w:val="FF0000"/>
           </w:rPr>
-          <m:t xml:space="preserve"> R→R. ∀</m:t>
+          <m:t>: R→R. ∀</m:t>
         </m:r>
         <m:r>
           <w:rPr>
@@ -22575,21 +22411,7 @@
                     <w:rFonts w:ascii="Cambria Math" w:eastAsiaTheme="minorEastAsia" w:hAnsi="Cambria Math"/>
                     <w:color w:val="FF0000"/>
                   </w:rPr>
-                  <m:t xml:space="preserve">1 </m:t>
-                </m:r>
-                <m:r>
-                  <w:rPr>
-                    <w:rFonts w:ascii="Cambria Math" w:eastAsiaTheme="minorEastAsia" w:hAnsi="Cambria Math"/>
-                    <w:color w:val="FF0000"/>
-                  </w:rPr>
-                  <m:t>i</m:t>
-                </m:r>
-                <m:r>
-                  <w:rPr>
-                    <w:rFonts w:ascii="Cambria Math" w:eastAsiaTheme="minorEastAsia" w:hAnsi="Cambria Math"/>
-                    <w:color w:val="FF0000"/>
-                  </w:rPr>
-                  <m:t>f x=0</m:t>
+                  <m:t>1 if x=0</m:t>
                 </m:r>
               </m:e>
               <m:e>
@@ -22598,21 +22420,7 @@
                     <w:rFonts w:ascii="Cambria Math" w:eastAsiaTheme="minorEastAsia" w:hAnsi="Cambria Math"/>
                     <w:color w:val="FF0000"/>
                   </w:rPr>
-                  <m:t xml:space="preserve">0 </m:t>
-                </m:r>
-                <m:r>
-                  <w:rPr>
-                    <w:rFonts w:ascii="Cambria Math" w:eastAsiaTheme="minorEastAsia" w:hAnsi="Cambria Math"/>
-                    <w:color w:val="FF0000"/>
-                  </w:rPr>
-                  <m:t>i</m:t>
-                </m:r>
-                <m:r>
-                  <w:rPr>
-                    <w:rFonts w:ascii="Cambria Math" w:eastAsiaTheme="minorEastAsia" w:hAnsi="Cambria Math"/>
-                    <w:color w:val="FF0000"/>
-                  </w:rPr>
-                  <m:t>f x≠0</m:t>
+                  <m:t>0 if x≠0</m:t>
                 </m:r>
               </m:e>
             </m:eqArr>
@@ -22622,7 +22430,7 @@
     </w:p>
     <w:p>
       <w:pPr>
-        <w:pStyle w:val="ListParagraph"/>
+        <w:pStyle w:val="a8"/>
         <w:rPr>
           <w:rFonts w:eastAsiaTheme="minorEastAsia"/>
           <w:color w:val="FF0000"/>
@@ -22667,12 +22475,21 @@
         </w:rPr>
         <w:t xml:space="preserve"> the p</w:t>
       </w:r>
+      <w:proofErr w:type="spellStart"/>
       <w:r>
         <w:rPr>
           <w:rFonts w:eastAsiaTheme="minorEastAsia"/>
           <w:color w:val="FF0000"/>
         </w:rPr>
-        <w:t xml:space="preserve">ositive </w:t>
+        <w:t>ositive</w:t>
+      </w:r>
+      <w:proofErr w:type="spellEnd"/>
+      <w:r>
+        <w:rPr>
+          <w:rFonts w:eastAsiaTheme="minorEastAsia"/>
+          <w:color w:val="FF0000"/>
+        </w:rPr>
+        <w:t xml:space="preserve"> </w:t>
       </w:r>
       <w:r>
         <w:rPr>
@@ -22691,7 +22508,7 @@
     </w:p>
     <w:p>
       <w:pPr>
-        <w:pStyle w:val="ListParagraph"/>
+        <w:pStyle w:val="a8"/>
         <w:rPr>
           <w:rFonts w:eastAsiaTheme="minorEastAsia"/>
           <w:color w:val="FF0000"/>
@@ -22815,7 +22632,74 @@
             <w:rFonts w:ascii="Cambria Math" w:eastAsiaTheme="minorEastAsia" w:hAnsi="Cambria Math"/>
             <w:color w:val="FF0000"/>
           </w:rPr>
-          <m:t>v</m:t>
+          <m:t>v=</m:t>
+        </m:r>
+        <m:sSup>
+          <m:sSupPr>
+            <m:ctrlPr>
+              <w:rPr>
+                <w:rFonts w:ascii="Cambria Math" w:eastAsiaTheme="minorEastAsia" w:hAnsi="Cambria Math"/>
+                <w:i/>
+                <w:color w:val="FF0000"/>
+              </w:rPr>
+            </m:ctrlPr>
+          </m:sSupPr>
+          <m:e>
+            <m:r>
+              <m:rPr>
+                <m:sty m:val="bi"/>
+              </m:rPr>
+              <w:rPr>
+                <w:rFonts w:ascii="Cambria Math" w:eastAsiaTheme="minorEastAsia" w:hAnsi="Cambria Math"/>
+                <w:color w:val="FF0000"/>
+              </w:rPr>
+              <m:t>v</m:t>
+            </m:r>
+          </m:e>
+          <m:sup>
+            <m:r>
+              <w:rPr>
+                <w:rFonts w:ascii="Cambria Math" w:eastAsiaTheme="minorEastAsia" w:hAnsi="Cambria Math"/>
+                <w:color w:val="FF0000"/>
+              </w:rPr>
+              <m:t>T</m:t>
+            </m:r>
+          </m:sup>
+        </m:sSup>
+        <m:r>
+          <w:rPr>
+            <w:rFonts w:ascii="Cambria Math" w:eastAsiaTheme="minorEastAsia" w:hAnsi="Cambria Math"/>
+            <w:color w:val="FF0000"/>
+          </w:rPr>
+          <m:t>f</m:t>
+        </m:r>
+        <m:d>
+          <m:dPr>
+            <m:ctrlPr>
+              <w:rPr>
+                <w:rFonts w:ascii="Cambria Math" w:eastAsiaTheme="minorEastAsia" w:hAnsi="Cambria Math"/>
+                <w:bCs/>
+                <w:i/>
+                <w:color w:val="FF0000"/>
+              </w:rPr>
+            </m:ctrlPr>
+          </m:dPr>
+          <m:e>
+            <m:r>
+              <w:rPr>
+                <w:rFonts w:ascii="Cambria Math" w:eastAsiaTheme="minorEastAsia" w:hAnsi="Cambria Math"/>
+                <w:color w:val="FF0000"/>
+              </w:rPr>
+              <m:t>x</m:t>
+            </m:r>
+          </m:e>
+        </m:d>
+        <m:r>
+          <w:rPr>
+            <w:rFonts w:ascii="Cambria Math" w:eastAsiaTheme="minorEastAsia" w:hAnsi="Cambria Math"/>
+            <w:color w:val="FF0000"/>
+          </w:rPr>
+          <m:t>f(z)</m:t>
         </m:r>
         <m:r>
           <m:rPr>
@@ -22825,98 +22709,14 @@
             <w:rFonts w:ascii="Cambria Math" w:eastAsiaTheme="minorEastAsia" w:hAnsi="Cambria Math"/>
             <w:color w:val="FF0000"/>
           </w:rPr>
-          <m:t>=</m:t>
-        </m:r>
-        <m:sSup>
-          <m:sSupPr>
-            <m:ctrlPr>
-              <w:rPr>
-                <w:rFonts w:ascii="Cambria Math" w:eastAsiaTheme="minorEastAsia" w:hAnsi="Cambria Math"/>
-                <w:i/>
-                <w:color w:val="FF0000"/>
-              </w:rPr>
-            </m:ctrlPr>
-          </m:sSupPr>
-          <m:e>
-            <m:r>
-              <m:rPr>
-                <m:sty m:val="bi"/>
-              </m:rPr>
-              <w:rPr>
-                <w:rFonts w:ascii="Cambria Math" w:eastAsiaTheme="minorEastAsia" w:hAnsi="Cambria Math"/>
-                <w:color w:val="FF0000"/>
-              </w:rPr>
-              <m:t>v</m:t>
-            </m:r>
-          </m:e>
-          <m:sup>
-            <m:r>
-              <w:rPr>
-                <w:rFonts w:ascii="Cambria Math" w:eastAsiaTheme="minorEastAsia" w:hAnsi="Cambria Math"/>
-                <w:color w:val="FF0000"/>
-              </w:rPr>
-              <m:t>T</m:t>
-            </m:r>
-          </m:sup>
-        </m:sSup>
+          <m:t>v</m:t>
+        </m:r>
         <m:r>
           <w:rPr>
             <w:rFonts w:ascii="Cambria Math" w:eastAsiaTheme="minorEastAsia" w:hAnsi="Cambria Math"/>
             <w:color w:val="FF0000"/>
           </w:rPr>
-          <m:t>f</m:t>
-        </m:r>
-        <m:d>
-          <m:dPr>
-            <m:ctrlPr>
-              <w:rPr>
-                <w:rFonts w:ascii="Cambria Math" w:eastAsiaTheme="minorEastAsia" w:hAnsi="Cambria Math"/>
-                <w:bCs/>
-                <w:i/>
-                <w:color w:val="FF0000"/>
-              </w:rPr>
-            </m:ctrlPr>
-          </m:dPr>
-          <m:e>
-            <m:r>
-              <w:rPr>
-                <w:rFonts w:ascii="Cambria Math" w:eastAsiaTheme="minorEastAsia" w:hAnsi="Cambria Math"/>
-                <w:color w:val="FF0000"/>
-              </w:rPr>
-              <m:t>x</m:t>
-            </m:r>
-          </m:e>
-        </m:d>
-        <m:r>
-          <w:rPr>
-            <w:rFonts w:ascii="Cambria Math" w:eastAsiaTheme="minorEastAsia" w:hAnsi="Cambria Math"/>
-            <w:color w:val="FF0000"/>
-          </w:rPr>
-          <m:t>f(z)</m:t>
-        </m:r>
-        <m:r>
-          <m:rPr>
-            <m:sty m:val="bi"/>
-          </m:rPr>
-          <w:rPr>
-            <w:rFonts w:ascii="Cambria Math" w:eastAsiaTheme="minorEastAsia" w:hAnsi="Cambria Math"/>
-            <w:color w:val="FF0000"/>
-          </w:rPr>
-          <m:t>v</m:t>
-        </m:r>
-        <m:r>
-          <w:rPr>
-            <w:rFonts w:ascii="Cambria Math" w:eastAsiaTheme="minorEastAsia" w:hAnsi="Cambria Math"/>
-            <w:color w:val="FF0000"/>
-          </w:rPr>
-          <m:t xml:space="preserve">= </m:t>
-        </m:r>
-        <m:r>
-          <w:rPr>
-            <w:rFonts w:ascii="Cambria Math" w:eastAsiaTheme="minorEastAsia" w:hAnsi="Cambria Math"/>
-            <w:color w:val="FF0000"/>
-          </w:rPr>
-          <m:t>0⋅</m:t>
+          <m:t>= 0⋅</m:t>
         </m:r>
         <m:sSup>
           <m:sSupPr>
@@ -23371,7 +23171,7 @@
           <m:naryPr>
             <m:chr m:val="∑"/>
             <m:limLoc m:val="subSup"/>
-            <m:supHide m:val="1"/>
+            <m:supHide m:val="on"/>
             <m:ctrlPr>
               <w:rPr>
                 <w:rFonts w:ascii="Cambria Math" w:eastAsiaTheme="minorEastAsia" w:hAnsi="Cambria Math"/>
@@ -23669,7 +23469,7 @@
     </w:p>
     <w:p>
       <w:pPr>
-        <w:pStyle w:val="ListParagraph"/>
+        <w:pStyle w:val="a8"/>
         <w:rPr>
           <w:rFonts w:eastAsiaTheme="minorEastAsia"/>
         </w:rPr>
@@ -23677,7 +23477,7 @@
     </w:p>
     <w:p>
       <w:pPr>
-        <w:pStyle w:val="ListParagraph"/>
+        <w:pStyle w:val="a8"/>
         <w:rPr>
           <w:rFonts w:eastAsiaTheme="minorEastAsia"/>
         </w:rPr>
@@ -23692,7 +23492,7 @@
     </w:p>
     <w:p>
       <w:pPr>
-        <w:pStyle w:val="ListParagraph"/>
+        <w:pStyle w:val="a8"/>
         <w:rPr>
           <w:rFonts w:eastAsiaTheme="minorEastAsia"/>
         </w:rPr>
@@ -23700,7 +23500,7 @@
     </w:p>
     <w:p>
       <w:pPr>
-        <w:pStyle w:val="ListParagraph"/>
+        <w:pStyle w:val="a8"/>
         <w:numPr>
           <w:ilvl w:val="0"/>
           <w:numId w:val="9"/>
@@ -23730,7 +23530,7 @@
     </w:p>
     <w:p>
       <w:pPr>
-        <w:pStyle w:val="ListParagraph"/>
+        <w:pStyle w:val="a8"/>
         <w:rPr>
           <w:rFonts w:eastAsiaTheme="minorEastAsia"/>
         </w:rPr>
@@ -23950,7 +23750,7 @@
     </w:p>
     <w:p>
       <w:pPr>
-        <w:pStyle w:val="ListParagraph"/>
+        <w:pStyle w:val="a8"/>
         <w:rPr>
           <w:rFonts w:eastAsiaTheme="minorEastAsia"/>
         </w:rPr>
@@ -23964,7 +23764,7 @@
     </w:p>
     <w:p>
       <w:pPr>
-        <w:pStyle w:val="ListParagraph"/>
+        <w:pStyle w:val="a8"/>
         <w:rPr>
           <w:rFonts w:eastAsiaTheme="minorEastAsia"/>
         </w:rPr>
@@ -24178,7 +23978,7 @@
     </w:p>
     <w:p>
       <w:pPr>
-        <w:pStyle w:val="ListParagraph"/>
+        <w:pStyle w:val="a8"/>
         <w:rPr>
           <w:rFonts w:eastAsiaTheme="minorEastAsia"/>
           <w:u w:val="single"/>
@@ -24194,7 +23994,7 @@
     </w:p>
     <w:p>
       <w:pPr>
-        <w:pStyle w:val="ListParagraph"/>
+        <w:pStyle w:val="a8"/>
         <w:rPr>
           <w:rFonts w:eastAsiaTheme="minorEastAsia"/>
           <w:sz w:val="24"/>
@@ -24412,7 +24212,7 @@
     </w:p>
     <w:p>
       <w:pPr>
-        <w:pStyle w:val="ListParagraph"/>
+        <w:pStyle w:val="a8"/>
         <w:rPr>
           <w:rFonts w:eastAsiaTheme="minorEastAsia"/>
           <w:sz w:val="24"/>
@@ -24738,7 +24538,7 @@
     </w:p>
     <w:p>
       <w:pPr>
-        <w:pStyle w:val="ListParagraph"/>
+        <w:pStyle w:val="a8"/>
         <w:rPr>
           <w:rFonts w:eastAsiaTheme="minorEastAsia"/>
           <w:sz w:val="24"/>
@@ -24758,7 +24558,7 @@
     </w:p>
     <w:p>
       <w:pPr>
-        <w:pStyle w:val="ListParagraph"/>
+        <w:pStyle w:val="a8"/>
         <w:rPr>
           <w:rFonts w:eastAsiaTheme="minorEastAsia"/>
           <w:sz w:val="24"/>
@@ -25368,7 +25168,7 @@
     </w:p>
     <w:p>
       <w:pPr>
-        <w:pStyle w:val="ListParagraph"/>
+        <w:pStyle w:val="a8"/>
         <w:rPr>
           <w:rFonts w:eastAsiaTheme="minorEastAsia"/>
           <w:sz w:val="24"/>
@@ -25394,7 +25194,7 @@
     </w:p>
     <w:p>
       <w:pPr>
-        <w:pStyle w:val="ListParagraph"/>
+        <w:pStyle w:val="a8"/>
         <w:rPr>
           <w:rFonts w:eastAsiaTheme="minorEastAsia"/>
           <w:sz w:val="24"/>
@@ -25407,7 +25207,23 @@
           <w:sz w:val="24"/>
           <w:szCs w:val="24"/>
         </w:rPr>
-        <w:t>We proved in section the m</w:t>
+        <w:t xml:space="preserve">We proved in section </w:t>
+      </w:r>
+      <w:r>
+        <w:rPr>
+          <w:rFonts w:eastAsiaTheme="minorEastAsia"/>
+          <w:sz w:val="24"/>
+          <w:szCs w:val="24"/>
+        </w:rPr>
+        <w:t xml:space="preserve">c </w:t>
+      </w:r>
+      <w:r>
+        <w:rPr>
+          <w:rFonts w:eastAsiaTheme="minorEastAsia"/>
+          <w:sz w:val="24"/>
+          <w:szCs w:val="24"/>
+        </w:rPr>
+        <w:t>the m</w:t>
       </w:r>
       <w:r>
         <w:rPr>
@@ -25428,7 +25244,7 @@
     </w:p>
     <w:p>
       <w:pPr>
-        <w:pStyle w:val="ListParagraph"/>
+        <w:pStyle w:val="a8"/>
         <w:rPr>
           <w:rFonts w:eastAsiaTheme="minorEastAsia"/>
         </w:rPr>
@@ -25688,7 +25504,7 @@
     </w:p>
     <w:p>
       <w:pPr>
-        <w:pStyle w:val="ListParagraph"/>
+        <w:pStyle w:val="a8"/>
         <w:tabs>
           <w:tab w:val="left" w:pos="7140"/>
         </w:tabs>
@@ -25705,7 +25521,7 @@
     </w:p>
     <w:p>
       <w:pPr>
-        <w:pStyle w:val="ListParagraph"/>
+        <w:pStyle w:val="a8"/>
         <w:rPr>
           <w:rFonts w:eastAsiaTheme="minorEastAsia"/>
         </w:rPr>
@@ -25939,7 +25755,7 @@
     </w:p>
     <w:p>
       <w:pPr>
-        <w:pStyle w:val="ListParagraph"/>
+        <w:pStyle w:val="a8"/>
         <w:numPr>
           <w:ilvl w:val="0"/>
           <w:numId w:val="11"/>
@@ -25958,7 +25774,14 @@
         <w:rPr>
           <w:rFonts w:eastAsiaTheme="minorEastAsia"/>
         </w:rPr>
-        <w:t>roof by induction on the T</w:t>
+        <w:t xml:space="preserve">roof by induction on the </w:t>
+      </w:r>
+      <w:proofErr w:type="spellStart"/>
+      <w:r>
+        <w:rPr>
+          <w:rFonts w:eastAsiaTheme="minorEastAsia"/>
+        </w:rPr>
+        <w:t>T</w:t>
       </w:r>
       <w:r>
         <w:rPr>
@@ -25967,6 +25790,7 @@
         </w:rPr>
         <w:t>th</w:t>
       </w:r>
+      <w:proofErr w:type="spellEnd"/>
       <w:r>
         <w:rPr>
           <w:rFonts w:eastAsiaTheme="minorEastAsia"/>
@@ -25976,7 +25800,7 @@
     </w:p>
     <w:p>
       <w:pPr>
-        <w:pStyle w:val="ListParagraph"/>
+        <w:pStyle w:val="a8"/>
         <w:rPr>
           <w:rFonts w:eastAsiaTheme="minorEastAsia"/>
           <w:u w:val="single"/>
@@ -25992,7 +25816,7 @@
     </w:p>
     <w:p>
       <w:pPr>
-        <w:pStyle w:val="ListParagraph"/>
+        <w:pStyle w:val="a8"/>
         <w:rPr>
           <w:rFonts w:eastAsiaTheme="minorEastAsia"/>
         </w:rPr>
@@ -26064,7 +25888,7 @@
     </w:p>
     <w:p>
       <w:pPr>
-        <w:pStyle w:val="ListParagraph"/>
+        <w:pStyle w:val="a8"/>
         <w:rPr>
           <w:rFonts w:eastAsiaTheme="minorEastAsia"/>
           <w:sz w:val="24"/>
@@ -26084,7 +25908,7 @@
     </w:p>
     <w:p>
       <w:pPr>
-        <w:pStyle w:val="ListParagraph"/>
+        <w:pStyle w:val="a8"/>
         <w:rPr>
           <w:rFonts w:eastAsiaTheme="minorEastAsia"/>
           <w:u w:val="single"/>
@@ -26094,13 +25918,7 @@
         <w:rPr>
           <w:rFonts w:eastAsiaTheme="minorEastAsia"/>
         </w:rPr>
-        <w:t>A</w:t>
-      </w:r>
-      <w:r>
-        <w:rPr>
-          <w:rFonts w:eastAsiaTheme="minorEastAsia"/>
-        </w:rPr>
-        <w:t xml:space="preserve">ssume the claim is true for </w:t>
+        <w:t xml:space="preserve">Assume the claim is true for </w:t>
       </w:r>
       <m:oMath>
         <m:sSub>
@@ -26165,13 +25983,7 @@
               <w:rPr>
                 <w:rFonts w:ascii="Cambria Math" w:eastAsiaTheme="minorEastAsia" w:hAnsi="Cambria Math"/>
               </w:rPr>
-              <m:t>T</m:t>
-            </m:r>
-            <m:r>
-              <w:rPr>
-                <w:rFonts w:ascii="Cambria Math" w:eastAsiaTheme="minorEastAsia" w:hAnsi="Cambria Math"/>
-              </w:rPr>
-              <m:t>+1</m:t>
+              <m:t>T+1</m:t>
             </m:r>
           </m:sub>
         </m:sSub>
@@ -26185,7 +25997,7 @@
     </w:p>
     <w:p>
       <w:pPr>
-        <w:pStyle w:val="ListParagraph"/>
+        <w:pStyle w:val="a8"/>
         <w:numPr>
           <w:ilvl w:val="0"/>
           <w:numId w:val="12"/>
@@ -26322,7 +26134,7 @@
     </w:p>
     <w:p>
       <w:pPr>
-        <w:pStyle w:val="ListParagraph"/>
+        <w:pStyle w:val="a8"/>
         <w:numPr>
           <w:ilvl w:val="0"/>
           <w:numId w:val="12"/>
@@ -26586,7 +26398,7 @@
     </w:p>
     <w:p>
       <w:pPr>
-        <w:pStyle w:val="ListParagraph"/>
+        <w:pStyle w:val="a8"/>
         <w:numPr>
           <w:ilvl w:val="0"/>
           <w:numId w:val="11"/>
@@ -26613,16 +26425,7 @@
           <w:rPr>
             <w:rFonts w:ascii="Cambria Math" w:eastAsiaTheme="minorEastAsia" w:hAnsi="Cambria Math"/>
           </w:rPr>
-          <m:t xml:space="preserve"> </m:t>
-        </m:r>
-        <m:r>
-          <m:rPr>
-            <m:sty m:val="bi"/>
-          </m:rPr>
-          <w:rPr>
-            <w:rFonts w:ascii="Cambria Math" w:eastAsiaTheme="minorEastAsia" w:hAnsi="Cambria Math"/>
-          </w:rPr>
-          <m:t>w</m:t>
+          <m:t xml:space="preserve"> w</m:t>
         </m:r>
       </m:oMath>
       <w:r>
@@ -27290,7 +27093,21 @@
         <w:rPr>
           <w:rFonts w:eastAsiaTheme="minorEastAsia"/>
         </w:rPr>
-        <w:t xml:space="preserve"> the kernel version of the perceptron.</w:t>
+        <w:t xml:space="preserve"> the kernel version of the </w:t>
+      </w:r>
+      <w:proofErr w:type="spellStart"/>
+      <w:r>
+        <w:rPr>
+          <w:rFonts w:eastAsiaTheme="minorEastAsia"/>
+        </w:rPr>
+        <w:t>perceptron</w:t>
+      </w:r>
+      <w:proofErr w:type="spellEnd"/>
+      <w:r>
+        <w:rPr>
+          <w:rFonts w:eastAsiaTheme="minorEastAsia"/>
+        </w:rPr>
+        <w:t>.</w:t>
       </w:r>
     </w:p>
     <w:p>
@@ -27317,7 +27134,7 @@
     </w:p>
     <w:p>
       <w:pPr>
-        <w:pStyle w:val="ListParagraph"/>
+        <w:pStyle w:val="a8"/>
         <w:numPr>
           <w:ilvl w:val="0"/>
           <w:numId w:val="13"/>
@@ -27407,7 +27224,7 @@
     </w:p>
     <w:p>
       <w:pPr>
-        <w:pStyle w:val="ListParagraph"/>
+        <w:pStyle w:val="a8"/>
         <w:numPr>
           <w:ilvl w:val="0"/>
           <w:numId w:val="13"/>
@@ -27463,7 +27280,21 @@
         <w:rPr>
           <w:rFonts w:eastAsiaTheme="minorEastAsia"/>
         </w:rPr>
-        <w:t xml:space="preserve"> predict positive iff </w:t>
+        <w:t xml:space="preserve"> predict positive </w:t>
+      </w:r>
+      <w:proofErr w:type="spellStart"/>
+      <w:r>
+        <w:rPr>
+          <w:rFonts w:eastAsiaTheme="minorEastAsia"/>
+        </w:rPr>
+        <w:t>iff</w:t>
+      </w:r>
+      <w:proofErr w:type="spellEnd"/>
+      <w:r>
+        <w:rPr>
+          <w:rFonts w:eastAsiaTheme="minorEastAsia"/>
+        </w:rPr>
+        <w:t xml:space="preserve"> </w:t>
       </w:r>
       <m:oMath>
         <m:nary>
@@ -27659,7 +27490,7 @@
     </w:p>
     <w:p>
       <w:pPr>
-        <w:pStyle w:val="ListParagraph"/>
+        <w:pStyle w:val="a8"/>
         <w:numPr>
           <w:ilvl w:val="1"/>
           <w:numId w:val="13"/>
@@ -27711,13 +27542,7 @@
           <w:rPr>
             <w:rFonts w:ascii="Cambria Math" w:eastAsiaTheme="minorEastAsia" w:hAnsi="Cambria Math"/>
           </w:rPr>
-          <m:t>←</m:t>
-        </m:r>
-        <m:r>
-          <w:rPr>
-            <w:rFonts w:ascii="Cambria Math" w:eastAsiaTheme="minorEastAsia" w:hAnsi="Cambria Math"/>
-          </w:rPr>
-          <m:t>0</m:t>
+          <m:t>←0</m:t>
         </m:r>
       </m:oMath>
       <w:r>
@@ -27729,7 +27554,7 @@
     </w:p>
     <w:p>
       <w:pPr>
-        <w:pStyle w:val="ListParagraph"/>
+        <w:pStyle w:val="a8"/>
         <w:numPr>
           <w:ilvl w:val="1"/>
           <w:numId w:val="13"/>
@@ -27799,13 +27624,7 @@
           <w:rPr>
             <w:rFonts w:ascii="Cambria Math" w:eastAsiaTheme="minorEastAsia" w:hAnsi="Cambria Math"/>
           </w:rPr>
-          <m:t>←</m:t>
-        </m:r>
-        <m:r>
-          <w:rPr>
-            <w:rFonts w:ascii="Cambria Math" w:eastAsiaTheme="minorEastAsia" w:hAnsi="Cambria Math"/>
-          </w:rPr>
-          <m:t>1</m:t>
+          <m:t>←1</m:t>
         </m:r>
       </m:oMath>
       <w:r>
@@ -27817,7 +27636,7 @@
     </w:p>
     <w:p>
       <w:pPr>
-        <w:pStyle w:val="ListParagraph"/>
+        <w:pStyle w:val="a8"/>
         <w:numPr>
           <w:ilvl w:val="0"/>
           <w:numId w:val="13"/>
@@ -27997,10 +27816,10 @@
     </w:p>
     <w:tbl>
       <w:tblPr>
-        <w:tblStyle w:val="TableGrid"/>
+        <w:tblStyle w:val="af"/>
         <w:tblW w:w="0" w:type="auto"/>
         <w:tblInd w:w="2518" w:type="dxa"/>
-        <w:tblLook w:val="04A0" w:firstRow="1" w:lastRow="0" w:firstColumn="1" w:lastColumn="0" w:noHBand="0" w:noVBand="1"/>
+        <w:tblLook w:val="04A0"/>
       </w:tblPr>
       <w:tblGrid>
         <w:gridCol w:w="709"/>
@@ -28951,7 +28770,7 @@
 </file>
 
 <file path=word/endnotes.xml><?xml version="1.0" encoding="utf-8"?>
-<w:endnotes xmlns:wpc="http://schemas.microsoft.com/office/word/2010/wordprocessingCanvas" xmlns:cx="http://schemas.microsoft.com/office/drawing/2014/chartex" xmlns:cx1="http://schemas.microsoft.com/office/drawing/2015/9/8/chartex" xmlns:cx2="http://schemas.microsoft.com/office/drawing/2015/10/21/chartex" xmlns:cx3="http://schemas.microsoft.com/office/drawing/2016/5/9/chartex" xmlns:cx4="http://schemas.microsoft.com/office/drawing/2016/5/10/chartex" xmlns:cx5="http://schemas.microsoft.com/office/drawing/2016/5/11/chartex" xmlns:mc="http://schemas.openxmlformats.org/markup-compatibility/2006" xmlns:o="urn:schemas-microsoft-com:office:office" xmlns:r="http://schemas.openxmlformats.org/officeDocument/2006/relationships" xmlns:m="http://schemas.openxmlformats.org/officeDocument/2006/math" xmlns:v="urn:schemas-microsoft-com:vml" xmlns:wp14="http://schemas.microsoft.com/office/word/2010/wordprocessingDrawing" xmlns:wp="http://schemas.openxmlformats.org/drawingml/2006/wordprocessingDrawing" xmlns:w10="urn:schemas-microsoft-com:office:word" xmlns:w="http://schemas.openxmlformats.org/wordprocessingml/2006/main" xmlns:w14="http://schemas.microsoft.com/office/word/2010/wordml" xmlns:w15="http://schemas.microsoft.com/office/word/2012/wordml" xmlns:w16se="http://schemas.microsoft.com/office/word/2015/wordml/symex" xmlns:wpg="http://schemas.microsoft.com/office/word/2010/wordprocessingGroup" xmlns:wpi="http://schemas.microsoft.com/office/word/2010/wordprocessingInk" xmlns:wne="http://schemas.microsoft.com/office/word/2006/wordml" xmlns:wps="http://schemas.microsoft.com/office/word/2010/wordprocessingShape" mc:Ignorable="w14 w15 w16se wp14">
+<w:endnotes xmlns:ve="http://schemas.openxmlformats.org/markup-compatibility/2006" xmlns:o="urn:schemas-microsoft-com:office:office" xmlns:r="http://schemas.openxmlformats.org/officeDocument/2006/relationships" xmlns:m="http://schemas.openxmlformats.org/officeDocument/2006/math" xmlns:v="urn:schemas-microsoft-com:vml" xmlns:wp="http://schemas.openxmlformats.org/drawingml/2006/wordprocessingDrawing" xmlns:w10="urn:schemas-microsoft-com:office:word" xmlns:w="http://schemas.openxmlformats.org/wordprocessingml/2006/main" xmlns:wne="http://schemas.microsoft.com/office/word/2006/wordml">
   <w:endnote w:type="separator" w:id="-1">
     <w:p>
       <w:pPr>
@@ -28976,7 +28795,7 @@
 </file>
 
 <file path=word/footnotes.xml><?xml version="1.0" encoding="utf-8"?>
-<w:footnotes xmlns:wpc="http://schemas.microsoft.com/office/word/2010/wordprocessingCanvas" xmlns:cx="http://schemas.microsoft.com/office/drawing/2014/chartex" xmlns:cx1="http://schemas.microsoft.com/office/drawing/2015/9/8/chartex" xmlns:cx2="http://schemas.microsoft.com/office/drawing/2015/10/21/chartex" xmlns:cx3="http://schemas.microsoft.com/office/drawing/2016/5/9/chartex" xmlns:cx4="http://schemas.microsoft.com/office/drawing/2016/5/10/chartex" xmlns:cx5="http://schemas.microsoft.com/office/drawing/2016/5/11/chartex" xmlns:mc="http://schemas.openxmlformats.org/markup-compatibility/2006" xmlns:o="urn:schemas-microsoft-com:office:office" xmlns:r="http://schemas.openxmlformats.org/officeDocument/2006/relationships" xmlns:m="http://schemas.openxmlformats.org/officeDocument/2006/math" xmlns:v="urn:schemas-microsoft-com:vml" xmlns:wp14="http://schemas.microsoft.com/office/word/2010/wordprocessingDrawing" xmlns:wp="http://schemas.openxmlformats.org/drawingml/2006/wordprocessingDrawing" xmlns:w10="urn:schemas-microsoft-com:office:word" xmlns:w="http://schemas.openxmlformats.org/wordprocessingml/2006/main" xmlns:w14="http://schemas.microsoft.com/office/word/2010/wordml" xmlns:w15="http://schemas.microsoft.com/office/word/2012/wordml" xmlns:w16se="http://schemas.microsoft.com/office/word/2015/wordml/symex" xmlns:wpg="http://schemas.microsoft.com/office/word/2010/wordprocessingGroup" xmlns:wpi="http://schemas.microsoft.com/office/word/2010/wordprocessingInk" xmlns:wne="http://schemas.microsoft.com/office/word/2006/wordml" xmlns:wps="http://schemas.microsoft.com/office/word/2010/wordprocessingShape" mc:Ignorable="w14 w15 w16se wp14">
+<w:footnotes xmlns:ve="http://schemas.openxmlformats.org/markup-compatibility/2006" xmlns:o="urn:schemas-microsoft-com:office:office" xmlns:r="http://schemas.openxmlformats.org/officeDocument/2006/relationships" xmlns:m="http://schemas.openxmlformats.org/officeDocument/2006/math" xmlns:v="urn:schemas-microsoft-com:vml" xmlns:wp="http://schemas.openxmlformats.org/drawingml/2006/wordprocessingDrawing" xmlns:w10="urn:schemas-microsoft-com:office:word" xmlns:w="http://schemas.openxmlformats.org/wordprocessingml/2006/main" xmlns:wne="http://schemas.microsoft.com/office/word/2006/wordml">
   <w:footnote w:type="separator" w:id="-1">
     <w:p>
       <w:pPr>
@@ -29001,8 +28820,8 @@
 </file>
 
 <file path=word/numbering.xml><?xml version="1.0" encoding="utf-8"?>
-<w:numbering xmlns:wpc="http://schemas.microsoft.com/office/word/2010/wordprocessingCanvas" xmlns:cx="http://schemas.microsoft.com/office/drawing/2014/chartex" xmlns:cx1="http://schemas.microsoft.com/office/drawing/2015/9/8/chartex" xmlns:cx2="http://schemas.microsoft.com/office/drawing/2015/10/21/chartex" xmlns:cx3="http://schemas.microsoft.com/office/drawing/2016/5/9/chartex" xmlns:cx4="http://schemas.microsoft.com/office/drawing/2016/5/10/chartex" xmlns:cx5="http://schemas.microsoft.com/office/drawing/2016/5/11/chartex" xmlns:mc="http://schemas.openxmlformats.org/markup-compatibility/2006" xmlns:o="urn:schemas-microsoft-com:office:office" xmlns:r="http://schemas.openxmlformats.org/officeDocument/2006/relationships" xmlns:m="http://schemas.openxmlformats.org/officeDocument/2006/math" xmlns:v="urn:schemas-microsoft-com:vml" xmlns:wp14="http://schemas.microsoft.com/office/word/2010/wordprocessingDrawing" xmlns:wp="http://schemas.openxmlformats.org/drawingml/2006/wordprocessingDrawing" xmlns:w10="urn:schemas-microsoft-com:office:word" xmlns:w="http://schemas.openxmlformats.org/wordprocessingml/2006/main" xmlns:w14="http://schemas.microsoft.com/office/word/2010/wordml" xmlns:w15="http://schemas.microsoft.com/office/word/2012/wordml" xmlns:w16se="http://schemas.microsoft.com/office/word/2015/wordml/symex" xmlns:wpg="http://schemas.microsoft.com/office/word/2010/wordprocessingGroup" xmlns:wpi="http://schemas.microsoft.com/office/word/2010/wordprocessingInk" xmlns:wne="http://schemas.microsoft.com/office/word/2006/wordml" xmlns:wps="http://schemas.microsoft.com/office/word/2010/wordprocessingShape" mc:Ignorable="w14 w15 w16se wp14">
-  <w:abstractNum w:abstractNumId="0" w15:restartNumberingAfterBreak="0">
+<w:numbering xmlns:ve="http://schemas.openxmlformats.org/markup-compatibility/2006" xmlns:o="urn:schemas-microsoft-com:office:office" xmlns:r="http://schemas.openxmlformats.org/officeDocument/2006/relationships" xmlns:m="http://schemas.openxmlformats.org/officeDocument/2006/math" xmlns:v="urn:schemas-microsoft-com:vml" xmlns:wp="http://schemas.openxmlformats.org/drawingml/2006/wordprocessingDrawing" xmlns:w10="urn:schemas-microsoft-com:office:word" xmlns:w="http://schemas.openxmlformats.org/wordprocessingml/2006/main" xmlns:wne="http://schemas.microsoft.com/office/word/2006/wordml">
+  <w:abstractNum w:abstractNumId="0">
     <w:nsid w:val="02825F69"/>
     <w:multiLevelType w:val="hybridMultilevel"/>
     <w:tmpl w:val="38961DFC"/>
@@ -29115,7 +28934,7 @@
       </w:rPr>
     </w:lvl>
   </w:abstractNum>
-  <w:abstractNum w:abstractNumId="1" w15:restartNumberingAfterBreak="0">
+  <w:abstractNum w:abstractNumId="1">
     <w:nsid w:val="27535F4C"/>
     <w:multiLevelType w:val="hybridMultilevel"/>
     <w:tmpl w:val="A63020CC"/>
@@ -29204,7 +29023,7 @@
       </w:pPr>
     </w:lvl>
   </w:abstractNum>
-  <w:abstractNum w:abstractNumId="2" w15:restartNumberingAfterBreak="0">
+  <w:abstractNum w:abstractNumId="2">
     <w:nsid w:val="36674E26"/>
     <w:multiLevelType w:val="hybridMultilevel"/>
     <w:tmpl w:val="7ED8A20A"/>
@@ -29293,7 +29112,7 @@
       </w:pPr>
     </w:lvl>
   </w:abstractNum>
-  <w:abstractNum w:abstractNumId="3" w15:restartNumberingAfterBreak="0">
+  <w:abstractNum w:abstractNumId="3">
     <w:nsid w:val="402342B3"/>
     <w:multiLevelType w:val="hybridMultilevel"/>
     <w:tmpl w:val="55FE7C3C"/>
@@ -29382,7 +29201,7 @@
       </w:pPr>
     </w:lvl>
   </w:abstractNum>
-  <w:abstractNum w:abstractNumId="4" w15:restartNumberingAfterBreak="0">
+  <w:abstractNum w:abstractNumId="4">
     <w:nsid w:val="443E4272"/>
     <w:multiLevelType w:val="hybridMultilevel"/>
     <w:tmpl w:val="644E6FBC"/>
@@ -29495,7 +29314,7 @@
       </w:rPr>
     </w:lvl>
   </w:abstractNum>
-  <w:abstractNum w:abstractNumId="5" w15:restartNumberingAfterBreak="0">
+  <w:abstractNum w:abstractNumId="5">
     <w:nsid w:val="44693714"/>
     <w:multiLevelType w:val="hybridMultilevel"/>
     <w:tmpl w:val="C7ACC3B8"/>
@@ -29581,7 +29400,7 @@
       </w:pPr>
     </w:lvl>
   </w:abstractNum>
-  <w:abstractNum w:abstractNumId="6" w15:restartNumberingAfterBreak="0">
+  <w:abstractNum w:abstractNumId="6">
     <w:nsid w:val="49A46FC3"/>
     <w:multiLevelType w:val="hybridMultilevel"/>
     <w:tmpl w:val="6930DAFC"/>
@@ -29670,7 +29489,7 @@
       </w:pPr>
     </w:lvl>
   </w:abstractNum>
-  <w:abstractNum w:abstractNumId="7" w15:restartNumberingAfterBreak="0">
+  <w:abstractNum w:abstractNumId="7">
     <w:nsid w:val="5B2A2E09"/>
     <w:multiLevelType w:val="hybridMultilevel"/>
     <w:tmpl w:val="FA7272C6"/>
@@ -29783,7 +29602,7 @@
       </w:rPr>
     </w:lvl>
   </w:abstractNum>
-  <w:abstractNum w:abstractNumId="8" w15:restartNumberingAfterBreak="0">
+  <w:abstractNum w:abstractNumId="8">
     <w:nsid w:val="5F410D8B"/>
     <w:multiLevelType w:val="hybridMultilevel"/>
     <w:tmpl w:val="845EAD60"/>
@@ -29872,7 +29691,7 @@
       </w:pPr>
     </w:lvl>
   </w:abstractNum>
-  <w:abstractNum w:abstractNumId="9" w15:restartNumberingAfterBreak="0">
+  <w:abstractNum w:abstractNumId="9">
     <w:nsid w:val="65A07BF5"/>
     <w:multiLevelType w:val="hybridMultilevel"/>
     <w:tmpl w:val="D98A127E"/>
@@ -29961,7 +29780,7 @@
       </w:pPr>
     </w:lvl>
   </w:abstractNum>
-  <w:abstractNum w:abstractNumId="10" w15:restartNumberingAfterBreak="0">
+  <w:abstractNum w:abstractNumId="10">
     <w:nsid w:val="6F573278"/>
     <w:multiLevelType w:val="hybridMultilevel"/>
     <w:tmpl w:val="DE28202E"/>
@@ -30050,7 +29869,7 @@
       </w:pPr>
     </w:lvl>
   </w:abstractNum>
-  <w:abstractNum w:abstractNumId="11" w15:restartNumberingAfterBreak="0">
+  <w:abstractNum w:abstractNumId="11">
     <w:nsid w:val="774B5D66"/>
     <w:multiLevelType w:val="hybridMultilevel"/>
     <w:tmpl w:val="7ED8A20A"/>
@@ -30139,7 +29958,7 @@
       </w:pPr>
     </w:lvl>
   </w:abstractNum>
-  <w:abstractNum w:abstractNumId="12" w15:restartNumberingAfterBreak="0">
+  <w:abstractNum w:abstractNumId="12">
     <w:nsid w:val="7CE4794F"/>
     <w:multiLevelType w:val="hybridMultilevel"/>
     <w:tmpl w:val="7E2E4D92"/>
@@ -30274,7 +30093,7 @@
 </file>
 
 <file path=word/styles.xml><?xml version="1.0" encoding="utf-8"?>
-<w:styles xmlns:mc="http://schemas.openxmlformats.org/markup-compatibility/2006" xmlns:r="http://schemas.openxmlformats.org/officeDocument/2006/relationships" xmlns:w="http://schemas.openxmlformats.org/wordprocessingml/2006/main" xmlns:w14="http://schemas.microsoft.com/office/word/2010/wordml" xmlns:w15="http://schemas.microsoft.com/office/word/2012/wordml" xmlns:w16se="http://schemas.microsoft.com/office/word/2015/wordml/symex" mc:Ignorable="w14 w15 w16se">
+<w:styles xmlns:r="http://schemas.openxmlformats.org/officeDocument/2006/relationships" xmlns:w="http://schemas.openxmlformats.org/wordprocessingml/2006/main">
   <w:docDefaults>
     <w:rPrDefault>
       <w:rPr>
@@ -30290,398 +30109,162 @@
       </w:pPr>
     </w:pPrDefault>
   </w:docDefaults>
-  <w:latentStyles w:defLockedState="0" w:defUIPriority="99" w:defSemiHidden="0" w:defUnhideWhenUsed="0" w:defQFormat="0" w:count="374">
-    <w:lsdException w:name="Normal" w:uiPriority="0" w:qFormat="1"/>
-    <w:lsdException w:name="heading 1" w:uiPriority="9" w:qFormat="1"/>
-    <w:lsdException w:name="heading 2" w:semiHidden="1" w:uiPriority="9" w:unhideWhenUsed="1" w:qFormat="1"/>
-    <w:lsdException w:name="heading 3" w:semiHidden="1" w:uiPriority="9" w:unhideWhenUsed="1" w:qFormat="1"/>
-    <w:lsdException w:name="heading 4" w:semiHidden="1" w:uiPriority="9" w:unhideWhenUsed="1" w:qFormat="1"/>
-    <w:lsdException w:name="heading 5" w:semiHidden="1" w:uiPriority="9" w:unhideWhenUsed="1" w:qFormat="1"/>
-    <w:lsdException w:name="heading 6" w:semiHidden="1" w:uiPriority="9" w:unhideWhenUsed="1" w:qFormat="1"/>
-    <w:lsdException w:name="heading 7" w:semiHidden="1" w:uiPriority="9" w:unhideWhenUsed="1" w:qFormat="1"/>
-    <w:lsdException w:name="heading 8" w:semiHidden="1" w:uiPriority="9" w:unhideWhenUsed="1" w:qFormat="1"/>
-    <w:lsdException w:name="heading 9" w:semiHidden="1" w:uiPriority="9" w:unhideWhenUsed="1" w:qFormat="1"/>
-    <w:lsdException w:name="index 1" w:semiHidden="1" w:unhideWhenUsed="1"/>
-    <w:lsdException w:name="index 2" w:semiHidden="1" w:unhideWhenUsed="1"/>
-    <w:lsdException w:name="index 3" w:semiHidden="1" w:unhideWhenUsed="1"/>
-    <w:lsdException w:name="index 4" w:semiHidden="1" w:unhideWhenUsed="1"/>
-    <w:lsdException w:name="index 5" w:semiHidden="1" w:unhideWhenUsed="1"/>
-    <w:lsdException w:name="index 6" w:semiHidden="1" w:unhideWhenUsed="1"/>
-    <w:lsdException w:name="index 7" w:semiHidden="1" w:unhideWhenUsed="1"/>
-    <w:lsdException w:name="index 8" w:semiHidden="1" w:unhideWhenUsed="1"/>
-    <w:lsdException w:name="index 9" w:semiHidden="1" w:unhideWhenUsed="1"/>
-    <w:lsdException w:name="toc 1" w:semiHidden="1" w:uiPriority="39" w:unhideWhenUsed="1"/>
-    <w:lsdException w:name="toc 2" w:semiHidden="1" w:uiPriority="39" w:unhideWhenUsed="1"/>
-    <w:lsdException w:name="toc 3" w:semiHidden="1" w:uiPriority="39" w:unhideWhenUsed="1"/>
-    <w:lsdException w:name="toc 4" w:semiHidden="1" w:uiPriority="39" w:unhideWhenUsed="1"/>
-    <w:lsdException w:name="toc 5" w:semiHidden="1" w:uiPriority="39" w:unhideWhenUsed="1"/>
-    <w:lsdException w:name="toc 6" w:semiHidden="1" w:uiPriority="39" w:unhideWhenUsed="1"/>
-    <w:lsdException w:name="toc 7" w:semiHidden="1" w:uiPriority="39" w:unhideWhenUsed="1"/>
-    <w:lsdException w:name="toc 8" w:semiHidden="1" w:uiPriority="39" w:unhideWhenUsed="1"/>
-    <w:lsdException w:name="toc 9" w:semiHidden="1" w:uiPriority="39" w:unhideWhenUsed="1"/>
-    <w:lsdException w:name="Normal Indent" w:semiHidden="1" w:unhideWhenUsed="1"/>
-    <w:lsdException w:name="footnote text" w:semiHidden="1" w:unhideWhenUsed="1"/>
-    <w:lsdException w:name="annotation text" w:semiHidden="1" w:unhideWhenUsed="1"/>
-    <w:lsdException w:name="header" w:semiHidden="1" w:unhideWhenUsed="1"/>
-    <w:lsdException w:name="footer" w:semiHidden="1" w:unhideWhenUsed="1"/>
-    <w:lsdException w:name="index heading" w:semiHidden="1" w:unhideWhenUsed="1"/>
-    <w:lsdException w:name="caption" w:semiHidden="1" w:uiPriority="35" w:unhideWhenUsed="1" w:qFormat="1"/>
-    <w:lsdException w:name="table of figures" w:semiHidden="1" w:unhideWhenUsed="1"/>
-    <w:lsdException w:name="envelope address" w:semiHidden="1" w:unhideWhenUsed="1"/>
-    <w:lsdException w:name="envelope return" w:semiHidden="1" w:unhideWhenUsed="1"/>
-    <w:lsdException w:name="footnote reference" w:semiHidden="1" w:unhideWhenUsed="1"/>
-    <w:lsdException w:name="annotation reference" w:semiHidden="1" w:unhideWhenUsed="1"/>
-    <w:lsdException w:name="line number" w:semiHidden="1" w:unhideWhenUsed="1"/>
-    <w:lsdException w:name="page number" w:semiHidden="1" w:unhideWhenUsed="1"/>
-    <w:lsdException w:name="endnote reference" w:semiHidden="1" w:unhideWhenUsed="1"/>
-    <w:lsdException w:name="endnote text" w:semiHidden="1" w:unhideWhenUsed="1"/>
-    <w:lsdException w:name="table of authorities" w:semiHidden="1" w:unhideWhenUsed="1"/>
-    <w:lsdException w:name="macro" w:semiHidden="1" w:unhideWhenUsed="1"/>
-    <w:lsdException w:name="toa heading" w:semiHidden="1" w:unhideWhenUsed="1"/>
-    <w:lsdException w:name="List" w:semiHidden="1" w:unhideWhenUsed="1"/>
-    <w:lsdException w:name="List Bullet" w:semiHidden="1" w:unhideWhenUsed="1"/>
-    <w:lsdException w:name="List Number" w:semiHidden="1" w:unhideWhenUsed="1"/>
-    <w:lsdException w:name="List 2" w:semiHidden="1" w:unhideWhenUsed="1"/>
-    <w:lsdException w:name="List 3" w:semiHidden="1" w:unhideWhenUsed="1"/>
-    <w:lsdException w:name="List 4" w:semiHidden="1" w:unhideWhenUsed="1"/>
-    <w:lsdException w:name="List 5" w:semiHidden="1" w:unhideWhenUsed="1"/>
-    <w:lsdException w:name="List Bullet 2" w:semiHidden="1" w:unhideWhenUsed="1"/>
-    <w:lsdException w:name="List Bullet 3" w:semiHidden="1" w:unhideWhenUsed="1"/>
-    <w:lsdException w:name="List Bullet 4" w:semiHidden="1" w:unhideWhenUsed="1"/>
-    <w:lsdException w:name="List Bullet 5" w:semiHidden="1" w:unhideWhenUsed="1"/>
-    <w:lsdException w:name="List Number 2" w:semiHidden="1" w:unhideWhenUsed="1"/>
-    <w:lsdException w:name="List Number 3" w:semiHidden="1" w:unhideWhenUsed="1"/>
-    <w:lsdException w:name="List Number 4" w:semiHidden="1" w:unhideWhenUsed="1"/>
-    <w:lsdException w:name="List Number 5" w:semiHidden="1" w:unhideWhenUsed="1"/>
-    <w:lsdException w:name="Title" w:uiPriority="10" w:qFormat="1"/>
-    <w:lsdException w:name="Closing" w:semiHidden="1" w:unhideWhenUsed="1"/>
-    <w:lsdException w:name="Signature" w:semiHidden="1" w:unhideWhenUsed="1"/>
-    <w:lsdException w:name="Default Paragraph Font" w:semiHidden="1" w:uiPriority="1" w:unhideWhenUsed="1"/>
-    <w:lsdException w:name="Body Text" w:semiHidden="1" w:unhideWhenUsed="1"/>
-    <w:lsdException w:name="Body Text Indent" w:semiHidden="1" w:unhideWhenUsed="1"/>
-    <w:lsdException w:name="List Continue" w:semiHidden="1" w:unhideWhenUsed="1"/>
-    <w:lsdException w:name="List Continue 2" w:semiHidden="1" w:unhideWhenUsed="1"/>
-    <w:lsdException w:name="List Continue 3" w:semiHidden="1" w:unhideWhenUsed="1"/>
-    <w:lsdException w:name="List Continue 4" w:semiHidden="1" w:unhideWhenUsed="1"/>
-    <w:lsdException w:name="List Continue 5" w:semiHidden="1" w:unhideWhenUsed="1"/>
-    <w:lsdException w:name="Message Header" w:semiHidden="1" w:unhideWhenUsed="1"/>
-    <w:lsdException w:name="Subtitle" w:uiPriority="11" w:qFormat="1"/>
-    <w:lsdException w:name="Salutation" w:semiHidden="1" w:unhideWhenUsed="1"/>
-    <w:lsdException w:name="Date" w:semiHidden="1" w:unhideWhenUsed="1"/>
-    <w:lsdException w:name="Body Text First Indent" w:semiHidden="1" w:unhideWhenUsed="1"/>
-    <w:lsdException w:name="Body Text First Indent 2" w:semiHidden="1" w:unhideWhenUsed="1"/>
-    <w:lsdException w:name="Note Heading" w:semiHidden="1" w:unhideWhenUsed="1"/>
-    <w:lsdException w:name="Body Text 2" w:semiHidden="1" w:unhideWhenUsed="1"/>
-    <w:lsdException w:name="Body Text 3" w:semiHidden="1" w:unhideWhenUsed="1"/>
-    <w:lsdException w:name="Body Text Indent 2" w:semiHidden="1" w:unhideWhenUsed="1"/>
-    <w:lsdException w:name="Body Text Indent 3" w:semiHidden="1" w:unhideWhenUsed="1"/>
-    <w:lsdException w:name="Block Text" w:semiHidden="1" w:unhideWhenUsed="1"/>
-    <w:lsdException w:name="Hyperlink" w:semiHidden="1" w:unhideWhenUsed="1"/>
-    <w:lsdException w:name="FollowedHyperlink" w:semiHidden="1" w:unhideWhenUsed="1"/>
-    <w:lsdException w:name="Strong" w:uiPriority="22" w:qFormat="1"/>
-    <w:lsdException w:name="Emphasis" w:uiPriority="20" w:qFormat="1"/>
-    <w:lsdException w:name="Document Map" w:semiHidden="1" w:unhideWhenUsed="1"/>
-    <w:lsdException w:name="Plain Text" w:semiHidden="1" w:unhideWhenUsed="1"/>
-    <w:lsdException w:name="E-mail Signature" w:semiHidden="1" w:unhideWhenUsed="1"/>
-    <w:lsdException w:name="HTML Top of Form" w:semiHidden="1" w:unhideWhenUsed="1"/>
-    <w:lsdException w:name="HTML Bottom of Form" w:semiHidden="1" w:unhideWhenUsed="1"/>
-    <w:lsdException w:name="Normal (Web)" w:semiHidden="1" w:unhideWhenUsed="1"/>
-    <w:lsdException w:name="HTML Acronym" w:semiHidden="1" w:unhideWhenUsed="1"/>
-    <w:lsdException w:name="HTML Address" w:semiHidden="1" w:unhideWhenUsed="1"/>
-    <w:lsdException w:name="HTML Cite" w:semiHidden="1" w:unhideWhenUsed="1"/>
-    <w:lsdException w:name="HTML Code" w:semiHidden="1" w:unhideWhenUsed="1"/>
-    <w:lsdException w:name="HTML Definition" w:semiHidden="1" w:unhideWhenUsed="1"/>
-    <w:lsdException w:name="HTML Keyboard" w:semiHidden="1" w:unhideWhenUsed="1"/>
-    <w:lsdException w:name="HTML Preformatted" w:semiHidden="1" w:unhideWhenUsed="1"/>
-    <w:lsdException w:name="HTML Sample" w:semiHidden="1" w:unhideWhenUsed="1"/>
-    <w:lsdException w:name="HTML Typewriter" w:semiHidden="1" w:unhideWhenUsed="1"/>
-    <w:lsdException w:name="HTML Variable" w:semiHidden="1" w:unhideWhenUsed="1"/>
-    <w:lsdException w:name="Normal Table" w:semiHidden="1" w:unhideWhenUsed="1"/>
-    <w:lsdException w:name="annotation subject" w:semiHidden="1" w:unhideWhenUsed="1"/>
-    <w:lsdException w:name="No List" w:semiHidden="1" w:unhideWhenUsed="1"/>
-    <w:lsdException w:name="Outline List 1" w:semiHidden="1" w:unhideWhenUsed="1"/>
-    <w:lsdException w:name="Outline List 2" w:semiHidden="1" w:unhideWhenUsed="1"/>
-    <w:lsdException w:name="Outline List 3" w:semiHidden="1" w:unhideWhenUsed="1"/>
-    <w:lsdException w:name="Table Simple 1" w:semiHidden="1" w:unhideWhenUsed="1"/>
-    <w:lsdException w:name="Table Simple 2" w:semiHidden="1" w:unhideWhenUsed="1"/>
-    <w:lsdException w:name="Table Simple 3" w:semiHidden="1" w:unhideWhenUsed="1"/>
-    <w:lsdException w:name="Table Classic 1" w:semiHidden="1" w:unhideWhenUsed="1"/>
-    <w:lsdException w:name="Table Classic 2" w:semiHidden="1" w:unhideWhenUsed="1"/>
-    <w:lsdException w:name="Table Classic 3" w:semiHidden="1" w:unhideWhenUsed="1"/>
-    <w:lsdException w:name="Table Classic 4" w:semiHidden="1" w:unhideWhenUsed="1"/>
-    <w:lsdException w:name="Table Colorful 1" w:semiHidden="1" w:unhideWhenUsed="1"/>
-    <w:lsdException w:name="Table Colorful 2" w:semiHidden="1" w:unhideWhenUsed="1"/>
-    <w:lsdException w:name="Table Colorful 3" w:semiHidden="1" w:unhideWhenUsed="1"/>
-    <w:lsdException w:name="Table Columns 1" w:semiHidden="1" w:unhideWhenUsed="1"/>
-    <w:lsdException w:name="Table Columns 2" w:semiHidden="1" w:unhideWhenUsed="1"/>
-    <w:lsdException w:name="Table Columns 3" w:semiHidden="1" w:unhideWhenUsed="1"/>
-    <w:lsdException w:name="Table Columns 4" w:semiHidden="1" w:unhideWhenUsed="1"/>
-    <w:lsdException w:name="Table Columns 5" w:semiHidden="1" w:unhideWhenUsed="1"/>
-    <w:lsdException w:name="Table Grid 1" w:semiHidden="1" w:unhideWhenUsed="1"/>
-    <w:lsdException w:name="Table Grid 2" w:semiHidden="1" w:unhideWhenUsed="1"/>
-    <w:lsdException w:name="Table Grid 3" w:semiHidden="1" w:unhideWhenUsed="1"/>
-    <w:lsdException w:name="Table Grid 4" w:semiHidden="1" w:unhideWhenUsed="1"/>
-    <w:lsdException w:name="Table Grid 5" w:semiHidden="1" w:unhideWhenUsed="1"/>
-    <w:lsdException w:name="Table Grid 6" w:semiHidden="1" w:unhideWhenUsed="1"/>
-    <w:lsdException w:name="Table Grid 7" w:semiHidden="1" w:unhideWhenUsed="1"/>
-    <w:lsdException w:name="Table Grid 8" w:semiHidden="1" w:unhideWhenUsed="1"/>
-    <w:lsdException w:name="Table List 1" w:semiHidden="1" w:unhideWhenUsed="1"/>
-    <w:lsdException w:name="Table List 2" w:semiHidden="1" w:unhideWhenUsed="1"/>
-    <w:lsdException w:name="Table List 3" w:semiHidden="1" w:unhideWhenUsed="1"/>
-    <w:lsdException w:name="Table List 4" w:semiHidden="1" w:unhideWhenUsed="1"/>
-    <w:lsdException w:name="Table List 5" w:semiHidden="1" w:unhideWhenUsed="1"/>
-    <w:lsdException w:name="Table List 6" w:semiHidden="1" w:unhideWhenUsed="1"/>
-    <w:lsdException w:name="Table List 7" w:semiHidden="1" w:unhideWhenUsed="1"/>
-    <w:lsdException w:name="Table List 8" w:semiHidden="1" w:unhideWhenUsed="1"/>
-    <w:lsdException w:name="Table 3D effects 1" w:semiHidden="1" w:unhideWhenUsed="1"/>
-    <w:lsdException w:name="Table 3D effects 2" w:semiHidden="1" w:unhideWhenUsed="1"/>
-    <w:lsdException w:name="Table 3D effects 3" w:semiHidden="1" w:unhideWhenUsed="1"/>
-    <w:lsdException w:name="Table Contemporary" w:semiHidden="1" w:unhideWhenUsed="1"/>
-    <w:lsdException w:name="Table Elegant" w:semiHidden="1" w:unhideWhenUsed="1"/>
-    <w:lsdException w:name="Table Professional" w:semiHidden="1" w:unhideWhenUsed="1"/>
-    <w:lsdException w:name="Table Subtle 1" w:semiHidden="1" w:unhideWhenUsed="1"/>
-    <w:lsdException w:name="Table Subtle 2" w:semiHidden="1" w:unhideWhenUsed="1"/>
-    <w:lsdException w:name="Table Web 1" w:semiHidden="1" w:unhideWhenUsed="1"/>
-    <w:lsdException w:name="Table Web 2" w:semiHidden="1" w:unhideWhenUsed="1"/>
-    <w:lsdException w:name="Table Web 3" w:semiHidden="1" w:unhideWhenUsed="1"/>
-    <w:lsdException w:name="Balloon Text" w:semiHidden="1" w:unhideWhenUsed="1"/>
-    <w:lsdException w:name="Table Grid" w:uiPriority="59"/>
-    <w:lsdException w:name="Table Theme" w:semiHidden="1" w:unhideWhenUsed="1"/>
-    <w:lsdException w:name="Placeholder Text" w:semiHidden="1"/>
-    <w:lsdException w:name="No Spacing" w:uiPriority="1" w:qFormat="1"/>
-    <w:lsdException w:name="Light Shading" w:uiPriority="60"/>
-    <w:lsdException w:name="Light List" w:uiPriority="61"/>
-    <w:lsdException w:name="Light Grid" w:uiPriority="62"/>
-    <w:lsdException w:name="Medium Shading 1" w:uiPriority="63"/>
-    <w:lsdException w:name="Medium Shading 2" w:uiPriority="64"/>
-    <w:lsdException w:name="Medium List 1" w:uiPriority="65"/>
-    <w:lsdException w:name="Medium List 2" w:uiPriority="66"/>
-    <w:lsdException w:name="Medium Grid 1" w:uiPriority="67"/>
-    <w:lsdException w:name="Medium Grid 2" w:uiPriority="68"/>
-    <w:lsdException w:name="Medium Grid 3" w:uiPriority="69"/>
-    <w:lsdException w:name="Dark List" w:uiPriority="70"/>
-    <w:lsdException w:name="Colorful Shading" w:uiPriority="71"/>
-    <w:lsdException w:name="Colorful List" w:uiPriority="72"/>
-    <w:lsdException w:name="Colorful Grid" w:uiPriority="73"/>
-    <w:lsdException w:name="Light Shading Accent 1" w:uiPriority="60"/>
-    <w:lsdException w:name="Light List Accent 1" w:uiPriority="61"/>
-    <w:lsdException w:name="Light Grid Accent 1" w:uiPriority="62"/>
-    <w:lsdException w:name="Medium Shading 1 Accent 1" w:uiPriority="63"/>
-    <w:lsdException w:name="Medium Shading 2 Accent 1" w:uiPriority="64"/>
-    <w:lsdException w:name="Medium List 1 Accent 1" w:uiPriority="65"/>
-    <w:lsdException w:name="Revision" w:semiHidden="1"/>
-    <w:lsdException w:name="List Paragraph" w:uiPriority="34" w:qFormat="1"/>
-    <w:lsdException w:name="Quote" w:uiPriority="29" w:qFormat="1"/>
-    <w:lsdException w:name="Intense Quote" w:uiPriority="30" w:qFormat="1"/>
-    <w:lsdException w:name="Medium List 2 Accent 1" w:uiPriority="66"/>
-    <w:lsdException w:name="Medium Grid 1 Accent 1" w:uiPriority="67"/>
-    <w:lsdException w:name="Medium Grid 2 Accent 1" w:uiPriority="68"/>
-    <w:lsdException w:name="Medium Grid 3 Accent 1" w:uiPriority="69"/>
-    <w:lsdException w:name="Dark List Accent 1" w:uiPriority="70"/>
-    <w:lsdException w:name="Colorful Shading Accent 1" w:uiPriority="71"/>
-    <w:lsdException w:name="Colorful List Accent 1" w:uiPriority="72"/>
-    <w:lsdException w:name="Colorful Grid Accent 1" w:uiPriority="73"/>
-    <w:lsdException w:name="Light Shading Accent 2" w:uiPriority="60"/>
-    <w:lsdException w:name="Light List Accent 2" w:uiPriority="61"/>
-    <w:lsdException w:name="Light Grid Accent 2" w:uiPriority="62"/>
-    <w:lsdException w:name="Medium Shading 1 Accent 2" w:uiPriority="63"/>
-    <w:lsdException w:name="Medium Shading 2 Accent 2" w:uiPriority="64"/>
-    <w:lsdException w:name="Medium List 1 Accent 2" w:uiPriority="65"/>
-    <w:lsdException w:name="Medium List 2 Accent 2" w:uiPriority="66"/>
-    <w:lsdException w:name="Medium Grid 1 Accent 2" w:uiPriority="67"/>
-    <w:lsdException w:name="Medium Grid 2 Accent 2" w:uiPriority="68"/>
-    <w:lsdException w:name="Medium Grid 3 Accent 2" w:uiPriority="69"/>
-    <w:lsdException w:name="Dark List Accent 2" w:uiPriority="70"/>
-    <w:lsdException w:name="Colorful Shading Accent 2" w:uiPriority="71"/>
-    <w:lsdException w:name="Colorful List Accent 2" w:uiPriority="72"/>
-    <w:lsdException w:name="Colorful Grid Accent 2" w:uiPriority="73"/>
-    <w:lsdException w:name="Light Shading Accent 3" w:uiPriority="60"/>
-    <w:lsdException w:name="Light List Accent 3" w:uiPriority="61"/>
-    <w:lsdException w:name="Light Grid Accent 3" w:uiPriority="62"/>
-    <w:lsdException w:name="Medium Shading 1 Accent 3" w:uiPriority="63"/>
-    <w:lsdException w:name="Medium Shading 2 Accent 3" w:uiPriority="64"/>
-    <w:lsdException w:name="Medium List 1 Accent 3" w:uiPriority="65"/>
-    <w:lsdException w:name="Medium List 2 Accent 3" w:uiPriority="66"/>
-    <w:lsdException w:name="Medium Grid 1 Accent 3" w:uiPriority="67"/>
-    <w:lsdException w:name="Medium Grid 2 Accent 3" w:uiPriority="68"/>
-    <w:lsdException w:name="Medium Grid 3 Accent 3" w:uiPriority="69"/>
-    <w:lsdException w:name="Dark List Accent 3" w:uiPriority="70"/>
-    <w:lsdException w:name="Colorful Shading Accent 3" w:uiPriority="71"/>
-    <w:lsdException w:name="Colorful List Accent 3" w:uiPriority="72"/>
-    <w:lsdException w:name="Colorful Grid Accent 3" w:uiPriority="73"/>
-    <w:lsdException w:name="Light Shading Accent 4" w:uiPriority="60"/>
-    <w:lsdException w:name="Light List Accent 4" w:uiPriority="61"/>
-    <w:lsdException w:name="Light Grid Accent 4" w:uiPriority="62"/>
-    <w:lsdException w:name="Medium Shading 1 Accent 4" w:uiPriority="63"/>
-    <w:lsdException w:name="Medium Shading 2 Accent 4" w:uiPriority="64"/>
-    <w:lsdException w:name="Medium List 1 Accent 4" w:uiPriority="65"/>
-    <w:lsdException w:name="Medium List 2 Accent 4" w:uiPriority="66"/>
-    <w:lsdException w:name="Medium Grid 1 Accent 4" w:uiPriority="67"/>
-    <w:lsdException w:name="Medium Grid 2 Accent 4" w:uiPriority="68"/>
-    <w:lsdException w:name="Medium Grid 3 Accent 4" w:uiPriority="69"/>
-    <w:lsdException w:name="Dark List Accent 4" w:uiPriority="70"/>
-    <w:lsdException w:name="Colorful Shading Accent 4" w:uiPriority="71"/>
-    <w:lsdException w:name="Colorful List Accent 4" w:uiPriority="72"/>
-    <w:lsdException w:name="Colorful Grid Accent 4" w:uiPriority="73"/>
-    <w:lsdException w:name="Light Shading Accent 5" w:uiPriority="60"/>
-    <w:lsdException w:name="Light List Accent 5" w:uiPriority="61"/>
-    <w:lsdException w:name="Light Grid Accent 5" w:uiPriority="62"/>
-    <w:lsdException w:name="Medium Shading 1 Accent 5" w:uiPriority="63"/>
-    <w:lsdException w:name="Medium Shading 2 Accent 5" w:uiPriority="64"/>
-    <w:lsdException w:name="Medium List 1 Accent 5" w:uiPriority="65"/>
-    <w:lsdException w:name="Medium List 2 Accent 5" w:uiPriority="66"/>
-    <w:lsdException w:name="Medium Grid 1 Accent 5" w:uiPriority="67"/>
-    <w:lsdException w:name="Medium Grid 2 Accent 5" w:uiPriority="68"/>
-    <w:lsdException w:name="Medium Grid 3 Accent 5" w:uiPriority="69"/>
-    <w:lsdException w:name="Dark List Accent 5" w:uiPriority="70"/>
-    <w:lsdException w:name="Colorful Shading Accent 5" w:uiPriority="71"/>
-    <w:lsdException w:name="Colorful List Accent 5" w:uiPriority="72"/>
-    <w:lsdException w:name="Colorful Grid Accent 5" w:uiPriority="73"/>
-    <w:lsdException w:name="Light Shading Accent 6" w:uiPriority="60"/>
-    <w:lsdException w:name="Light List Accent 6" w:uiPriority="61"/>
-    <w:lsdException w:name="Light Grid Accent 6" w:uiPriority="62"/>
-    <w:lsdException w:name="Medium Shading 1 Accent 6" w:uiPriority="63"/>
-    <w:lsdException w:name="Medium Shading 2 Accent 6" w:uiPriority="64"/>
-    <w:lsdException w:name="Medium List 1 Accent 6" w:uiPriority="65"/>
-    <w:lsdException w:name="Medium List 2 Accent 6" w:uiPriority="66"/>
-    <w:lsdException w:name="Medium Grid 1 Accent 6" w:uiPriority="67"/>
-    <w:lsdException w:name="Medium Grid 2 Accent 6" w:uiPriority="68"/>
-    <w:lsdException w:name="Medium Grid 3 Accent 6" w:uiPriority="69"/>
-    <w:lsdException w:name="Dark List Accent 6" w:uiPriority="70"/>
-    <w:lsdException w:name="Colorful Shading Accent 6" w:uiPriority="71"/>
-    <w:lsdException w:name="Colorful List Accent 6" w:uiPriority="72"/>
-    <w:lsdException w:name="Colorful Grid Accent 6" w:uiPriority="73"/>
-    <w:lsdException w:name="Subtle Emphasis" w:uiPriority="19" w:qFormat="1"/>
-    <w:lsdException w:name="Intense Emphasis" w:uiPriority="21" w:qFormat="1"/>
-    <w:lsdException w:name="Subtle Reference" w:uiPriority="31" w:qFormat="1"/>
-    <w:lsdException w:name="Intense Reference" w:uiPriority="32" w:qFormat="1"/>
-    <w:lsdException w:name="Book Title" w:uiPriority="33" w:qFormat="1"/>
-    <w:lsdException w:name="Bibliography" w:semiHidden="1" w:uiPriority="37" w:unhideWhenUsed="1"/>
-    <w:lsdException w:name="TOC Heading" w:semiHidden="1" w:uiPriority="39" w:unhideWhenUsed="1" w:qFormat="1"/>
-    <w:lsdException w:name="Plain Table 1" w:uiPriority="41"/>
-    <w:lsdException w:name="Plain Table 2" w:uiPriority="42"/>
-    <w:lsdException w:name="Plain Table 3" w:uiPriority="43"/>
-    <w:lsdException w:name="Plain Table 4" w:uiPriority="44"/>
-    <w:lsdException w:name="Plain Table 5" w:uiPriority="45"/>
-    <w:lsdException w:name="Grid Table Light" w:uiPriority="40"/>
-    <w:lsdException w:name="Grid Table 1 Light" w:uiPriority="46"/>
-    <w:lsdException w:name="Grid Table 2" w:uiPriority="47"/>
-    <w:lsdException w:name="Grid Table 3" w:uiPriority="48"/>
-    <w:lsdException w:name="Grid Table 4" w:uiPriority="49"/>
-    <w:lsdException w:name="Grid Table 5 Dark" w:uiPriority="50"/>
-    <w:lsdException w:name="Grid Table 6 Colorful" w:uiPriority="51"/>
-    <w:lsdException w:name="Grid Table 7 Colorful" w:uiPriority="52"/>
-    <w:lsdException w:name="Grid Table 1 Light Accent 1" w:uiPriority="46"/>
-    <w:lsdException w:name="Grid Table 2 Accent 1" w:uiPriority="47"/>
-    <w:lsdException w:name="Grid Table 3 Accent 1" w:uiPriority="48"/>
-    <w:lsdException w:name="Grid Table 4 Accent 1" w:uiPriority="49"/>
-    <w:lsdException w:name="Grid Table 5 Dark Accent 1" w:uiPriority="50"/>
-    <w:lsdException w:name="Grid Table 6 Colorful Accent 1" w:uiPriority="51"/>
-    <w:lsdException w:name="Grid Table 7 Colorful Accent 1" w:uiPriority="52"/>
-    <w:lsdException w:name="Grid Table 1 Light Accent 2" w:uiPriority="46"/>
-    <w:lsdException w:name="Grid Table 2 Accent 2" w:uiPriority="47"/>
-    <w:lsdException w:name="Grid Table 3 Accent 2" w:uiPriority="48"/>
-    <w:lsdException w:name="Grid Table 4 Accent 2" w:uiPriority="49"/>
-    <w:lsdException w:name="Grid Table 5 Dark Accent 2" w:uiPriority="50"/>
-    <w:lsdException w:name="Grid Table 6 Colorful Accent 2" w:uiPriority="51"/>
-    <w:lsdException w:name="Grid Table 7 Colorful Accent 2" w:uiPriority="52"/>
-    <w:lsdException w:name="Grid Table 1 Light Accent 3" w:uiPriority="46"/>
-    <w:lsdException w:name="Grid Table 2 Accent 3" w:uiPriority="47"/>
-    <w:lsdException w:name="Grid Table 3 Accent 3" w:uiPriority="48"/>
-    <w:lsdException w:name="Grid Table 4 Accent 3" w:uiPriority="49"/>
-    <w:lsdException w:name="Grid Table 5 Dark Accent 3" w:uiPriority="50"/>
-    <w:lsdException w:name="Grid Table 6 Colorful Accent 3" w:uiPriority="51"/>
-    <w:lsdException w:name="Grid Table 7 Colorful Accent 3" w:uiPriority="52"/>
-    <w:lsdException w:name="Grid Table 1 Light Accent 4" w:uiPriority="46"/>
-    <w:lsdException w:name="Grid Table 2 Accent 4" w:uiPriority="47"/>
-    <w:lsdException w:name="Grid Table 3 Accent 4" w:uiPriority="48"/>
-    <w:lsdException w:name="Grid Table 4 Accent 4" w:uiPriority="49"/>
-    <w:lsdException w:name="Grid Table 5 Dark Accent 4" w:uiPriority="50"/>
-    <w:lsdException w:name="Grid Table 6 Colorful Accent 4" w:uiPriority="51"/>
-    <w:lsdException w:name="Grid Table 7 Colorful Accent 4" w:uiPriority="52"/>
-    <w:lsdException w:name="Grid Table 1 Light Accent 5" w:uiPriority="46"/>
-    <w:lsdException w:name="Grid Table 2 Accent 5" w:uiPriority="47"/>
-    <w:lsdException w:name="Grid Table 3 Accent 5" w:uiPriority="48"/>
-    <w:lsdException w:name="Grid Table 4 Accent 5" w:uiPriority="49"/>
-    <w:lsdException w:name="Grid Table 5 Dark Accent 5" w:uiPriority="50"/>
-    <w:lsdException w:name="Grid Table 6 Colorful Accent 5" w:uiPriority="51"/>
-    <w:lsdException w:name="Grid Table 7 Colorful Accent 5" w:uiPriority="52"/>
-    <w:lsdException w:name="Grid Table 1 Light Accent 6" w:uiPriority="46"/>
-    <w:lsdException w:name="Grid Table 2 Accent 6" w:uiPriority="47"/>
-    <w:lsdException w:name="Grid Table 3 Accent 6" w:uiPriority="48"/>
-    <w:lsdException w:name="Grid Table 4 Accent 6" w:uiPriority="49"/>
-    <w:lsdException w:name="Grid Table 5 Dark Accent 6" w:uiPriority="50"/>
-    <w:lsdException w:name="Grid Table 6 Colorful Accent 6" w:uiPriority="51"/>
-    <w:lsdException w:name="Grid Table 7 Colorful Accent 6" w:uiPriority="52"/>
-    <w:lsdException w:name="List Table 1 Light" w:uiPriority="46"/>
-    <w:lsdException w:name="List Table 2" w:uiPriority="47"/>
-    <w:lsdException w:name="List Table 3" w:uiPriority="48"/>
-    <w:lsdException w:name="List Table 4" w:uiPriority="49"/>
-    <w:lsdException w:name="List Table 5 Dark" w:uiPriority="50"/>
-    <w:lsdException w:name="List Table 6 Colorful" w:uiPriority="51"/>
-    <w:lsdException w:name="List Table 7 Colorful" w:uiPriority="52"/>
-    <w:lsdException w:name="List Table 1 Light Accent 1" w:uiPriority="46"/>
-    <w:lsdException w:name="List Table 2 Accent 1" w:uiPriority="47"/>
-    <w:lsdException w:name="List Table 3 Accent 1" w:uiPriority="48"/>
-    <w:lsdException w:name="List Table 4 Accent 1" w:uiPriority="49"/>
-    <w:lsdException w:name="List Table 5 Dark Accent 1" w:uiPriority="50"/>
-    <w:lsdException w:name="List Table 6 Colorful Accent 1" w:uiPriority="51"/>
-    <w:lsdException w:name="List Table 7 Colorful Accent 1" w:uiPriority="52"/>
-    <w:lsdException w:name="List Table 1 Light Accent 2" w:uiPriority="46"/>
-    <w:lsdException w:name="List Table 2 Accent 2" w:uiPriority="47"/>
-    <w:lsdException w:name="List Table 3 Accent 2" w:uiPriority="48"/>
-    <w:lsdException w:name="List Table 4 Accent 2" w:uiPriority="49"/>
-    <w:lsdException w:name="List Table 5 Dark Accent 2" w:uiPriority="50"/>
-    <w:lsdException w:name="List Table 6 Colorful Accent 2" w:uiPriority="51"/>
-    <w:lsdException w:name="List Table 7 Colorful Accent 2" w:uiPriority="52"/>
-    <w:lsdException w:name="List Table 1 Light Accent 3" w:uiPriority="46"/>
-    <w:lsdException w:name="List Table 2 Accent 3" w:uiPriority="47"/>
-    <w:lsdException w:name="List Table 3 Accent 3" w:uiPriority="48"/>
-    <w:lsdException w:name="List Table 4 Accent 3" w:uiPriority="49"/>
-    <w:lsdException w:name="List Table 5 Dark Accent 3" w:uiPriority="50"/>
-    <w:lsdException w:name="List Table 6 Colorful Accent 3" w:uiPriority="51"/>
-    <w:lsdException w:name="List Table 7 Colorful Accent 3" w:uiPriority="52"/>
-    <w:lsdException w:name="List Table 1 Light Accent 4" w:uiPriority="46"/>
-    <w:lsdException w:name="List Table 2 Accent 4" w:uiPriority="47"/>
-    <w:lsdException w:name="List Table 3 Accent 4" w:uiPriority="48"/>
-    <w:lsdException w:name="List Table 4 Accent 4" w:uiPriority="49"/>
-    <w:lsdException w:name="List Table 5 Dark Accent 4" w:uiPriority="50"/>
-    <w:lsdException w:name="List Table 6 Colorful Accent 4" w:uiPriority="51"/>
-    <w:lsdException w:name="List Table 7 Colorful Accent 4" w:uiPriority="52"/>
-    <w:lsdException w:name="List Table 1 Light Accent 5" w:uiPriority="46"/>
-    <w:lsdException w:name="List Table 2 Accent 5" w:uiPriority="47"/>
-    <w:lsdException w:name="List Table 3 Accent 5" w:uiPriority="48"/>
-    <w:lsdException w:name="List Table 4 Accent 5" w:uiPriority="49"/>
-    <w:lsdException w:name="List Table 5 Dark Accent 5" w:uiPriority="50"/>
-    <w:lsdException w:name="List Table 6 Colorful Accent 5" w:uiPriority="51"/>
-    <w:lsdException w:name="List Table 7 Colorful Accent 5" w:uiPriority="52"/>
-    <w:lsdException w:name="List Table 1 Light Accent 6" w:uiPriority="46"/>
-    <w:lsdException w:name="List Table 2 Accent 6" w:uiPriority="47"/>
-    <w:lsdException w:name="List Table 3 Accent 6" w:uiPriority="48"/>
-    <w:lsdException w:name="List Table 4 Accent 6" w:uiPriority="49"/>
-    <w:lsdException w:name="List Table 5 Dark Accent 6" w:uiPriority="50"/>
-    <w:lsdException w:name="List Table 6 Colorful Accent 6" w:uiPriority="51"/>
-    <w:lsdException w:name="List Table 7 Colorful Accent 6" w:uiPriority="52"/>
-    <w:lsdException w:name="Mention" w:semiHidden="1" w:unhideWhenUsed="1"/>
-    <w:lsdException w:name="Smart Hyperlink" w:semiHidden="1" w:unhideWhenUsed="1"/>
-    <w:lsdException w:name="Hashtag" w:semiHidden="1" w:unhideWhenUsed="1"/>
+  <w:latentStyles w:defLockedState="0" w:defUIPriority="99" w:defSemiHidden="1" w:defUnhideWhenUsed="1" w:defQFormat="0" w:count="267">
+    <w:lsdException w:name="Normal" w:semiHidden="0" w:uiPriority="0" w:unhideWhenUsed="0" w:qFormat="1"/>
+    <w:lsdException w:name="heading 1" w:semiHidden="0" w:uiPriority="9" w:unhideWhenUsed="0" w:qFormat="1"/>
+    <w:lsdException w:name="heading 2" w:uiPriority="9" w:qFormat="1"/>
+    <w:lsdException w:name="heading 3" w:uiPriority="9" w:qFormat="1"/>
+    <w:lsdException w:name="heading 4" w:uiPriority="9" w:qFormat="1"/>
+    <w:lsdException w:name="heading 5" w:uiPriority="9" w:qFormat="1"/>
+    <w:lsdException w:name="heading 6" w:uiPriority="9" w:qFormat="1"/>
+    <w:lsdException w:name="heading 7" w:uiPriority="9" w:qFormat="1"/>
+    <w:lsdException w:name="heading 8" w:uiPriority="9" w:qFormat="1"/>
+    <w:lsdException w:name="heading 9" w:uiPriority="9" w:qFormat="1"/>
+    <w:lsdException w:name="toc 1" w:uiPriority="39"/>
+    <w:lsdException w:name="toc 2" w:uiPriority="39"/>
+    <w:lsdException w:name="toc 3" w:uiPriority="39"/>
+    <w:lsdException w:name="toc 4" w:uiPriority="39"/>
+    <w:lsdException w:name="toc 5" w:uiPriority="39"/>
+    <w:lsdException w:name="toc 6" w:uiPriority="39"/>
+    <w:lsdException w:name="toc 7" w:uiPriority="39"/>
+    <w:lsdException w:name="toc 8" w:uiPriority="39"/>
+    <w:lsdException w:name="toc 9" w:uiPriority="39"/>
+    <w:lsdException w:name="caption" w:uiPriority="35" w:qFormat="1"/>
+    <w:lsdException w:name="Title" w:semiHidden="0" w:uiPriority="10" w:unhideWhenUsed="0" w:qFormat="1"/>
+    <w:lsdException w:name="Default Paragraph Font" w:uiPriority="1"/>
+    <w:lsdException w:name="Subtitle" w:semiHidden="0" w:uiPriority="11" w:unhideWhenUsed="0" w:qFormat="1"/>
+    <w:lsdException w:name="Strong" w:semiHidden="0" w:uiPriority="22" w:unhideWhenUsed="0" w:qFormat="1"/>
+    <w:lsdException w:name="Emphasis" w:semiHidden="0" w:uiPriority="20" w:unhideWhenUsed="0" w:qFormat="1"/>
+    <w:lsdException w:name="Table Grid" w:semiHidden="0" w:uiPriority="59" w:unhideWhenUsed="0"/>
+    <w:lsdException w:name="Placeholder Text" w:unhideWhenUsed="0"/>
+    <w:lsdException w:name="No Spacing" w:semiHidden="0" w:uiPriority="1" w:unhideWhenUsed="0" w:qFormat="1"/>
+    <w:lsdException w:name="Light Shading" w:semiHidden="0" w:uiPriority="60" w:unhideWhenUsed="0"/>
+    <w:lsdException w:name="Light List" w:semiHidden="0" w:uiPriority="61" w:unhideWhenUsed="0"/>
+    <w:lsdException w:name="Light Grid" w:semiHidden="0" w:uiPriority="62" w:unhideWhenUsed="0"/>
+    <w:lsdException w:name="Medium Shading 1" w:semiHidden="0" w:uiPriority="63" w:unhideWhenUsed="0"/>
+    <w:lsdException w:name="Medium Shading 2" w:semiHidden="0" w:uiPriority="64" w:unhideWhenUsed="0"/>
+    <w:lsdException w:name="Medium List 1" w:semiHidden="0" w:uiPriority="65" w:unhideWhenUsed="0"/>
+    <w:lsdException w:name="Medium List 2" w:semiHidden="0" w:uiPriority="66" w:unhideWhenUsed="0"/>
+    <w:lsdException w:name="Medium Grid 1" w:semiHidden="0" w:uiPriority="67" w:unhideWhenUsed="0"/>
+    <w:lsdException w:name="Medium Grid 2" w:semiHidden="0" w:uiPriority="68" w:unhideWhenUsed="0"/>
+    <w:lsdException w:name="Medium Grid 3" w:semiHidden="0" w:uiPriority="69" w:unhideWhenUsed="0"/>
+    <w:lsdException w:name="Dark List" w:semiHidden="0" w:uiPriority="70" w:unhideWhenUsed="0"/>
+    <w:lsdException w:name="Colorful Shading" w:semiHidden="0" w:uiPriority="71" w:unhideWhenUsed="0"/>
+    <w:lsdException w:name="Colorful List" w:semiHidden="0" w:uiPriority="72" w:unhideWhenUsed="0"/>
+    <w:lsdException w:name="Colorful Grid" w:semiHidden="0" w:uiPriority="73" w:unhideWhenUsed="0"/>
+    <w:lsdException w:name="Light Shading Accent 1" w:semiHidden="0" w:uiPriority="60" w:unhideWhenUsed="0"/>
+    <w:lsdException w:name="Light List Accent 1" w:semiHidden="0" w:uiPriority="61" w:unhideWhenUsed="0"/>
+    <w:lsdException w:name="Light Grid Accent 1" w:semiHidden="0" w:uiPriority="62" w:unhideWhenUsed="0"/>
+    <w:lsdException w:name="Medium Shading 1 Accent 1" w:semiHidden="0" w:uiPriority="63" w:unhideWhenUsed="0"/>
+    <w:lsdException w:name="Medium Shading 2 Accent 1" w:semiHidden="0" w:uiPriority="64" w:unhideWhenUsed="0"/>
+    <w:lsdException w:name="Medium List 1 Accent 1" w:semiHidden="0" w:uiPriority="65" w:unhideWhenUsed="0"/>
+    <w:lsdException w:name="Revision" w:unhideWhenUsed="0"/>
+    <w:lsdException w:name="List Paragraph" w:semiHidden="0" w:uiPriority="34" w:unhideWhenUsed="0" w:qFormat="1"/>
+    <w:lsdException w:name="Quote" w:semiHidden="0" w:uiPriority="29" w:unhideWhenUsed="0" w:qFormat="1"/>
+    <w:lsdException w:name="Intense Quote" w:semiHidden="0" w:uiPriority="30" w:unhideWhenUsed="0" w:qFormat="1"/>
+    <w:lsdException w:name="Medium List 2 Accent 1" w:semiHidden="0" w:uiPriority="66" w:unhideWhenUsed="0"/>
+    <w:lsdException w:name="Medium Grid 1 Accent 1" w:semiHidden="0" w:uiPriority="67" w:unhideWhenUsed="0"/>
+    <w:lsdException w:name="Medium Grid 2 Accent 1" w:semiHidden="0" w:uiPriority="68" w:unhideWhenUsed="0"/>
+    <w:lsdException w:name="Medium Grid 3 Accent 1" w:semiHidden="0" w:uiPriority="69" w:unhideWhenUsed="0"/>
+    <w:lsdException w:name="Dark List Accent 1" w:semiHidden="0" w:uiPriority="70" w:unhideWhenUsed="0"/>
+    <w:lsdException w:name="Colorful Shading Accent 1" w:semiHidden="0" w:uiPriority="71" w:unhideWhenUsed="0"/>
+    <w:lsdException w:name="Colorful List Accent 1" w:semiHidden="0" w:uiPriority="72" w:unhideWhenUsed="0"/>
+    <w:lsdException w:name="Colorful Grid Accent 1" w:semiHidden="0" w:uiPriority="73" w:unhideWhenUsed="0"/>
+    <w:lsdException w:name="Light Shading Accent 2" w:semiHidden="0" w:uiPriority="60" w:unhideWhenUsed="0"/>
+    <w:lsdException w:name="Light List Accent 2" w:semiHidden="0" w:uiPriority="61" w:unhideWhenUsed="0"/>
+    <w:lsdException w:name="Light Grid Accent 2" w:semiHidden="0" w:uiPriority="62" w:unhideWhenUsed="0"/>
+    <w:lsdException w:name="Medium Shading 1 Accent 2" w:semiHidden="0" w:uiPriority="63" w:unhideWhenUsed="0"/>
+    <w:lsdException w:name="Medium Shading 2 Accent 2" w:semiHidden="0" w:uiPriority="64" w:unhideWhenUsed="0"/>
+    <w:lsdException w:name="Medium List 1 Accent 2" w:semiHidden="0" w:uiPriority="65" w:unhideWhenUsed="0"/>
+    <w:lsdException w:name="Medium List 2 Accent 2" w:semiHidden="0" w:uiPriority="66" w:unhideWhenUsed="0"/>
+    <w:lsdException w:name="Medium Grid 1 Accent 2" w:semiHidden="0" w:uiPriority="67" w:unhideWhenUsed="0"/>
+    <w:lsdException w:name="Medium Grid 2 Accent 2" w:semiHidden="0" w:uiPriority="68" w:unhideWhenUsed="0"/>
+    <w:lsdException w:name="Medium Grid 3 Accent 2" w:semiHidden="0" w:uiPriority="69" w:unhideWhenUsed="0"/>
+    <w:lsdException w:name="Dark List Accent 2" w:semiHidden="0" w:uiPriority="70" w:unhideWhenUsed="0"/>
+    <w:lsdException w:name="Colorful Shading Accent 2" w:semiHidden="0" w:uiPriority="71" w:unhideWhenUsed="0"/>
+    <w:lsdException w:name="Colorful List Accent 2" w:semiHidden="0" w:uiPriority="72" w:unhideWhenUsed="0"/>
+    <w:lsdException w:name="Colorful Grid Accent 2" w:semiHidden="0" w:uiPriority="73" w:unhideWhenUsed="0"/>
+    <w:lsdException w:name="Light Shading Accent 3" w:semiHidden="0" w:uiPriority="60" w:unhideWhenUsed="0"/>
+    <w:lsdException w:name="Light List Accent 3" w:semiHidden="0" w:uiPriority="61" w:unhideWhenUsed="0"/>
+    <w:lsdException w:name="Light Grid Accent 3" w:semiHidden="0" w:uiPriority="62" w:unhideWhenUsed="0"/>
+    <w:lsdException w:name="Medium Shading 1 Accent 3" w:semiHidden="0" w:uiPriority="63" w:unhideWhenUsed="0"/>
+    <w:lsdException w:name="Medium Shading 2 Accent 3" w:semiHidden="0" w:uiPriority="64" w:unhideWhenUsed="0"/>
+    <w:lsdException w:name="Medium List 1 Accent 3" w:semiHidden="0" w:uiPriority="65" w:unhideWhenUsed="0"/>
+    <w:lsdException w:name="Medium List 2 Accent 3" w:semiHidden="0" w:uiPriority="66" w:unhideWhenUsed="0"/>
+    <w:lsdException w:name="Medium Grid 1 Accent 3" w:semiHidden="0" w:uiPriority="67" w:unhideWhenUsed="0"/>
+    <w:lsdException w:name="Medium Grid 2 Accent 3" w:semiHidden="0" w:uiPriority="68" w:unhideWhenUsed="0"/>
+    <w:lsdException w:name="Medium Grid 3 Accent 3" w:semiHidden="0" w:uiPriority="69" w:unhideWhenUsed="0"/>
+    <w:lsdException w:name="Dark List Accent 3" w:semiHidden="0" w:uiPriority="70" w:unhideWhenUsed="0"/>
+    <w:lsdException w:name="Colorful Shading Accent 3" w:semiHidden="0" w:uiPriority="71" w:unhideWhenUsed="0"/>
+    <w:lsdException w:name="Colorful List Accent 3" w:semiHidden="0" w:uiPriority="72" w:unhideWhenUsed="0"/>
+    <w:lsdException w:name="Colorful Grid Accent 3" w:semiHidden="0" w:uiPriority="73" w:unhideWhenUsed="0"/>
+    <w:lsdException w:name="Light Shading Accent 4" w:semiHidden="0" w:uiPriority="60" w:unhideWhenUsed="0"/>
+    <w:lsdException w:name="Light List Accent 4" w:semiHidden="0" w:uiPriority="61" w:unhideWhenUsed="0"/>
+    <w:lsdException w:name="Light Grid Accent 4" w:semiHidden="0" w:uiPriority="62" w:unhideWhenUsed="0"/>
+    <w:lsdException w:name="Medium Shading 1 Accent 4" w:semiHidden="0" w:uiPriority="63" w:unhideWhenUsed="0"/>
+    <w:lsdException w:name="Medium Shading 2 Accent 4" w:semiHidden="0" w:uiPriority="64" w:unhideWhenUsed="0"/>
+    <w:lsdException w:name="Medium List 1 Accent 4" w:semiHidden="0" w:uiPriority="65" w:unhideWhenUsed="0"/>
+    <w:lsdException w:name="Medium List 2 Accent 4" w:semiHidden="0" w:uiPriority="66" w:unhideWhenUsed="0"/>
+    <w:lsdException w:name="Medium Grid 1 Accent 4" w:semiHidden="0" w:uiPriority="67" w:unhideWhenUsed="0"/>
+    <w:lsdException w:name="Medium Grid 2 Accent 4" w:semiHidden="0" w:uiPriority="68" w:unhideWhenUsed="0"/>
+    <w:lsdException w:name="Medium Grid 3 Accent 4" w:semiHidden="0" w:uiPriority="69" w:unhideWhenUsed="0"/>
+    <w:lsdException w:name="Dark List Accent 4" w:semiHidden="0" w:uiPriority="70" w:unhideWhenUsed="0"/>
+    <w:lsdException w:name="Colorful Shading Accent 4" w:semiHidden="0" w:uiPriority="71" w:unhideWhenUsed="0"/>
+    <w:lsdException w:name="Colorful List Accent 4" w:semiHidden="0" w:uiPriority="72" w:unhideWhenUsed="0"/>
+    <w:lsdException w:name="Colorful Grid Accent 4" w:semiHidden="0" w:uiPriority="73" w:unhideWhenUsed="0"/>
+    <w:lsdException w:name="Light Shading Accent 5" w:semiHidden="0" w:uiPriority="60" w:unhideWhenUsed="0"/>
+    <w:lsdException w:name="Light List Accent 5" w:semiHidden="0" w:uiPriority="61" w:unhideWhenUsed="0"/>
+    <w:lsdException w:name="Light Grid Accent 5" w:semiHidden="0" w:uiPriority="62" w:unhideWhenUsed="0"/>
+    <w:lsdException w:name="Medium Shading 1 Accent 5" w:semiHidden="0" w:uiPriority="63" w:unhideWhenUsed="0"/>
+    <w:lsdException w:name="Medium Shading 2 Accent 5" w:semiHidden="0" w:uiPriority="64" w:unhideWhenUsed="0"/>
+    <w:lsdException w:name="Medium List 1 Accent 5" w:semiHidden="0" w:uiPriority="65" w:unhideWhenUsed="0"/>
+    <w:lsdException w:name="Medium List 2 Accent 5" w:semiHidden="0" w:uiPriority="66" w:unhideWhenUsed="0"/>
+    <w:lsdException w:name="Medium Grid 1 Accent 5" w:semiHidden="0" w:uiPriority="67" w:unhideWhenUsed="0"/>
+    <w:lsdException w:name="Medium Grid 2 Accent 5" w:semiHidden="0" w:uiPriority="68" w:unhideWhenUsed="0"/>
+    <w:lsdException w:name="Medium Grid 3 Accent 5" w:semiHidden="0" w:uiPriority="69" w:unhideWhenUsed="0"/>
+    <w:lsdException w:name="Dark List Accent 5" w:semiHidden="0" w:uiPriority="70" w:unhideWhenUsed="0"/>
+    <w:lsdException w:name="Colorful Shading Accent 5" w:semiHidden="0" w:uiPriority="71" w:unhideWhenUsed="0"/>
+    <w:lsdException w:name="Colorful List Accent 5" w:semiHidden="0" w:uiPriority="72" w:unhideWhenUsed="0"/>
+    <w:lsdException w:name="Colorful Grid Accent 5" w:semiHidden="0" w:uiPriority="73" w:unhideWhenUsed="0"/>
+    <w:lsdException w:name="Light Shading Accent 6" w:semiHidden="0" w:uiPriority="60" w:unhideWhenUsed="0"/>
+    <w:lsdException w:name="Light List Accent 6" w:semiHidden="0" w:uiPriority="61" w:unhideWhenUsed="0"/>
+    <w:lsdException w:name="Light Grid Accent 6" w:semiHidden="0" w:uiPriority="62" w:unhideWhenUsed="0"/>
+    <w:lsdException w:name="Medium Shading 1 Accent 6" w:semiHidden="0" w:uiPriority="63" w:unhideWhenUsed="0"/>
+    <w:lsdException w:name="Medium Shading 2 Accent 6" w:semiHidden="0" w:uiPriority="64" w:unhideWhenUsed="0"/>
+    <w:lsdException w:name="Medium List 1 Accent 6" w:semiHidden="0" w:uiPriority="65" w:unhideWhenUsed="0"/>
+    <w:lsdException w:name="Medium List 2 Accent 6" w:semiHidden="0" w:uiPriority="66" w:unhideWhenUsed="0"/>
+    <w:lsdException w:name="Medium Grid 1 Accent 6" w:semiHidden="0" w:uiPriority="67" w:unhideWhenUsed="0"/>
+    <w:lsdException w:name="Medium Grid 2 Accent 6" w:semiHidden="0" w:uiPriority="68" w:unhideWhenUsed="0"/>
+    <w:lsdException w:name="Medium Grid 3 Accent 6" w:semiHidden="0" w:uiPriority="69" w:unhideWhenUsed="0"/>
+    <w:lsdException w:name="Dark List Accent 6" w:semiHidden="0" w:uiPriority="70" w:unhideWhenUsed="0"/>
+    <w:lsdException w:name="Colorful Shading Accent 6" w:semiHidden="0" w:uiPriority="71" w:unhideWhenUsed="0"/>
+    <w:lsdException w:name="Colorful List Accent 6" w:semiHidden="0" w:uiPriority="72" w:unhideWhenUsed="0"/>
+    <w:lsdException w:name="Colorful Grid Accent 6" w:semiHidden="0" w:uiPriority="73" w:unhideWhenUsed="0"/>
+    <w:lsdException w:name="Subtle Emphasis" w:semiHidden="0" w:uiPriority="19" w:unhideWhenUsed="0" w:qFormat="1"/>
+    <w:lsdException w:name="Intense Emphasis" w:semiHidden="0" w:uiPriority="21" w:unhideWhenUsed="0" w:qFormat="1"/>
+    <w:lsdException w:name="Subtle Reference" w:semiHidden="0" w:uiPriority="31" w:unhideWhenUsed="0" w:qFormat="1"/>
+    <w:lsdException w:name="Intense Reference" w:semiHidden="0" w:uiPriority="32" w:unhideWhenUsed="0" w:qFormat="1"/>
+    <w:lsdException w:name="Book Title" w:semiHidden="0" w:uiPriority="33" w:unhideWhenUsed="0" w:qFormat="1"/>
+    <w:lsdException w:name="Bibliography" w:uiPriority="37"/>
+    <w:lsdException w:name="TOC Heading" w:uiPriority="39" w:qFormat="1"/>
   </w:latentStyles>
-  <w:style w:type="paragraph" w:default="1" w:styleId="Normal">
+  <w:style w:type="paragraph" w:default="1" w:styleId="a">
     <w:name w:val="Normal"/>
     <w:qFormat/>
     <w:rsid w:val="009E2A0E"/>
   </w:style>
-  <w:style w:type="character" w:default="1" w:styleId="DefaultParagraphFont">
+  <w:style w:type="character" w:default="1" w:styleId="a0">
     <w:name w:val="Default Paragraph Font"/>
     <w:uiPriority w:val="1"/>
     <w:semiHidden/>
     <w:unhideWhenUsed/>
   </w:style>
-  <w:style w:type="table" w:default="1" w:styleId="TableNormal">
+  <w:style w:type="table" w:default="1" w:styleId="a1">
     <w:name w:val="Normal Table"/>
     <w:uiPriority w:val="99"/>
     <w:semiHidden/>
     <w:unhideWhenUsed/>
+    <w:qFormat/>
     <w:tblPr>
       <w:tblInd w:w="0" w:type="dxa"/>
       <w:tblCellMar>
@@ -30692,17 +30275,17 @@
       </w:tblCellMar>
     </w:tblPr>
   </w:style>
-  <w:style w:type="numbering" w:default="1" w:styleId="NoList">
+  <w:style w:type="numbering" w:default="1" w:styleId="a2">
     <w:name w:val="No List"/>
     <w:uiPriority w:val="99"/>
     <w:semiHidden/>
     <w:unhideWhenUsed/>
   </w:style>
-  <w:style w:type="paragraph" w:styleId="Title">
+  <w:style w:type="paragraph" w:styleId="a3">
     <w:name w:val="Title"/>
-    <w:basedOn w:val="Normal"/>
-    <w:next w:val="Normal"/>
-    <w:link w:val="TitleChar"/>
+    <w:basedOn w:val="a"/>
+    <w:next w:val="a"/>
+    <w:link w:val="a4"/>
     <w:uiPriority w:val="10"/>
     <w:qFormat/>
     <w:rsid w:val="00B3662C"/>
@@ -30718,10 +30301,10 @@
       <w:szCs w:val="56"/>
     </w:rPr>
   </w:style>
-  <w:style w:type="character" w:customStyle="1" w:styleId="TitleChar">
-    <w:name w:val="Title Char"/>
-    <w:basedOn w:val="DefaultParagraphFont"/>
-    <w:link w:val="Title"/>
+  <w:style w:type="character" w:customStyle="1" w:styleId="a4">
+    <w:name w:val="תואר תו"/>
+    <w:basedOn w:val="a0"/>
+    <w:link w:val="a3"/>
     <w:uiPriority w:val="10"/>
     <w:rsid w:val="00B3662C"/>
     <w:rPr>
@@ -30732,11 +30315,11 @@
       <w:szCs w:val="56"/>
     </w:rPr>
   </w:style>
-  <w:style w:type="paragraph" w:styleId="Subtitle">
+  <w:style w:type="paragraph" w:styleId="a5">
     <w:name w:val="Subtitle"/>
-    <w:basedOn w:val="Normal"/>
-    <w:next w:val="Normal"/>
-    <w:link w:val="SubtitleChar"/>
+    <w:basedOn w:val="a"/>
+    <w:next w:val="a"/>
+    <w:link w:val="a6"/>
     <w:uiPriority w:val="11"/>
     <w:qFormat/>
     <w:rsid w:val="00B3662C"/>
@@ -30752,10 +30335,10 @@
       <w:spacing w:val="15"/>
     </w:rPr>
   </w:style>
-  <w:style w:type="character" w:customStyle="1" w:styleId="SubtitleChar">
-    <w:name w:val="Subtitle Char"/>
-    <w:basedOn w:val="DefaultParagraphFont"/>
-    <w:link w:val="Subtitle"/>
+  <w:style w:type="character" w:customStyle="1" w:styleId="a6">
+    <w:name w:val="כותרת משנה תו"/>
+    <w:basedOn w:val="a0"/>
+    <w:link w:val="a5"/>
     <w:uiPriority w:val="11"/>
     <w:rsid w:val="00B3662C"/>
     <w:rPr>
@@ -30766,7 +30349,7 @@
   </w:style>
   <w:style w:type="character" w:styleId="Hyperlink">
     <w:name w:val="Hyperlink"/>
-    <w:basedOn w:val="DefaultParagraphFont"/>
+    <w:basedOn w:val="a0"/>
     <w:uiPriority w:val="99"/>
     <w:unhideWhenUsed/>
     <w:rsid w:val="00B3662C"/>
@@ -30775,9 +30358,9 @@
       <w:u w:val="single"/>
     </w:rPr>
   </w:style>
-  <w:style w:type="character" w:styleId="PlaceholderText">
+  <w:style w:type="character" w:styleId="a7">
     <w:name w:val="Placeholder Text"/>
-    <w:basedOn w:val="DefaultParagraphFont"/>
+    <w:basedOn w:val="a0"/>
     <w:uiPriority w:val="99"/>
     <w:semiHidden/>
     <w:rsid w:val="00B3662C"/>
@@ -30787,7 +30370,7 @@
   </w:style>
   <w:style w:type="character" w:styleId="FollowedHyperlink">
     <w:name w:val="FollowedHyperlink"/>
-    <w:basedOn w:val="DefaultParagraphFont"/>
+    <w:basedOn w:val="a0"/>
     <w:uiPriority w:val="99"/>
     <w:semiHidden/>
     <w:unhideWhenUsed/>
@@ -30797,9 +30380,9 @@
       <w:u w:val="single"/>
     </w:rPr>
   </w:style>
-  <w:style w:type="paragraph" w:styleId="ListParagraph">
+  <w:style w:type="paragraph" w:styleId="a8">
     <w:name w:val="List Paragraph"/>
-    <w:basedOn w:val="Normal"/>
+    <w:basedOn w:val="a"/>
     <w:uiPriority w:val="34"/>
     <w:qFormat/>
     <w:rsid w:val="002775C7"/>
@@ -30808,10 +30391,10 @@
       <w:contextualSpacing/>
     </w:pPr>
   </w:style>
-  <w:style w:type="paragraph" w:styleId="HTMLPreformatted">
+  <w:style w:type="paragraph" w:styleId="HTML">
     <w:name w:val="HTML Preformatted"/>
-    <w:basedOn w:val="Normal"/>
-    <w:link w:val="HTMLPreformattedChar"/>
+    <w:basedOn w:val="a"/>
+    <w:link w:val="HTML0"/>
     <w:uiPriority w:val="99"/>
     <w:semiHidden/>
     <w:unhideWhenUsed/>
@@ -30843,10 +30426,10 @@
       <w:szCs w:val="20"/>
     </w:rPr>
   </w:style>
-  <w:style w:type="character" w:customStyle="1" w:styleId="HTMLPreformattedChar">
-    <w:name w:val="HTML Preformatted Char"/>
-    <w:basedOn w:val="DefaultParagraphFont"/>
-    <w:link w:val="HTMLPreformatted"/>
+  <w:style w:type="character" w:customStyle="1" w:styleId="HTML0">
+    <w:name w:val="HTML מעוצב מראש תו"/>
+    <w:basedOn w:val="a0"/>
+    <w:link w:val="HTML"/>
     <w:uiPriority w:val="99"/>
     <w:semiHidden/>
     <w:rsid w:val="00F50289"/>
@@ -30856,10 +30439,10 @@
       <w:szCs w:val="20"/>
     </w:rPr>
   </w:style>
-  <w:style w:type="paragraph" w:styleId="BalloonText">
+  <w:style w:type="paragraph" w:styleId="a9">
     <w:name w:val="Balloon Text"/>
-    <w:basedOn w:val="Normal"/>
-    <w:link w:val="BalloonTextChar"/>
+    <w:basedOn w:val="a"/>
+    <w:link w:val="aa"/>
     <w:uiPriority w:val="99"/>
     <w:semiHidden/>
     <w:unhideWhenUsed/>
@@ -30873,10 +30456,10 @@
       <w:szCs w:val="16"/>
     </w:rPr>
   </w:style>
-  <w:style w:type="character" w:customStyle="1" w:styleId="BalloonTextChar">
-    <w:name w:val="Balloon Text Char"/>
-    <w:basedOn w:val="DefaultParagraphFont"/>
-    <w:link w:val="BalloonText"/>
+  <w:style w:type="character" w:customStyle="1" w:styleId="aa">
+    <w:name w:val="טקסט בלונים תו"/>
+    <w:basedOn w:val="a0"/>
+    <w:link w:val="a9"/>
     <w:uiPriority w:val="99"/>
     <w:semiHidden/>
     <w:rsid w:val="00E02F2E"/>
@@ -30886,10 +30469,10 @@
       <w:szCs w:val="16"/>
     </w:rPr>
   </w:style>
-  <w:style w:type="paragraph" w:styleId="Header">
+  <w:style w:type="paragraph" w:styleId="ab">
     <w:name w:val="header"/>
-    <w:basedOn w:val="Normal"/>
-    <w:link w:val="HeaderChar"/>
+    <w:basedOn w:val="a"/>
+    <w:link w:val="ac"/>
     <w:uiPriority w:val="99"/>
     <w:unhideWhenUsed/>
     <w:rsid w:val="00375B6B"/>
@@ -30901,17 +30484,17 @@
       <w:spacing w:after="0" w:line="240" w:lineRule="auto"/>
     </w:pPr>
   </w:style>
-  <w:style w:type="character" w:customStyle="1" w:styleId="HeaderChar">
-    <w:name w:val="Header Char"/>
-    <w:basedOn w:val="DefaultParagraphFont"/>
-    <w:link w:val="Header"/>
+  <w:style w:type="character" w:customStyle="1" w:styleId="ac">
+    <w:name w:val="כותרת עליונה תו"/>
+    <w:basedOn w:val="a0"/>
+    <w:link w:val="ab"/>
     <w:uiPriority w:val="99"/>
     <w:rsid w:val="00375B6B"/>
   </w:style>
-  <w:style w:type="paragraph" w:styleId="Footer">
+  <w:style w:type="paragraph" w:styleId="ad">
     <w:name w:val="footer"/>
-    <w:basedOn w:val="Normal"/>
-    <w:link w:val="FooterChar"/>
+    <w:basedOn w:val="a"/>
+    <w:link w:val="ae"/>
     <w:uiPriority w:val="99"/>
     <w:unhideWhenUsed/>
     <w:rsid w:val="00375B6B"/>
@@ -30923,22 +30506,23 @@
       <w:spacing w:after="0" w:line="240" w:lineRule="auto"/>
     </w:pPr>
   </w:style>
-  <w:style w:type="character" w:customStyle="1" w:styleId="FooterChar">
-    <w:name w:val="Footer Char"/>
-    <w:basedOn w:val="DefaultParagraphFont"/>
-    <w:link w:val="Footer"/>
+  <w:style w:type="character" w:customStyle="1" w:styleId="ae">
+    <w:name w:val="כותרת תחתונה תו"/>
+    <w:basedOn w:val="a0"/>
+    <w:link w:val="ad"/>
     <w:uiPriority w:val="99"/>
     <w:rsid w:val="00375B6B"/>
   </w:style>
-  <w:style w:type="table" w:styleId="TableGrid">
+  <w:style w:type="table" w:styleId="af">
     <w:name w:val="Table Grid"/>
-    <w:basedOn w:val="TableNormal"/>
+    <w:basedOn w:val="a1"/>
     <w:uiPriority w:val="59"/>
     <w:rsid w:val="00E036A8"/>
     <w:pPr>
       <w:spacing w:after="0" w:line="240" w:lineRule="auto"/>
     </w:pPr>
     <w:tblPr>
+      <w:tblInd w:w="0" w:type="dxa"/>
       <w:tblBorders>
         <w:top w:val="single" w:sz="4" w:space="0" w:color="auto"/>
         <w:left w:val="single" w:sz="4" w:space="0" w:color="auto"/>
@@ -30947,11 +30531,17 @@
         <w:insideH w:val="single" w:sz="4" w:space="0" w:color="auto"/>
         <w:insideV w:val="single" w:sz="4" w:space="0" w:color="auto"/>
       </w:tblBorders>
+      <w:tblCellMar>
+        <w:top w:w="0" w:type="dxa"/>
+        <w:left w:w="108" w:type="dxa"/>
+        <w:bottom w:w="0" w:type="dxa"/>
+        <w:right w:w="108" w:type="dxa"/>
+      </w:tblCellMar>
     </w:tblPr>
   </w:style>
   <w:style w:type="character" w:customStyle="1" w:styleId="apple-converted-space">
     <w:name w:val="apple-converted-space"/>
-    <w:basedOn w:val="DefaultParagraphFont"/>
+    <w:basedOn w:val="a0"/>
     <w:rsid w:val="00381E8A"/>
   </w:style>
 </w:styles>
@@ -31247,7 +30837,7 @@
 </file>
 
 <file path=customXml/itemProps1.xml><?xml version="1.0" encoding="utf-8"?>
-<ds:datastoreItem xmlns:ds="http://schemas.openxmlformats.org/officeDocument/2006/customXml" ds:itemID="{AB29F9F3-3E4E-428E-8294-801A4B6269A8}">
+<ds:datastoreItem xmlns:ds="http://schemas.openxmlformats.org/officeDocument/2006/customXml" ds:itemID="{F9C3E0B4-7EE9-43F7-9563-3D6118199CA8}">
   <ds:schemaRefs>
     <ds:schemaRef ds:uri="http://schemas.openxmlformats.org/officeDocument/2006/bibliography"/>
   </ds:schemaRefs>

</xml_diff>

<commit_message>
Fixes for the theoretical questions and partial programming Q3
</commit_message>
<xml_diff>
--- a/HW2/ML-EX2_Avis_Fixes.docx
+++ b/HW2/ML-EX2_Avis_Fixes.docx
@@ -1,10 +1,10 @@
 
 <file path=word/document.xml><?xml version="1.0" encoding="utf-8"?>
-<w:document xmlns:ve="http://schemas.openxmlformats.org/markup-compatibility/2006" xmlns:o="urn:schemas-microsoft-com:office:office" xmlns:r="http://schemas.openxmlformats.org/officeDocument/2006/relationships" xmlns:m="http://schemas.openxmlformats.org/officeDocument/2006/math" xmlns:v="urn:schemas-microsoft-com:vml" xmlns:wp="http://schemas.openxmlformats.org/drawingml/2006/wordprocessingDrawing" xmlns:w10="urn:schemas-microsoft-com:office:word" xmlns:w="http://schemas.openxmlformats.org/wordprocessingml/2006/main" xmlns:wne="http://schemas.microsoft.com/office/word/2006/wordml">
+<w:document xmlns:wpc="http://schemas.microsoft.com/office/word/2010/wordprocessingCanvas" xmlns:cx="http://schemas.microsoft.com/office/drawing/2014/chartex" xmlns:cx1="http://schemas.microsoft.com/office/drawing/2015/9/8/chartex" xmlns:cx2="http://schemas.microsoft.com/office/drawing/2015/10/21/chartex" xmlns:cx3="http://schemas.microsoft.com/office/drawing/2016/5/9/chartex" xmlns:cx4="http://schemas.microsoft.com/office/drawing/2016/5/10/chartex" xmlns:cx5="http://schemas.microsoft.com/office/drawing/2016/5/11/chartex" xmlns:mc="http://schemas.openxmlformats.org/markup-compatibility/2006" xmlns:o="urn:schemas-microsoft-com:office:office" xmlns:r="http://schemas.openxmlformats.org/officeDocument/2006/relationships" xmlns:m="http://schemas.openxmlformats.org/officeDocument/2006/math" xmlns:v="urn:schemas-microsoft-com:vml" xmlns:wp14="http://schemas.microsoft.com/office/word/2010/wordprocessingDrawing" xmlns:wp="http://schemas.openxmlformats.org/drawingml/2006/wordprocessingDrawing" xmlns:w10="urn:schemas-microsoft-com:office:word" xmlns:w="http://schemas.openxmlformats.org/wordprocessingml/2006/main" xmlns:w14="http://schemas.microsoft.com/office/word/2010/wordml" xmlns:w15="http://schemas.microsoft.com/office/word/2012/wordml" xmlns:w16se="http://schemas.microsoft.com/office/word/2015/wordml/symex" xmlns:wpg="http://schemas.microsoft.com/office/word/2010/wordprocessingGroup" xmlns:wpi="http://schemas.microsoft.com/office/word/2010/wordprocessingInk" xmlns:wne="http://schemas.microsoft.com/office/word/2006/wordml" xmlns:wps="http://schemas.microsoft.com/office/word/2010/wordprocessingShape" mc:Ignorable="w14 w15 w16se wp14">
   <w:body>
     <w:p>
       <w:pPr>
-        <w:pStyle w:val="a3"/>
+        <w:pStyle w:val="Title"/>
         <w:bidi/>
         <w:jc w:val="center"/>
         <w:rPr>
@@ -29,7 +29,7 @@
     </w:p>
     <w:p>
       <w:pPr>
-        <w:pStyle w:val="a5"/>
+        <w:pStyle w:val="Subtitle"/>
         <w:bidi/>
         <w:jc w:val="center"/>
       </w:pPr>
@@ -41,29 +41,8 @@
       <w:r>
         <w:t xml:space="preserve">        </w:t>
       </w:r>
-      <w:proofErr w:type="spellStart"/>
-      <w:r>
-        <w:t>Dor</w:t>
-      </w:r>
-      <w:proofErr w:type="spellEnd"/>
-      <w:r>
-        <w:t xml:space="preserve"> Bank - 301380416 - dorbank@gmail.com,    </w:t>
-      </w:r>
-      <w:proofErr w:type="spellStart"/>
-      <w:r>
-        <w:t>Avi</w:t>
-      </w:r>
-      <w:proofErr w:type="spellEnd"/>
-      <w:r>
-        <w:t xml:space="preserve"> </w:t>
-      </w:r>
-      <w:proofErr w:type="spellStart"/>
-      <w:r>
-        <w:t>Caciularu</w:t>
-      </w:r>
-      <w:proofErr w:type="spellEnd"/>
-      <w:r>
-        <w:t xml:space="preserve"> - 203056585 - avi.c33@gmail.com</w:t>
+      <w:r>
+        <w:t>Dor Bank - 301380416 - dorbank@gmail.com,    Avi Caciularu - 203056585 - avi.c33@gmail.com</w:t>
       </w:r>
     </w:p>
     <w:p>
@@ -300,7 +279,7 @@
     </w:p>
     <w:p>
       <w:pPr>
-        <w:pStyle w:val="a8"/>
+        <w:pStyle w:val="ListParagraph"/>
         <w:numPr>
           <w:ilvl w:val="0"/>
           <w:numId w:val="4"/>
@@ -330,7 +309,7 @@
     </w:p>
     <w:p>
       <w:pPr>
-        <w:pStyle w:val="a8"/>
+        <w:pStyle w:val="ListParagraph"/>
         <w:numPr>
           <w:ilvl w:val="0"/>
           <w:numId w:val="6"/>
@@ -580,7 +559,7 @@
     </w:p>
     <w:p>
       <w:pPr>
-        <w:pStyle w:val="a8"/>
+        <w:pStyle w:val="ListParagraph"/>
         <w:ind w:firstLine="360"/>
         <w:rPr>
           <w:rFonts w:eastAsiaTheme="minorEastAsia"/>
@@ -791,7 +770,7 @@
     </w:p>
     <w:p>
       <w:pPr>
-        <w:pStyle w:val="a8"/>
+        <w:pStyle w:val="ListParagraph"/>
         <w:numPr>
           <w:ilvl w:val="0"/>
           <w:numId w:val="6"/>
@@ -1035,7 +1014,7 @@
     </w:p>
     <w:p>
       <w:pPr>
-        <w:pStyle w:val="a8"/>
+        <w:pStyle w:val="ListParagraph"/>
         <w:ind w:left="1080"/>
         <w:rPr>
           <w:rFonts w:eastAsiaTheme="minorEastAsia"/>
@@ -1214,7 +1193,7 @@
     </w:p>
     <w:p>
       <w:pPr>
-        <w:pStyle w:val="a8"/>
+        <w:pStyle w:val="ListParagraph"/>
         <w:rPr>
           <w:rFonts w:eastAsiaTheme="minorEastAsia"/>
         </w:rPr>
@@ -1246,7 +1225,7 @@
     </w:p>
     <w:p>
       <w:pPr>
-        <w:pStyle w:val="a8"/>
+        <w:pStyle w:val="ListParagraph"/>
         <w:rPr>
           <w:rFonts w:eastAsiaTheme="minorEastAsia"/>
         </w:rPr>
@@ -1294,7 +1273,7 @@
     </w:p>
     <w:p>
       <w:pPr>
-        <w:pStyle w:val="a8"/>
+        <w:pStyle w:val="ListParagraph"/>
         <w:rPr>
           <w:rFonts w:eastAsiaTheme="minorEastAsia"/>
         </w:rPr>
@@ -1302,7 +1281,7 @@
     </w:p>
     <w:p>
       <w:pPr>
-        <w:pStyle w:val="a8"/>
+        <w:pStyle w:val="ListParagraph"/>
         <w:rPr>
           <w:rFonts w:eastAsiaTheme="minorEastAsia"/>
         </w:rPr>
@@ -1316,7 +1295,7 @@
     </w:p>
     <w:p>
       <w:pPr>
-        <w:pStyle w:val="a8"/>
+        <w:pStyle w:val="ListParagraph"/>
         <w:rPr>
           <w:rFonts w:eastAsiaTheme="minorEastAsia"/>
           <w:iCs/>
@@ -1787,7 +1766,7 @@
     </w:p>
     <w:p>
       <w:pPr>
-        <w:pStyle w:val="a8"/>
+        <w:pStyle w:val="ListParagraph"/>
         <w:rPr>
           <w:rFonts w:eastAsiaTheme="minorEastAsia"/>
           <w:iCs/>
@@ -1803,7 +1782,7 @@
     </w:p>
     <w:p>
       <w:pPr>
-        <w:pStyle w:val="a8"/>
+        <w:pStyle w:val="ListParagraph"/>
         <w:rPr>
           <w:rFonts w:eastAsiaTheme="minorEastAsia"/>
           <w:iCs/>
@@ -2493,7 +2472,7 @@
     </w:p>
     <w:p>
       <w:pPr>
-        <w:pStyle w:val="a8"/>
+        <w:pStyle w:val="ListParagraph"/>
         <w:rPr>
           <w:rFonts w:eastAsiaTheme="minorEastAsia"/>
         </w:rPr>
@@ -2507,7 +2486,7 @@
     </w:p>
     <w:p>
       <w:pPr>
-        <w:pStyle w:val="a8"/>
+        <w:pStyle w:val="ListParagraph"/>
         <w:rPr>
           <w:rFonts w:eastAsiaTheme="minorEastAsia"/>
         </w:rPr>
@@ -2521,7 +2500,7 @@
     </w:p>
     <w:p>
       <w:pPr>
-        <w:pStyle w:val="a8"/>
+        <w:pStyle w:val="ListParagraph"/>
         <w:rPr>
           <w:rFonts w:eastAsiaTheme="minorEastAsia"/>
         </w:rPr>
@@ -2529,7 +2508,7 @@
     </w:p>
     <w:p>
       <w:pPr>
-        <w:pStyle w:val="a8"/>
+        <w:pStyle w:val="ListParagraph"/>
         <w:rPr>
           <w:rFonts w:eastAsiaTheme="minorEastAsia"/>
         </w:rPr>
@@ -2573,7 +2552,7 @@
     </w:p>
     <w:p>
       <w:pPr>
-        <w:pStyle w:val="a8"/>
+        <w:pStyle w:val="ListParagraph"/>
         <w:numPr>
           <w:ilvl w:val="0"/>
           <w:numId w:val="7"/>
@@ -3078,7 +3057,7 @@
     </w:p>
     <w:p>
       <w:pPr>
-        <w:pStyle w:val="a8"/>
+        <w:pStyle w:val="ListParagraph"/>
         <w:ind w:left="1080"/>
         <w:rPr>
           <w:rFonts w:eastAsiaTheme="minorEastAsia"/>
@@ -4109,7 +4088,7 @@
     </w:p>
     <w:p>
       <w:pPr>
-        <w:pStyle w:val="a8"/>
+        <w:pStyle w:val="ListParagraph"/>
         <w:numPr>
           <w:ilvl w:val="0"/>
           <w:numId w:val="7"/>
@@ -4449,7 +4428,7 @@
     </w:p>
     <w:p>
       <w:pPr>
-        <w:pStyle w:val="a8"/>
+        <w:pStyle w:val="ListParagraph"/>
         <w:numPr>
           <w:ilvl w:val="0"/>
           <w:numId w:val="4"/>
@@ -4903,7 +4882,7 @@
     </w:p>
     <w:p>
       <w:pPr>
-        <w:pStyle w:val="a8"/>
+        <w:pStyle w:val="ListParagraph"/>
         <w:numPr>
           <w:ilvl w:val="0"/>
           <w:numId w:val="4"/>
@@ -4912,7 +4891,7 @@
     </w:p>
     <w:p>
       <w:pPr>
-        <w:pStyle w:val="a8"/>
+        <w:pStyle w:val="ListParagraph"/>
         <w:numPr>
           <w:ilvl w:val="0"/>
           <w:numId w:val="5"/>
@@ -5149,7 +5128,7 @@
     </w:p>
     <w:p>
       <w:pPr>
-        <w:pStyle w:val="a8"/>
+        <w:pStyle w:val="ListParagraph"/>
         <w:numPr>
           <w:ilvl w:val="0"/>
           <w:numId w:val="5"/>
@@ -5181,13 +5160,7 @@
               <w:rPr>
                 <w:rFonts w:ascii="Cambria Math" w:hAnsi="Cambria Math"/>
               </w:rPr>
-              <m:t>∂</m:t>
-            </m:r>
-            <m:r>
-              <w:rPr>
-                <w:rFonts w:ascii="Cambria Math" w:hAnsi="Cambria Math"/>
-              </w:rPr>
-              <m:t>b</m:t>
+              <m:t>∂b</m:t>
             </m:r>
           </m:den>
         </m:f>
@@ -5340,7 +5313,7 @@
     </w:p>
     <w:p>
       <w:pPr>
-        <w:pStyle w:val="a8"/>
+        <w:pStyle w:val="ListParagraph"/>
         <w:numPr>
           <w:ilvl w:val="0"/>
           <w:numId w:val="5"/>
@@ -5981,7 +5954,6 @@
         </w:rPr>
         <w:t xml:space="preserve">So now our </w:t>
       </w:r>
-      <w:proofErr w:type="spellStart"/>
       <w:r>
         <w:rPr>
           <w:rFonts w:eastAsiaTheme="minorEastAsia"/>
@@ -5994,7 +5966,6 @@
         </w:rPr>
         <w:t>agrangian</w:t>
       </w:r>
-      <w:proofErr w:type="spellEnd"/>
       <w:r>
         <w:rPr>
           <w:rFonts w:eastAsiaTheme="minorEastAsia"/>
@@ -8633,7 +8604,7 @@
     </w:p>
     <w:p>
       <w:pPr>
-        <w:pStyle w:val="a8"/>
+        <w:pStyle w:val="ListParagraph"/>
         <w:numPr>
           <w:ilvl w:val="0"/>
           <w:numId w:val="4"/>
@@ -9418,7 +9389,7 @@
     </w:p>
     <w:p>
       <w:pPr>
-        <w:pStyle w:val="a8"/>
+        <w:pStyle w:val="ListParagraph"/>
         <w:numPr>
           <w:ilvl w:val="0"/>
           <w:numId w:val="8"/>
@@ -10290,7 +10261,7 @@
     </w:p>
     <w:p>
       <w:pPr>
-        <w:pStyle w:val="a8"/>
+        <w:pStyle w:val="ListParagraph"/>
         <w:numPr>
           <w:ilvl w:val="0"/>
           <w:numId w:val="8"/>
@@ -10543,31 +10514,7 @@
           <w:rPr>
             <w:rFonts w:ascii="Cambria Math" w:eastAsiaTheme="minorEastAsia" w:hAnsi="Cambria Math"/>
           </w:rPr>
-          <m:t xml:space="preserve"> </m:t>
-        </m:r>
-        <m:r>
-          <w:rPr>
-            <w:rFonts w:ascii="Cambria Math" w:eastAsiaTheme="minorEastAsia" w:hAnsi="Cambria Math"/>
-          </w:rPr>
-          <m:t xml:space="preserve">           </m:t>
-        </m:r>
-        <m:r>
-          <w:rPr>
-            <w:rFonts w:ascii="Cambria Math" w:eastAsiaTheme="minorEastAsia" w:hAnsi="Cambria Math"/>
-          </w:rPr>
-          <m:t>/</m:t>
-        </m:r>
-        <m:r>
-          <w:rPr>
-            <w:rFonts w:ascii="Cambria Math" w:eastAsiaTheme="minorEastAsia" w:hAnsi="Cambria Math"/>
-          </w:rPr>
-          <m:t>add</m:t>
-        </m:r>
-        <m:r>
-          <w:rPr>
-            <w:rFonts w:ascii="Cambria Math" w:eastAsiaTheme="minorEastAsia" w:hAnsi="Cambria Math"/>
-          </w:rPr>
-          <m:t xml:space="preserve"> +0.5</m:t>
+          <m:t xml:space="preserve">            /add +0.5</m:t>
         </m:r>
         <m:sSup>
           <m:sSupPr>
@@ -10877,7 +10824,13 @@
           <w:rPr>
             <w:rFonts w:ascii="Cambria Math" w:eastAsiaTheme="minorEastAsia" w:hAnsi="Cambria Math"/>
           </w:rPr>
-          <m:t>⋅1</m:t>
+          <m:t xml:space="preserve">⋅1            </m:t>
+        </m:r>
+        <m:r>
+          <w:rPr>
+            <w:rFonts w:ascii="Cambria Math" w:eastAsiaTheme="minorEastAsia" w:hAnsi="Cambria Math"/>
+          </w:rPr>
+          <m:t>/  take</m:t>
         </m:r>
         <m:r>
           <m:rPr>
@@ -10886,48 +10839,14 @@
           <w:rPr>
             <w:rFonts w:ascii="Cambria Math" w:eastAsiaTheme="minorEastAsia" w:hAnsi="Cambria Math"/>
           </w:rPr>
-          <m:t xml:space="preserve">            </m:t>
-        </m:r>
-        <m:r>
-          <w:rPr>
-            <w:rFonts w:ascii="Cambria Math" w:eastAsiaTheme="minorEastAsia" w:hAnsi="Cambria Math"/>
-          </w:rPr>
-          <m:t>/</m:t>
-        </m:r>
-        <m:r>
-          <w:rPr>
-            <w:rFonts w:ascii="Cambria Math" w:eastAsiaTheme="minorEastAsia" w:hAnsi="Cambria Math"/>
-          </w:rPr>
-          <m:t xml:space="preserve">  </m:t>
-        </m:r>
-        <m:r>
-          <w:rPr>
-            <w:rFonts w:ascii="Cambria Math" w:eastAsiaTheme="minorEastAsia" w:hAnsi="Cambria Math"/>
-          </w:rPr>
-          <m:t>take</m:t>
-        </m:r>
-        <m:r>
-          <m:rPr>
-            <m:sty m:val="bi"/>
-          </m:rPr>
-          <w:rPr>
-            <w:rFonts w:ascii="Cambria Math" w:eastAsiaTheme="minorEastAsia" w:hAnsi="Cambria Math"/>
-          </w:rPr>
           <m:t xml:space="preserve"> </m:t>
         </m:r>
-        <m:rad>
-          <m:radPr>
-            <m:degHide m:val="on"/>
-            <m:ctrlPr>
-              <w:rPr>
-                <w:rFonts w:ascii="Cambria Math" w:eastAsiaTheme="minorEastAsia" w:hAnsi="Cambria Math"/>
-                <w:i/>
-              </w:rPr>
-            </m:ctrlPr>
-          </m:radPr>
-          <m:deg/>
-          <m:e/>
-        </m:rad>
+        <m:r>
+          <w:rPr>
+            <w:rFonts w:ascii="Cambria Math" w:eastAsiaTheme="minorEastAsia" w:hAnsi="Cambria Math"/>
+          </w:rPr>
+          <m:t>√</m:t>
+        </m:r>
         <m:r>
           <w:rPr>
             <w:rFonts w:ascii="Cambria Math" w:eastAsiaTheme="minorEastAsia" w:hAnsi="Cambria Math"/>
@@ -10950,7 +10869,7 @@
     </w:p>
     <w:p>
       <w:pPr>
-        <w:pStyle w:val="a8"/>
+        <w:pStyle w:val="ListParagraph"/>
         <w:tabs>
           <w:tab w:val="left" w:pos="6780"/>
         </w:tabs>
@@ -11014,7 +10933,7 @@
         </m:r>
         <m:rad>
           <m:radPr>
-            <m:degHide m:val="on"/>
+            <m:degHide m:val="1"/>
             <m:ctrlPr>
               <w:rPr>
                 <w:rFonts w:ascii="Cambria Math" w:eastAsiaTheme="minorEastAsia" w:hAnsi="Cambria Math"/>
@@ -11126,7 +11045,7 @@
         </m:r>
         <m:rad>
           <m:radPr>
-            <m:degHide m:val="on"/>
+            <m:degHide m:val="1"/>
             <m:ctrlPr>
               <w:rPr>
                 <w:rFonts w:ascii="Cambria Math" w:eastAsiaTheme="minorEastAsia" w:hAnsi="Cambria Math"/>
@@ -11252,7 +11171,7 @@
     </w:p>
     <w:p>
       <w:pPr>
-        <w:pStyle w:val="a8"/>
+        <w:pStyle w:val="ListParagraph"/>
         <w:rPr>
           <w:rFonts w:eastAsiaTheme="minorEastAsia"/>
           <w:bCs/>
@@ -11321,7 +11240,7 @@
         </m:r>
         <m:rad>
           <m:radPr>
-            <m:degHide m:val="on"/>
+            <m:degHide m:val="1"/>
             <m:ctrlPr>
               <w:rPr>
                 <w:rFonts w:ascii="Cambria Math" w:eastAsiaTheme="minorEastAsia" w:hAnsi="Cambria Math"/>
@@ -11440,7 +11359,7 @@
         </m:r>
         <m:rad>
           <m:radPr>
-            <m:degHide m:val="on"/>
+            <m:degHide m:val="1"/>
             <m:ctrlPr>
               <w:rPr>
                 <w:rFonts w:ascii="Cambria Math" w:eastAsiaTheme="minorEastAsia" w:hAnsi="Cambria Math"/>
@@ -11505,7 +11424,7 @@
         </m:r>
         <m:rad>
           <m:radPr>
-            <m:degHide m:val="on"/>
+            <m:degHide m:val="1"/>
             <m:ctrlPr>
               <w:rPr>
                 <w:rFonts w:ascii="Cambria Math" w:eastAsiaTheme="minorEastAsia" w:hAnsi="Cambria Math"/>
@@ -11538,7 +11457,7 @@
         </m:r>
         <m:rad>
           <m:radPr>
-            <m:degHide m:val="on"/>
+            <m:degHide m:val="1"/>
             <m:ctrlPr>
               <w:rPr>
                 <w:rFonts w:ascii="Cambria Math" w:eastAsiaTheme="minorEastAsia" w:hAnsi="Cambria Math"/>
@@ -11595,7 +11514,7 @@
     </w:p>
     <w:p>
       <w:pPr>
-        <w:pStyle w:val="a8"/>
+        <w:pStyle w:val="ListParagraph"/>
         <w:numPr>
           <w:ilvl w:val="0"/>
           <w:numId w:val="10"/>
@@ -12231,7 +12150,7 @@
     </w:p>
     <w:p>
       <w:pPr>
-        <w:pStyle w:val="a8"/>
+        <w:pStyle w:val="ListParagraph"/>
         <w:numPr>
           <w:ilvl w:val="0"/>
           <w:numId w:val="10"/>
@@ -12279,7 +12198,7 @@
     </w:p>
     <w:p>
       <w:pPr>
-        <w:pStyle w:val="a8"/>
+        <w:pStyle w:val="ListParagraph"/>
         <w:rPr>
           <w:rFonts w:eastAsiaTheme="minorEastAsia"/>
         </w:rPr>
@@ -14626,7 +14545,7 @@
     </w:p>
     <w:p>
       <w:pPr>
-        <w:pStyle w:val="a8"/>
+        <w:pStyle w:val="ListParagraph"/>
         <w:rPr>
           <w:rFonts w:eastAsiaTheme="minorEastAsia"/>
         </w:rPr>
@@ -14894,7 +14813,7 @@
     </w:p>
     <w:p>
       <w:pPr>
-        <w:pStyle w:val="a8"/>
+        <w:pStyle w:val="ListParagraph"/>
         <w:rPr>
           <w:rFonts w:eastAsiaTheme="minorEastAsia"/>
         </w:rPr>
@@ -15794,7 +15713,7 @@
     </w:p>
     <w:p>
       <w:pPr>
-        <w:pStyle w:val="a8"/>
+        <w:pStyle w:val="ListParagraph"/>
         <w:rPr>
           <w:rFonts w:eastAsiaTheme="minorEastAsia"/>
           <w:rtl/>
@@ -15849,7 +15768,7 @@
     </w:p>
     <w:p>
       <w:pPr>
-        <w:pStyle w:val="a8"/>
+        <w:pStyle w:val="ListParagraph"/>
         <w:rPr>
           <w:rFonts w:eastAsiaTheme="minorEastAsia"/>
         </w:rPr>
@@ -15875,7 +15794,7 @@
     </w:p>
     <w:p>
       <w:pPr>
-        <w:pStyle w:val="a8"/>
+        <w:pStyle w:val="ListParagraph"/>
         <w:numPr>
           <w:ilvl w:val="0"/>
           <w:numId w:val="10"/>
@@ -16330,7 +16249,7 @@
     </w:p>
     <w:p>
       <w:pPr>
-        <w:pStyle w:val="a8"/>
+        <w:pStyle w:val="ListParagraph"/>
         <w:numPr>
           <w:ilvl w:val="0"/>
           <w:numId w:val="7"/>
@@ -16638,10 +16557,69 @@
         </w:rPr>
         <w:t xml:space="preserve"> fits.</w:t>
       </w:r>
+      <w:r>
+        <w:rPr>
+          <w:rFonts w:eastAsiaTheme="minorEastAsia" w:hint="cs"/>
+          <w:rtl/>
+        </w:rPr>
+        <w:t xml:space="preserve"> </w:t>
+      </w:r>
+      <w:r>
+        <w:rPr>
+          <w:rFonts w:eastAsiaTheme="minorEastAsia"/>
+        </w:rPr>
+        <w:t xml:space="preserve"> We’ll choose arbitrary value,</w:t>
+      </w:r>
+      <m:oMath>
+        <m:r>
+          <w:rPr>
+            <w:rFonts w:ascii="Cambria Math" w:eastAsiaTheme="minorEastAsia" w:hAnsi="Cambria Math"/>
+          </w:rPr>
+          <m:t xml:space="preserve"> </m:t>
+        </m:r>
+        <m:sSub>
+          <m:sSubPr>
+            <m:ctrlPr>
+              <w:rPr>
+                <w:rFonts w:ascii="Cambria Math" w:eastAsiaTheme="minorEastAsia" w:hAnsi="Cambria Math"/>
+                <w:i/>
+              </w:rPr>
+            </m:ctrlPr>
+          </m:sSubPr>
+          <m:e>
+            <m:r>
+              <w:rPr>
+                <w:rFonts w:ascii="Cambria Math" w:eastAsiaTheme="minorEastAsia" w:hAnsi="Cambria Math"/>
+              </w:rPr>
+              <m:t>α</m:t>
+            </m:r>
+          </m:e>
+          <m:sub>
+            <m:r>
+              <w:rPr>
+                <w:rFonts w:ascii="Cambria Math" w:eastAsiaTheme="minorEastAsia" w:hAnsi="Cambria Math"/>
+              </w:rPr>
+              <m:t>1</m:t>
+            </m:r>
+          </m:sub>
+        </m:sSub>
+        <m:r>
+          <w:rPr>
+            <w:rFonts w:ascii="Cambria Math" w:eastAsiaTheme="minorEastAsia" w:hAnsi="Cambria Math"/>
+          </w:rPr>
+          <m:t>=0</m:t>
+        </m:r>
+      </m:oMath>
+      <w:r>
+        <w:rPr>
+          <w:rFonts w:eastAsiaTheme="minorEastAsia"/>
+        </w:rPr>
+        <w:t xml:space="preserve"> </w:t>
+      </w:r>
     </w:p>
     <w:p>
       <w:pPr>
-        <w:pStyle w:val="a8"/>
+        <w:pStyle w:val="ListParagraph"/>
         <w:numPr>
           <w:ilvl w:val="0"/>
           <w:numId w:val="7"/>
@@ -17146,10 +17124,69 @@
     </w:p>
     <w:p>
       <w:pPr>
-        <w:ind w:firstLine="720"/>
-        <w:rPr>
-          <w:rFonts w:eastAsiaTheme="minorEastAsia"/>
-          <w:color w:val="FF0000"/>
+        <w:ind w:left="720"/>
+        <w:rPr>
+          <w:rFonts w:eastAsiaTheme="minorEastAsia"/>
+        </w:rPr>
+      </w:pPr>
+      <w:r>
+        <w:rPr>
+          <w:rFonts w:eastAsiaTheme="minorEastAsia"/>
+        </w:rPr>
+        <w:t xml:space="preserve">In total, with respect to the constraint </w:t>
+      </w:r>
+      <m:oMath>
+        <m:r>
+          <w:rPr>
+            <w:rFonts w:ascii="Cambria Math" w:eastAsiaTheme="minorEastAsia" w:hAnsi="Cambria Math"/>
+          </w:rPr>
+          <m:t>C≥</m:t>
+        </m:r>
+        <m:sSub>
+          <m:sSubPr>
+            <m:ctrlPr>
+              <w:rPr>
+                <w:rFonts w:ascii="Cambria Math" w:eastAsiaTheme="minorEastAsia" w:hAnsi="Cambria Math"/>
+                <w:i/>
+              </w:rPr>
+            </m:ctrlPr>
+          </m:sSubPr>
+          <m:e>
+            <m:r>
+              <w:rPr>
+                <w:rFonts w:ascii="Cambria Math" w:eastAsiaTheme="minorEastAsia" w:hAnsi="Cambria Math"/>
+              </w:rPr>
+              <m:t>α</m:t>
+            </m:r>
+          </m:e>
+          <m:sub>
+            <m:r>
+              <w:rPr>
+                <w:rFonts w:ascii="Cambria Math" w:eastAsiaTheme="minorEastAsia" w:hAnsi="Cambria Math"/>
+              </w:rPr>
+              <m:t>1</m:t>
+            </m:r>
+          </m:sub>
+        </m:sSub>
+        <m:r>
+          <w:rPr>
+            <w:rFonts w:ascii="Cambria Math" w:eastAsiaTheme="minorEastAsia" w:hAnsi="Cambria Math"/>
+          </w:rPr>
+          <m:t>≥0</m:t>
+        </m:r>
+      </m:oMath>
+      <w:r>
+        <w:rPr>
+          <w:rFonts w:eastAsiaTheme="minorEastAsia"/>
+        </w:rPr>
+        <w:t xml:space="preserve"> we get:</w:t>
+      </w:r>
+    </w:p>
+    <w:p>
+      <w:pPr>
+        <w:ind w:left="720"/>
+        <w:rPr>
+          <w:rFonts w:eastAsiaTheme="minorEastAsia"/>
         </w:rPr>
       </w:pPr>
       <m:oMath>
@@ -17159,7 +17196,6 @@
               <w:rPr>
                 <w:rFonts w:ascii="Cambria Math" w:eastAsiaTheme="minorEastAsia" w:hAnsi="Cambria Math"/>
                 <w:i/>
-                <w:color w:val="FF0000"/>
               </w:rPr>
             </m:ctrlPr>
           </m:sSubPr>
@@ -17167,7 +17203,6 @@
             <m:r>
               <w:rPr>
                 <w:rFonts w:ascii="Cambria Math" w:eastAsiaTheme="minorEastAsia" w:hAnsi="Cambria Math"/>
-                <w:color w:val="FF0000"/>
               </w:rPr>
               <m:t>α</m:t>
             </m:r>
@@ -17176,55 +17211,170 @@
             <m:r>
               <w:rPr>
                 <w:rFonts w:ascii="Cambria Math" w:eastAsiaTheme="minorEastAsia" w:hAnsi="Cambria Math"/>
-                <w:color w:val="FF0000"/>
               </w:rPr>
               <m:t>1</m:t>
             </m:r>
           </m:sub>
         </m:sSub>
         <m:r>
-          <m:rPr>
-            <m:sty m:val="bi"/>
-          </m:rPr>
-          <w:rPr>
-            <w:rFonts w:ascii="Cambria Math" w:eastAsiaTheme="minorEastAsia" w:hAnsi="Cambria Math"/>
-            <w:color w:val="FF0000"/>
+          <w:rPr>
+            <w:rFonts w:ascii="Cambria Math" w:eastAsiaTheme="minorEastAsia" w:hAnsi="Cambria Math"/>
           </w:rPr>
           <m:t>=</m:t>
         </m:r>
-        <m:func>
-          <m:funcPr>
-            <m:ctrlPr>
-              <w:rPr>
-                <w:rFonts w:ascii="Cambria Math" w:eastAsiaTheme="minorEastAsia" w:hAnsi="Cambria Math"/>
-                <w:i/>
-                <w:color w:val="FF0000"/>
-              </w:rPr>
-            </m:ctrlPr>
-          </m:funcPr>
-          <m:fName>
-            <m:r>
-              <m:rPr>
-                <m:sty m:val="p"/>
-              </m:rPr>
-              <w:rPr>
-                <w:rFonts w:ascii="Cambria Math" w:eastAsiaTheme="minorEastAsia" w:hAnsi="Cambria Math"/>
-                <w:color w:val="FF0000"/>
-              </w:rPr>
-              <m:t>min</m:t>
-            </m:r>
-          </m:fName>
-          <m:e>
-            <m:d>
-              <m:dPr>
+        <m:d>
+          <m:dPr>
+            <m:begChr m:val="{"/>
+            <m:endChr m:val=""/>
+            <m:ctrlPr>
+              <w:rPr>
+                <w:rFonts w:ascii="Cambria Math" w:eastAsiaTheme="minorEastAsia" w:hAnsi="Cambria Math"/>
+                <w:i/>
+              </w:rPr>
+            </m:ctrlPr>
+          </m:dPr>
+          <m:e>
+            <m:eqArr>
+              <m:eqArrPr>
                 <m:ctrlPr>
                   <w:rPr>
                     <w:rFonts w:ascii="Cambria Math" w:eastAsiaTheme="minorEastAsia" w:hAnsi="Cambria Math"/>
                     <w:i/>
-                    <w:color w:val="FF0000"/>
                   </w:rPr>
                 </m:ctrlPr>
-              </m:dPr>
+              </m:eqArrPr>
+              <m:e>
+                <m:r>
+                  <w:rPr>
+                    <w:rFonts w:ascii="Cambria Math" w:eastAsiaTheme="minorEastAsia" w:hAnsi="Cambria Math"/>
+                  </w:rPr>
+                  <m:t xml:space="preserve">0                   if </m:t>
+                </m:r>
+                <m:d>
+                  <m:dPr>
+                    <m:ctrlPr>
+                      <w:rPr>
+                        <w:rFonts w:ascii="Cambria Math" w:eastAsiaTheme="minorEastAsia" w:hAnsi="Cambria Math"/>
+                        <w:i/>
+                      </w:rPr>
+                    </m:ctrlPr>
+                  </m:dPr>
+                  <m:e>
+                    <m:sSub>
+                      <m:sSubPr>
+                        <m:ctrlPr>
+                          <w:rPr>
+                            <w:rFonts w:ascii="Cambria Math" w:eastAsiaTheme="minorEastAsia" w:hAnsi="Cambria Math"/>
+                            <w:b/>
+                            <w:bCs/>
+                            <w:i/>
+                          </w:rPr>
+                        </m:ctrlPr>
+                      </m:sSubPr>
+                      <m:e>
+                        <m:r>
+                          <m:rPr>
+                            <m:sty m:val="bi"/>
+                          </m:rPr>
+                          <w:rPr>
+                            <w:rFonts w:ascii="Cambria Math" w:eastAsiaTheme="minorEastAsia" w:hAnsi="Cambria Math"/>
+                          </w:rPr>
+                          <m:t>x</m:t>
+                        </m:r>
+                        <m:ctrlPr>
+                          <w:rPr>
+                            <w:rFonts w:ascii="Cambria Math" w:eastAsiaTheme="minorEastAsia" w:hAnsi="Cambria Math"/>
+                            <w:i/>
+                          </w:rPr>
+                        </m:ctrlPr>
+                      </m:e>
+                      <m:sub>
+                        <m:r>
+                          <m:rPr>
+                            <m:sty m:val="bi"/>
+                          </m:rPr>
+                          <w:rPr>
+                            <w:rFonts w:ascii="Cambria Math" w:eastAsiaTheme="minorEastAsia" w:hAnsi="Cambria Math"/>
+                          </w:rPr>
+                          <m:t>1</m:t>
+                        </m:r>
+                      </m:sub>
+                    </m:sSub>
+                    <m:r>
+                      <m:rPr>
+                        <m:sty m:val="bi"/>
+                      </m:rPr>
+                      <w:rPr>
+                        <w:rFonts w:ascii="Cambria Math" w:eastAsiaTheme="minorEastAsia" w:hAnsi="Cambria Math"/>
+                      </w:rPr>
+                      <m:t>=0</m:t>
+                    </m:r>
+                    <m:ctrlPr>
+                      <w:rPr>
+                        <w:rFonts w:ascii="Cambria Math" w:eastAsiaTheme="minorEastAsia" w:hAnsi="Cambria Math"/>
+                        <w:b/>
+                        <w:i/>
+                      </w:rPr>
+                    </m:ctrlPr>
+                  </m:e>
+                </m:d>
+                <m:r>
+                  <m:rPr>
+                    <m:sty m:val="bi"/>
+                  </m:rPr>
+                  <w:rPr>
+                    <w:rFonts w:ascii="Cambria Math" w:eastAsiaTheme="minorEastAsia" w:hAnsi="Cambria Math"/>
+                  </w:rPr>
+                  <m:t xml:space="preserve"> </m:t>
+                </m:r>
+                <m:r>
+                  <w:rPr>
+                    <w:rFonts w:ascii="Cambria Math" w:eastAsiaTheme="minorEastAsia" w:hAnsi="Cambria Math"/>
+                  </w:rPr>
+                  <m:t>or</m:t>
+                </m:r>
+                <m:r>
+                  <m:rPr>
+                    <m:sty m:val="bi"/>
+                  </m:rPr>
+                  <w:rPr>
+                    <w:rFonts w:ascii="Cambria Math" w:eastAsiaTheme="minorEastAsia" w:hAnsi="Cambria Math"/>
+                  </w:rPr>
+                  <m:t xml:space="preserve"> </m:t>
+                </m:r>
+                <m:sSub>
+                  <m:sSubPr>
+                    <m:ctrlPr>
+                      <w:rPr>
+                        <w:rFonts w:ascii="Cambria Math" w:eastAsiaTheme="minorEastAsia" w:hAnsi="Cambria Math"/>
+                        <w:i/>
+                      </w:rPr>
+                    </m:ctrlPr>
+                  </m:sSubPr>
+                  <m:e>
+                    <m:r>
+                      <w:rPr>
+                        <w:rFonts w:ascii="Cambria Math" w:eastAsiaTheme="minorEastAsia" w:hAnsi="Cambria Math"/>
+                      </w:rPr>
+                      <m:t>y</m:t>
+                    </m:r>
+                  </m:e>
+                  <m:sub>
+                    <m:r>
+                      <w:rPr>
+                        <w:rFonts w:ascii="Cambria Math" w:eastAsiaTheme="minorEastAsia" w:hAnsi="Cambria Math"/>
+                      </w:rPr>
+                      <m:t>1</m:t>
+                    </m:r>
+                  </m:sub>
+                </m:sSub>
+                <m:r>
+                  <w:rPr>
+                    <w:rFonts w:ascii="Cambria Math" w:eastAsiaTheme="minorEastAsia" w:hAnsi="Cambria Math"/>
+                  </w:rPr>
+                  <m:t>=0</m:t>
+                </m:r>
+              </m:e>
               <m:e>
                 <m:f>
                   <m:fPr>
@@ -17232,7 +17382,6 @@
                       <w:rPr>
                         <w:rFonts w:ascii="Cambria Math" w:eastAsiaTheme="minorEastAsia" w:hAnsi="Cambria Math"/>
                         <w:i/>
-                        <w:color w:val="FF0000"/>
                       </w:rPr>
                     </m:ctrlPr>
                   </m:fPr>
@@ -17240,9 +17389,8 @@
                     <m:r>
                       <w:rPr>
                         <w:rFonts w:ascii="Cambria Math" w:eastAsiaTheme="minorEastAsia" w:hAnsi="Cambria Math"/>
-                        <w:color w:val="FF0000"/>
-                      </w:rPr>
-                      <m:t>1-</m:t>
+                      </w:rPr>
+                      <m:t xml:space="preserve">1- </m:t>
                     </m:r>
                     <m:nary>
                       <m:naryPr>
@@ -17252,7 +17400,6 @@
                           <w:rPr>
                             <w:rFonts w:ascii="Cambria Math" w:eastAsiaTheme="minorEastAsia" w:hAnsi="Cambria Math"/>
                             <w:i/>
-                            <w:color w:val="FF0000"/>
                           </w:rPr>
                         </m:ctrlPr>
                       </m:naryPr>
@@ -17260,7 +17407,6 @@
                         <m:r>
                           <w:rPr>
                             <w:rFonts w:ascii="Cambria Math" w:eastAsiaTheme="minorEastAsia" w:hAnsi="Cambria Math"/>
-                            <w:color w:val="FF0000"/>
                           </w:rPr>
                           <m:t>i=2</m:t>
                         </m:r>
@@ -17269,7 +17415,6 @@
                         <m:r>
                           <w:rPr>
                             <w:rFonts w:ascii="Cambria Math" w:eastAsiaTheme="minorEastAsia" w:hAnsi="Cambria Math"/>
-                            <w:color w:val="FF0000"/>
                           </w:rPr>
                           <m:t>m</m:t>
                         </m:r>
@@ -17281,7 +17426,6 @@
                               <w:rPr>
                                 <w:rFonts w:ascii="Cambria Math" w:eastAsiaTheme="minorEastAsia" w:hAnsi="Cambria Math"/>
                                 <w:i/>
-                                <w:color w:val="FF0000"/>
                               </w:rPr>
                             </m:ctrlPr>
                           </m:sSubPr>
@@ -17289,7 +17433,6 @@
                             <m:r>
                               <w:rPr>
                                 <w:rFonts w:ascii="Cambria Math" w:eastAsiaTheme="minorEastAsia" w:hAnsi="Cambria Math"/>
-                                <w:color w:val="FF0000"/>
                               </w:rPr>
                               <m:t>α</m:t>
                             </m:r>
@@ -17298,7 +17441,6 @@
                             <m:r>
                               <w:rPr>
                                 <w:rFonts w:ascii="Cambria Math" w:eastAsiaTheme="minorEastAsia" w:hAnsi="Cambria Math"/>
-                                <w:color w:val="FF0000"/>
                               </w:rPr>
                               <m:t>j</m:t>
                             </m:r>
@@ -17310,7 +17452,6 @@
                               <w:rPr>
                                 <w:rFonts w:ascii="Cambria Math" w:eastAsiaTheme="minorEastAsia" w:hAnsi="Cambria Math"/>
                                 <w:i/>
-                                <w:color w:val="FF0000"/>
                               </w:rPr>
                             </m:ctrlPr>
                           </m:sSubPr>
@@ -17318,7 +17459,6 @@
                             <m:r>
                               <w:rPr>
                                 <w:rFonts w:ascii="Cambria Math" w:eastAsiaTheme="minorEastAsia" w:hAnsi="Cambria Math"/>
-                                <w:color w:val="FF0000"/>
                               </w:rPr>
                               <m:t>y</m:t>
                             </m:r>
@@ -17327,7 +17467,6 @@
                             <m:r>
                               <w:rPr>
                                 <w:rFonts w:ascii="Cambria Math" w:eastAsiaTheme="minorEastAsia" w:hAnsi="Cambria Math"/>
-                                <w:color w:val="FF0000"/>
                               </w:rPr>
                               <m:t>1</m:t>
                             </m:r>
@@ -17339,7 +17478,6 @@
                               <w:rPr>
                                 <w:rFonts w:ascii="Cambria Math" w:eastAsiaTheme="minorEastAsia" w:hAnsi="Cambria Math"/>
                                 <w:i/>
-                                <w:color w:val="FF0000"/>
                               </w:rPr>
                             </m:ctrlPr>
                           </m:sSubPr>
@@ -17347,7 +17485,6 @@
                             <m:r>
                               <w:rPr>
                                 <w:rFonts w:ascii="Cambria Math" w:eastAsiaTheme="minorEastAsia" w:hAnsi="Cambria Math"/>
-                                <w:color w:val="FF0000"/>
                               </w:rPr>
                               <m:t>y</m:t>
                             </m:r>
@@ -17356,7 +17493,6 @@
                             <m:r>
                               <w:rPr>
                                 <w:rFonts w:ascii="Cambria Math" w:eastAsiaTheme="minorEastAsia" w:hAnsi="Cambria Math"/>
-                                <w:color w:val="FF0000"/>
                               </w:rPr>
                               <m:t>j</m:t>
                             </m:r>
@@ -17370,7 +17506,6 @@
                                 <w:b/>
                                 <w:bCs/>
                                 <w:i/>
-                                <w:color w:val="FF0000"/>
                               </w:rPr>
                             </m:ctrlPr>
                           </m:sSubSupPr>
@@ -17381,7 +17516,6 @@
                               </m:rPr>
                               <w:rPr>
                                 <w:rFonts w:ascii="Cambria Math" w:eastAsiaTheme="minorEastAsia" w:hAnsi="Cambria Math"/>
-                                <w:color w:val="FF0000"/>
                               </w:rPr>
                               <m:t>x</m:t>
                             </m:r>
@@ -17390,7 +17524,6 @@
                                 <w:rFonts w:ascii="Cambria Math" w:eastAsiaTheme="minorEastAsia" w:hAnsi="Cambria Math"/>
                                 <w:b/>
                                 <w:i/>
-                                <w:color w:val="FF0000"/>
                               </w:rPr>
                             </m:ctrlPr>
                           </m:e>
@@ -17401,7 +17534,6 @@
                               </m:rPr>
                               <w:rPr>
                                 <w:rFonts w:ascii="Cambria Math" w:eastAsiaTheme="minorEastAsia" w:hAnsi="Cambria Math"/>
-                                <w:color w:val="FF0000"/>
                               </w:rPr>
                               <m:t>1</m:t>
                             </m:r>
@@ -17410,7 +17542,6 @@
                                 <w:rFonts w:ascii="Cambria Math" w:eastAsiaTheme="minorEastAsia" w:hAnsi="Cambria Math"/>
                                 <w:b/>
                                 <w:i/>
-                                <w:color w:val="FF0000"/>
                               </w:rPr>
                             </m:ctrlPr>
                           </m:sub>
@@ -17421,7 +17552,6 @@
                               </m:rPr>
                               <w:rPr>
                                 <w:rFonts w:ascii="Cambria Math" w:eastAsiaTheme="minorEastAsia" w:hAnsi="Cambria Math"/>
-                                <w:color w:val="FF0000"/>
                               </w:rPr>
                               <m:t>T</m:t>
                             </m:r>
@@ -17435,7 +17565,6 @@
                                 <w:b/>
                                 <w:bCs/>
                                 <w:i/>
-                                <w:color w:val="FF0000"/>
                               </w:rPr>
                             </m:ctrlPr>
                           </m:sSubPr>
@@ -17446,7 +17575,6 @@
                               </m:rPr>
                               <w:rPr>
                                 <w:rFonts w:ascii="Cambria Math" w:eastAsiaTheme="minorEastAsia" w:hAnsi="Cambria Math"/>
-                                <w:color w:val="FF0000"/>
                               </w:rPr>
                               <m:t>x</m:t>
                             </m:r>
@@ -17458,7 +17586,6 @@
                               </m:rPr>
                               <w:rPr>
                                 <w:rFonts w:ascii="Cambria Math" w:eastAsiaTheme="minorEastAsia" w:hAnsi="Cambria Math"/>
-                                <w:color w:val="FF0000"/>
                               </w:rPr>
                               <m:t>j</m:t>
                             </m:r>
@@ -17474,7 +17601,6 @@
                           <w:rPr>
                             <w:rFonts w:ascii="Cambria Math" w:eastAsiaTheme="minorEastAsia" w:hAnsi="Cambria Math"/>
                             <w:i/>
-                            <w:color w:val="FF0000"/>
                           </w:rPr>
                         </m:ctrlPr>
                       </m:sSubSupPr>
@@ -17482,7 +17608,6 @@
                         <m:r>
                           <w:rPr>
                             <w:rFonts w:ascii="Cambria Math" w:eastAsiaTheme="minorEastAsia" w:hAnsi="Cambria Math"/>
-                            <w:color w:val="FF0000"/>
                           </w:rPr>
                           <m:t>y</m:t>
                         </m:r>
@@ -17491,7 +17616,6 @@
                         <m:r>
                           <w:rPr>
                             <w:rFonts w:ascii="Cambria Math" w:eastAsiaTheme="minorEastAsia" w:hAnsi="Cambria Math"/>
-                            <w:color w:val="FF0000"/>
                           </w:rPr>
                           <m:t>1</m:t>
                         </m:r>
@@ -17500,7 +17624,6 @@
                         <m:r>
                           <w:rPr>
                             <w:rFonts w:ascii="Cambria Math" w:eastAsiaTheme="minorEastAsia" w:hAnsi="Cambria Math"/>
-                            <w:color w:val="FF0000"/>
                           </w:rPr>
                           <m:t>2</m:t>
                         </m:r>
@@ -17514,7 +17637,6 @@
                             <w:b/>
                             <w:bCs/>
                             <w:i/>
-                            <w:color w:val="FF0000"/>
                           </w:rPr>
                         </m:ctrlPr>
                       </m:sSubSupPr>
@@ -17525,7 +17647,6 @@
                           </m:rPr>
                           <w:rPr>
                             <w:rFonts w:ascii="Cambria Math" w:eastAsiaTheme="minorEastAsia" w:hAnsi="Cambria Math"/>
-                            <w:color w:val="FF0000"/>
                           </w:rPr>
                           <m:t>x</m:t>
                         </m:r>
@@ -17534,7 +17655,6 @@
                             <w:rFonts w:ascii="Cambria Math" w:eastAsiaTheme="minorEastAsia" w:hAnsi="Cambria Math"/>
                             <w:b/>
                             <w:i/>
-                            <w:color w:val="FF0000"/>
                           </w:rPr>
                         </m:ctrlPr>
                       </m:e>
@@ -17545,7 +17665,6 @@
                           </m:rPr>
                           <w:rPr>
                             <w:rFonts w:ascii="Cambria Math" w:eastAsiaTheme="minorEastAsia" w:hAnsi="Cambria Math"/>
-                            <w:color w:val="FF0000"/>
                           </w:rPr>
                           <m:t>1</m:t>
                         </m:r>
@@ -17554,7 +17673,6 @@
                             <w:rFonts w:ascii="Cambria Math" w:eastAsiaTheme="minorEastAsia" w:hAnsi="Cambria Math"/>
                             <w:b/>
                             <w:i/>
-                            <w:color w:val="FF0000"/>
                           </w:rPr>
                         </m:ctrlPr>
                       </m:sub>
@@ -17565,7 +17683,6 @@
                           </m:rPr>
                           <w:rPr>
                             <w:rFonts w:ascii="Cambria Math" w:eastAsiaTheme="minorEastAsia" w:hAnsi="Cambria Math"/>
-                            <w:color w:val="FF0000"/>
                           </w:rPr>
                           <m:t>T</m:t>
                         </m:r>
@@ -17579,7 +17696,6 @@
                             <w:b/>
                             <w:bCs/>
                             <w:i/>
-                            <w:color w:val="FF0000"/>
                           </w:rPr>
                         </m:ctrlPr>
                       </m:sSubPr>
@@ -17590,7 +17706,6 @@
                           </m:rPr>
                           <w:rPr>
                             <w:rFonts w:ascii="Cambria Math" w:eastAsiaTheme="minorEastAsia" w:hAnsi="Cambria Math"/>
-                            <w:color w:val="FF0000"/>
                           </w:rPr>
                           <m:t>x</m:t>
                         </m:r>
@@ -17602,7 +17717,6 @@
                           </m:rPr>
                           <w:rPr>
                             <w:rFonts w:ascii="Cambria Math" w:eastAsiaTheme="minorEastAsia" w:hAnsi="Cambria Math"/>
-                            <w:color w:val="FF0000"/>
                           </w:rPr>
                           <m:t>1</m:t>
                         </m:r>
@@ -17613,61 +17727,15 @@
                 <m:r>
                   <w:rPr>
                     <w:rFonts w:ascii="Cambria Math" w:eastAsiaTheme="minorEastAsia" w:hAnsi="Cambria Math"/>
-                    <w:color w:val="FF0000"/>
-                  </w:rPr>
-                  <m:t>,C</m:t>
-                </m:r>
-              </m:e>
-            </m:d>
-          </m:e>
-        </m:func>
-        <m:r>
-          <w:rPr>
-            <w:rFonts w:ascii="Cambria Math" w:eastAsiaTheme="minorEastAsia" w:hAnsi="Cambria Math"/>
-            <w:color w:val="FF0000"/>
-          </w:rPr>
-          <m:t xml:space="preserve"> or</m:t>
-        </m:r>
-        <m:func>
-          <m:funcPr>
-            <m:ctrlPr>
-              <w:rPr>
-                <w:rFonts w:ascii="Cambria Math" w:eastAsiaTheme="minorEastAsia" w:hAnsi="Cambria Math"/>
-                <w:color w:val="FF0000"/>
-              </w:rPr>
-            </m:ctrlPr>
-          </m:funcPr>
-          <m:fName>
-            <m:r>
-              <m:rPr>
-                <m:sty m:val="p"/>
-              </m:rPr>
-              <w:rPr>
-                <w:rFonts w:ascii="Cambria Math" w:eastAsiaTheme="minorEastAsia" w:hAnsi="Cambria Math"/>
-                <w:color w:val="FF0000"/>
-              </w:rPr>
-              <m:t>max</m:t>
-            </m:r>
-          </m:fName>
-          <m:e>
-            <m:d>
-              <m:dPr>
-                <m:ctrlPr>
-                  <w:rPr>
-                    <w:rFonts w:ascii="Cambria Math" w:eastAsiaTheme="minorEastAsia" w:hAnsi="Cambria Math"/>
-                    <w:i/>
-                    <w:color w:val="FF0000"/>
-                  </w:rPr>
-                </m:ctrlPr>
-              </m:dPr>
-              <m:e>
+                  </w:rPr>
+                  <m:t xml:space="preserve"> if </m:t>
+                </m:r>
                 <m:f>
                   <m:fPr>
                     <m:ctrlPr>
                       <w:rPr>
                         <w:rFonts w:ascii="Cambria Math" w:eastAsiaTheme="minorEastAsia" w:hAnsi="Cambria Math"/>
                         <w:i/>
-                        <w:color w:val="FF0000"/>
                       </w:rPr>
                     </m:ctrlPr>
                   </m:fPr>
@@ -17675,9 +17743,8 @@
                     <m:r>
                       <w:rPr>
                         <w:rFonts w:ascii="Cambria Math" w:eastAsiaTheme="minorEastAsia" w:hAnsi="Cambria Math"/>
-                        <w:color w:val="FF0000"/>
-                      </w:rPr>
-                      <m:t>1-</m:t>
+                      </w:rPr>
+                      <m:t xml:space="preserve">1- </m:t>
                     </m:r>
                     <m:nary>
                       <m:naryPr>
@@ -17687,7 +17754,6 @@
                           <w:rPr>
                             <w:rFonts w:ascii="Cambria Math" w:eastAsiaTheme="minorEastAsia" w:hAnsi="Cambria Math"/>
                             <w:i/>
-                            <w:color w:val="FF0000"/>
                           </w:rPr>
                         </m:ctrlPr>
                       </m:naryPr>
@@ -17695,7 +17761,6 @@
                         <m:r>
                           <w:rPr>
                             <w:rFonts w:ascii="Cambria Math" w:eastAsiaTheme="minorEastAsia" w:hAnsi="Cambria Math"/>
-                            <w:color w:val="FF0000"/>
                           </w:rPr>
                           <m:t>i=2</m:t>
                         </m:r>
@@ -17704,7 +17769,6 @@
                         <m:r>
                           <w:rPr>
                             <w:rFonts w:ascii="Cambria Math" w:eastAsiaTheme="minorEastAsia" w:hAnsi="Cambria Math"/>
-                            <w:color w:val="FF0000"/>
                           </w:rPr>
                           <m:t>m</m:t>
                         </m:r>
@@ -17716,7 +17780,6 @@
                               <w:rPr>
                                 <w:rFonts w:ascii="Cambria Math" w:eastAsiaTheme="minorEastAsia" w:hAnsi="Cambria Math"/>
                                 <w:i/>
-                                <w:color w:val="FF0000"/>
                               </w:rPr>
                             </m:ctrlPr>
                           </m:sSubPr>
@@ -17724,7 +17787,6 @@
                             <m:r>
                               <w:rPr>
                                 <w:rFonts w:ascii="Cambria Math" w:eastAsiaTheme="minorEastAsia" w:hAnsi="Cambria Math"/>
-                                <w:color w:val="FF0000"/>
                               </w:rPr>
                               <m:t>α</m:t>
                             </m:r>
@@ -17733,7 +17795,6 @@
                             <m:r>
                               <w:rPr>
                                 <w:rFonts w:ascii="Cambria Math" w:eastAsiaTheme="minorEastAsia" w:hAnsi="Cambria Math"/>
-                                <w:color w:val="FF0000"/>
                               </w:rPr>
                               <m:t>j</m:t>
                             </m:r>
@@ -17745,7 +17806,6 @@
                               <w:rPr>
                                 <w:rFonts w:ascii="Cambria Math" w:eastAsiaTheme="minorEastAsia" w:hAnsi="Cambria Math"/>
                                 <w:i/>
-                                <w:color w:val="FF0000"/>
                               </w:rPr>
                             </m:ctrlPr>
                           </m:sSubPr>
@@ -17753,7 +17813,6 @@
                             <m:r>
                               <w:rPr>
                                 <w:rFonts w:ascii="Cambria Math" w:eastAsiaTheme="minorEastAsia" w:hAnsi="Cambria Math"/>
-                                <w:color w:val="FF0000"/>
                               </w:rPr>
                               <m:t>y</m:t>
                             </m:r>
@@ -17762,7 +17821,6 @@
                             <m:r>
                               <w:rPr>
                                 <w:rFonts w:ascii="Cambria Math" w:eastAsiaTheme="minorEastAsia" w:hAnsi="Cambria Math"/>
-                                <w:color w:val="FF0000"/>
                               </w:rPr>
                               <m:t>1</m:t>
                             </m:r>
@@ -17774,7 +17832,6 @@
                               <w:rPr>
                                 <w:rFonts w:ascii="Cambria Math" w:eastAsiaTheme="minorEastAsia" w:hAnsi="Cambria Math"/>
                                 <w:i/>
-                                <w:color w:val="FF0000"/>
                               </w:rPr>
                             </m:ctrlPr>
                           </m:sSubPr>
@@ -17782,7 +17839,6 @@
                             <m:r>
                               <w:rPr>
                                 <w:rFonts w:ascii="Cambria Math" w:eastAsiaTheme="minorEastAsia" w:hAnsi="Cambria Math"/>
-                                <w:color w:val="FF0000"/>
                               </w:rPr>
                               <m:t>y</m:t>
                             </m:r>
@@ -17791,7 +17847,6 @@
                             <m:r>
                               <w:rPr>
                                 <w:rFonts w:ascii="Cambria Math" w:eastAsiaTheme="minorEastAsia" w:hAnsi="Cambria Math"/>
-                                <w:color w:val="FF0000"/>
                               </w:rPr>
                               <m:t>j</m:t>
                             </m:r>
@@ -17805,7 +17860,6 @@
                                 <w:b/>
                                 <w:bCs/>
                                 <w:i/>
-                                <w:color w:val="FF0000"/>
                               </w:rPr>
                             </m:ctrlPr>
                           </m:sSubSupPr>
@@ -17816,7 +17870,6 @@
                               </m:rPr>
                               <w:rPr>
                                 <w:rFonts w:ascii="Cambria Math" w:eastAsiaTheme="minorEastAsia" w:hAnsi="Cambria Math"/>
-                                <w:color w:val="FF0000"/>
                               </w:rPr>
                               <m:t>x</m:t>
                             </m:r>
@@ -17825,7 +17878,6 @@
                                 <w:rFonts w:ascii="Cambria Math" w:eastAsiaTheme="minorEastAsia" w:hAnsi="Cambria Math"/>
                                 <w:b/>
                                 <w:i/>
-                                <w:color w:val="FF0000"/>
                               </w:rPr>
                             </m:ctrlPr>
                           </m:e>
@@ -17836,7 +17888,6 @@
                               </m:rPr>
                               <w:rPr>
                                 <w:rFonts w:ascii="Cambria Math" w:eastAsiaTheme="minorEastAsia" w:hAnsi="Cambria Math"/>
-                                <w:color w:val="FF0000"/>
                               </w:rPr>
                               <m:t>1</m:t>
                             </m:r>
@@ -17845,7 +17896,6 @@
                                 <w:rFonts w:ascii="Cambria Math" w:eastAsiaTheme="minorEastAsia" w:hAnsi="Cambria Math"/>
                                 <w:b/>
                                 <w:i/>
-                                <w:color w:val="FF0000"/>
                               </w:rPr>
                             </m:ctrlPr>
                           </m:sub>
@@ -17856,7 +17906,6 @@
                               </m:rPr>
                               <w:rPr>
                                 <w:rFonts w:ascii="Cambria Math" w:eastAsiaTheme="minorEastAsia" w:hAnsi="Cambria Math"/>
-                                <w:color w:val="FF0000"/>
                               </w:rPr>
                               <m:t>T</m:t>
                             </m:r>
@@ -17870,7 +17919,6 @@
                                 <w:b/>
                                 <w:bCs/>
                                 <w:i/>
-                                <w:color w:val="FF0000"/>
                               </w:rPr>
                             </m:ctrlPr>
                           </m:sSubPr>
@@ -17881,7 +17929,6 @@
                               </m:rPr>
                               <w:rPr>
                                 <w:rFonts w:ascii="Cambria Math" w:eastAsiaTheme="minorEastAsia" w:hAnsi="Cambria Math"/>
-                                <w:color w:val="FF0000"/>
                               </w:rPr>
                               <m:t>x</m:t>
                             </m:r>
@@ -17893,7 +17940,6 @@
                               </m:rPr>
                               <w:rPr>
                                 <w:rFonts w:ascii="Cambria Math" w:eastAsiaTheme="minorEastAsia" w:hAnsi="Cambria Math"/>
-                                <w:color w:val="FF0000"/>
                               </w:rPr>
                               <m:t>j</m:t>
                             </m:r>
@@ -17909,7 +17955,6 @@
                           <w:rPr>
                             <w:rFonts w:ascii="Cambria Math" w:eastAsiaTheme="minorEastAsia" w:hAnsi="Cambria Math"/>
                             <w:i/>
-                            <w:color w:val="FF0000"/>
                           </w:rPr>
                         </m:ctrlPr>
                       </m:sSubSupPr>
@@ -17917,7 +17962,6 @@
                         <m:r>
                           <w:rPr>
                             <w:rFonts w:ascii="Cambria Math" w:eastAsiaTheme="minorEastAsia" w:hAnsi="Cambria Math"/>
-                            <w:color w:val="FF0000"/>
                           </w:rPr>
                           <m:t>y</m:t>
                         </m:r>
@@ -17926,7 +17970,6 @@
                         <m:r>
                           <w:rPr>
                             <w:rFonts w:ascii="Cambria Math" w:eastAsiaTheme="minorEastAsia" w:hAnsi="Cambria Math"/>
-                            <w:color w:val="FF0000"/>
                           </w:rPr>
                           <m:t>1</m:t>
                         </m:r>
@@ -17935,7 +17978,6 @@
                         <m:r>
                           <w:rPr>
                             <w:rFonts w:ascii="Cambria Math" w:eastAsiaTheme="minorEastAsia" w:hAnsi="Cambria Math"/>
-                            <w:color w:val="FF0000"/>
                           </w:rPr>
                           <m:t>2</m:t>
                         </m:r>
@@ -17949,7 +17991,6 @@
                             <w:b/>
                             <w:bCs/>
                             <w:i/>
-                            <w:color w:val="FF0000"/>
                           </w:rPr>
                         </m:ctrlPr>
                       </m:sSubSupPr>
@@ -17960,7 +18001,6 @@
                           </m:rPr>
                           <w:rPr>
                             <w:rFonts w:ascii="Cambria Math" w:eastAsiaTheme="minorEastAsia" w:hAnsi="Cambria Math"/>
-                            <w:color w:val="FF0000"/>
                           </w:rPr>
                           <m:t>x</m:t>
                         </m:r>
@@ -17969,7 +18009,6 @@
                             <w:rFonts w:ascii="Cambria Math" w:eastAsiaTheme="minorEastAsia" w:hAnsi="Cambria Math"/>
                             <w:b/>
                             <w:i/>
-                            <w:color w:val="FF0000"/>
                           </w:rPr>
                         </m:ctrlPr>
                       </m:e>
@@ -17980,7 +18019,6 @@
                           </m:rPr>
                           <w:rPr>
                             <w:rFonts w:ascii="Cambria Math" w:eastAsiaTheme="minorEastAsia" w:hAnsi="Cambria Math"/>
-                            <w:color w:val="FF0000"/>
                           </w:rPr>
                           <m:t>1</m:t>
                         </m:r>
@@ -17989,7 +18027,6 @@
                             <w:rFonts w:ascii="Cambria Math" w:eastAsiaTheme="minorEastAsia" w:hAnsi="Cambria Math"/>
                             <w:b/>
                             <w:i/>
-                            <w:color w:val="FF0000"/>
                           </w:rPr>
                         </m:ctrlPr>
                       </m:sub>
@@ -18000,7 +18037,6 @@
                           </m:rPr>
                           <w:rPr>
                             <w:rFonts w:ascii="Cambria Math" w:eastAsiaTheme="minorEastAsia" w:hAnsi="Cambria Math"/>
-                            <w:color w:val="FF0000"/>
                           </w:rPr>
                           <m:t>T</m:t>
                         </m:r>
@@ -18014,7 +18050,6 @@
                             <w:b/>
                             <w:bCs/>
                             <w:i/>
-                            <w:color w:val="FF0000"/>
                           </w:rPr>
                         </m:ctrlPr>
                       </m:sSubPr>
@@ -18025,7 +18060,6 @@
                           </m:rPr>
                           <w:rPr>
                             <w:rFonts w:ascii="Cambria Math" w:eastAsiaTheme="minorEastAsia" w:hAnsi="Cambria Math"/>
-                            <w:color w:val="FF0000"/>
                           </w:rPr>
                           <m:t>x</m:t>
                         </m:r>
@@ -18037,7 +18071,6 @@
                           </m:rPr>
                           <w:rPr>
                             <w:rFonts w:ascii="Cambria Math" w:eastAsiaTheme="minorEastAsia" w:hAnsi="Cambria Math"/>
-                            <w:color w:val="FF0000"/>
                           </w:rPr>
                           <m:t>1</m:t>
                         </m:r>
@@ -18048,54 +18081,799 @@
                 <m:r>
                   <w:rPr>
                     <w:rFonts w:ascii="Cambria Math" w:eastAsiaTheme="minorEastAsia" w:hAnsi="Cambria Math"/>
-                    <w:color w:val="FF0000"/>
-                  </w:rPr>
-                  <m:t>,0</m:t>
-                </m:r>
+                  </w:rPr>
+                  <m:t>∈[0,C]</m:t>
+                </m:r>
+                <m:ctrlPr>
+                  <w:rPr>
+                    <w:rFonts w:ascii="Cambria Math" w:eastAsia="Cambria Math" w:hAnsi="Cambria Math" w:cs="Cambria Math"/>
+                    <w:i/>
+                  </w:rPr>
+                </m:ctrlPr>
               </m:e>
-            </m:d>
-            <m:ctrlPr>
-              <w:rPr>
-                <w:rFonts w:ascii="Cambria Math" w:eastAsiaTheme="minorEastAsia" w:hAnsi="Cambria Math"/>
-                <w:i/>
-                <w:color w:val="FF0000"/>
-              </w:rPr>
-            </m:ctrlPr>
-          </m:e>
-        </m:func>
+              <m:e>
+                <m:r>
+                  <w:rPr>
+                    <w:rFonts w:ascii="Cambria Math" w:eastAsiaTheme="minorEastAsia" w:hAnsi="Cambria Math"/>
+                  </w:rPr>
+                  <m:t xml:space="preserve">                0                   if  </m:t>
+                </m:r>
+                <m:f>
+                  <m:fPr>
+                    <m:ctrlPr>
+                      <w:rPr>
+                        <w:rFonts w:ascii="Cambria Math" w:eastAsiaTheme="minorEastAsia" w:hAnsi="Cambria Math"/>
+                        <w:i/>
+                      </w:rPr>
+                    </m:ctrlPr>
+                  </m:fPr>
+                  <m:num>
+                    <m:r>
+                      <w:rPr>
+                        <w:rFonts w:ascii="Cambria Math" w:eastAsiaTheme="minorEastAsia" w:hAnsi="Cambria Math"/>
+                      </w:rPr>
+                      <m:t xml:space="preserve">1- </m:t>
+                    </m:r>
+                    <m:nary>
+                      <m:naryPr>
+                        <m:chr m:val="∑"/>
+                        <m:limLoc m:val="undOvr"/>
+                        <m:ctrlPr>
+                          <w:rPr>
+                            <w:rFonts w:ascii="Cambria Math" w:eastAsiaTheme="minorEastAsia" w:hAnsi="Cambria Math"/>
+                            <w:i/>
+                          </w:rPr>
+                        </m:ctrlPr>
+                      </m:naryPr>
+                      <m:sub>
+                        <m:r>
+                          <w:rPr>
+                            <w:rFonts w:ascii="Cambria Math" w:eastAsiaTheme="minorEastAsia" w:hAnsi="Cambria Math"/>
+                          </w:rPr>
+                          <m:t>i=2</m:t>
+                        </m:r>
+                      </m:sub>
+                      <m:sup>
+                        <m:r>
+                          <w:rPr>
+                            <w:rFonts w:ascii="Cambria Math" w:eastAsiaTheme="minorEastAsia" w:hAnsi="Cambria Math"/>
+                          </w:rPr>
+                          <m:t>m</m:t>
+                        </m:r>
+                      </m:sup>
+                      <m:e>
+                        <m:sSub>
+                          <m:sSubPr>
+                            <m:ctrlPr>
+                              <w:rPr>
+                                <w:rFonts w:ascii="Cambria Math" w:eastAsiaTheme="minorEastAsia" w:hAnsi="Cambria Math"/>
+                                <w:i/>
+                              </w:rPr>
+                            </m:ctrlPr>
+                          </m:sSubPr>
+                          <m:e>
+                            <m:r>
+                              <w:rPr>
+                                <w:rFonts w:ascii="Cambria Math" w:eastAsiaTheme="minorEastAsia" w:hAnsi="Cambria Math"/>
+                              </w:rPr>
+                              <m:t>α</m:t>
+                            </m:r>
+                          </m:e>
+                          <m:sub>
+                            <m:r>
+                              <w:rPr>
+                                <w:rFonts w:ascii="Cambria Math" w:eastAsiaTheme="minorEastAsia" w:hAnsi="Cambria Math"/>
+                              </w:rPr>
+                              <m:t>j</m:t>
+                            </m:r>
+                          </m:sub>
+                        </m:sSub>
+                        <m:sSub>
+                          <m:sSubPr>
+                            <m:ctrlPr>
+                              <w:rPr>
+                                <w:rFonts w:ascii="Cambria Math" w:eastAsiaTheme="minorEastAsia" w:hAnsi="Cambria Math"/>
+                                <w:i/>
+                              </w:rPr>
+                            </m:ctrlPr>
+                          </m:sSubPr>
+                          <m:e>
+                            <m:r>
+                              <w:rPr>
+                                <w:rFonts w:ascii="Cambria Math" w:eastAsiaTheme="minorEastAsia" w:hAnsi="Cambria Math"/>
+                              </w:rPr>
+                              <m:t>y</m:t>
+                            </m:r>
+                          </m:e>
+                          <m:sub>
+                            <m:r>
+                              <w:rPr>
+                                <w:rFonts w:ascii="Cambria Math" w:eastAsiaTheme="minorEastAsia" w:hAnsi="Cambria Math"/>
+                              </w:rPr>
+                              <m:t>1</m:t>
+                            </m:r>
+                          </m:sub>
+                        </m:sSub>
+                        <m:sSub>
+                          <m:sSubPr>
+                            <m:ctrlPr>
+                              <w:rPr>
+                                <w:rFonts w:ascii="Cambria Math" w:eastAsiaTheme="minorEastAsia" w:hAnsi="Cambria Math"/>
+                                <w:i/>
+                              </w:rPr>
+                            </m:ctrlPr>
+                          </m:sSubPr>
+                          <m:e>
+                            <m:r>
+                              <w:rPr>
+                                <w:rFonts w:ascii="Cambria Math" w:eastAsiaTheme="minorEastAsia" w:hAnsi="Cambria Math"/>
+                              </w:rPr>
+                              <m:t>y</m:t>
+                            </m:r>
+                          </m:e>
+                          <m:sub>
+                            <m:r>
+                              <w:rPr>
+                                <w:rFonts w:ascii="Cambria Math" w:eastAsiaTheme="minorEastAsia" w:hAnsi="Cambria Math"/>
+                              </w:rPr>
+                              <m:t>j</m:t>
+                            </m:r>
+                          </m:sub>
+                        </m:sSub>
+                        <m:sSubSup>
+                          <m:sSubSupPr>
+                            <m:ctrlPr>
+                              <w:rPr>
+                                <w:rFonts w:ascii="Cambria Math" w:eastAsiaTheme="minorEastAsia" w:hAnsi="Cambria Math"/>
+                                <w:b/>
+                                <w:bCs/>
+                                <w:i/>
+                              </w:rPr>
+                            </m:ctrlPr>
+                          </m:sSubSupPr>
+                          <m:e>
+                            <m:r>
+                              <m:rPr>
+                                <m:sty m:val="bi"/>
+                              </m:rPr>
+                              <w:rPr>
+                                <w:rFonts w:ascii="Cambria Math" w:eastAsiaTheme="minorEastAsia" w:hAnsi="Cambria Math"/>
+                              </w:rPr>
+                              <m:t>x</m:t>
+                            </m:r>
+                            <m:ctrlPr>
+                              <w:rPr>
+                                <w:rFonts w:ascii="Cambria Math" w:eastAsiaTheme="minorEastAsia" w:hAnsi="Cambria Math"/>
+                                <w:b/>
+                                <w:i/>
+                              </w:rPr>
+                            </m:ctrlPr>
+                          </m:e>
+                          <m:sub>
+                            <m:r>
+                              <m:rPr>
+                                <m:sty m:val="bi"/>
+                              </m:rPr>
+                              <w:rPr>
+                                <w:rFonts w:ascii="Cambria Math" w:eastAsiaTheme="minorEastAsia" w:hAnsi="Cambria Math"/>
+                              </w:rPr>
+                              <m:t>1</m:t>
+                            </m:r>
+                            <m:ctrlPr>
+                              <w:rPr>
+                                <w:rFonts w:ascii="Cambria Math" w:eastAsiaTheme="minorEastAsia" w:hAnsi="Cambria Math"/>
+                                <w:b/>
+                                <w:i/>
+                              </w:rPr>
+                            </m:ctrlPr>
+                          </m:sub>
+                          <m:sup>
+                            <m:r>
+                              <m:rPr>
+                                <m:sty m:val="bi"/>
+                              </m:rPr>
+                              <w:rPr>
+                                <w:rFonts w:ascii="Cambria Math" w:eastAsiaTheme="minorEastAsia" w:hAnsi="Cambria Math"/>
+                              </w:rPr>
+                              <m:t>T</m:t>
+                            </m:r>
+                          </m:sup>
+                        </m:sSubSup>
+                        <m:sSub>
+                          <m:sSubPr>
+                            <m:ctrlPr>
+                              <w:rPr>
+                                <w:rFonts w:ascii="Cambria Math" w:eastAsiaTheme="minorEastAsia" w:hAnsi="Cambria Math"/>
+                                <w:b/>
+                                <w:bCs/>
+                                <w:i/>
+                              </w:rPr>
+                            </m:ctrlPr>
+                          </m:sSubPr>
+                          <m:e>
+                            <m:r>
+                              <m:rPr>
+                                <m:sty m:val="bi"/>
+                              </m:rPr>
+                              <w:rPr>
+                                <w:rFonts w:ascii="Cambria Math" w:eastAsiaTheme="minorEastAsia" w:hAnsi="Cambria Math"/>
+                              </w:rPr>
+                              <m:t>x</m:t>
+                            </m:r>
+                          </m:e>
+                          <m:sub>
+                            <m:r>
+                              <m:rPr>
+                                <m:sty m:val="bi"/>
+                              </m:rPr>
+                              <w:rPr>
+                                <w:rFonts w:ascii="Cambria Math" w:eastAsiaTheme="minorEastAsia" w:hAnsi="Cambria Math"/>
+                              </w:rPr>
+                              <m:t>j</m:t>
+                            </m:r>
+                          </m:sub>
+                        </m:sSub>
+                      </m:e>
+                    </m:nary>
+                  </m:num>
+                  <m:den>
+                    <m:sSubSup>
+                      <m:sSubSupPr>
+                        <m:ctrlPr>
+                          <w:rPr>
+                            <w:rFonts w:ascii="Cambria Math" w:eastAsiaTheme="minorEastAsia" w:hAnsi="Cambria Math"/>
+                            <w:i/>
+                          </w:rPr>
+                        </m:ctrlPr>
+                      </m:sSubSupPr>
+                      <m:e>
+                        <m:r>
+                          <w:rPr>
+                            <w:rFonts w:ascii="Cambria Math" w:eastAsiaTheme="minorEastAsia" w:hAnsi="Cambria Math"/>
+                          </w:rPr>
+                          <m:t>y</m:t>
+                        </m:r>
+                      </m:e>
+                      <m:sub>
+                        <m:r>
+                          <w:rPr>
+                            <w:rFonts w:ascii="Cambria Math" w:eastAsiaTheme="minorEastAsia" w:hAnsi="Cambria Math"/>
+                          </w:rPr>
+                          <m:t>1</m:t>
+                        </m:r>
+                      </m:sub>
+                      <m:sup>
+                        <m:r>
+                          <w:rPr>
+                            <w:rFonts w:ascii="Cambria Math" w:eastAsiaTheme="minorEastAsia" w:hAnsi="Cambria Math"/>
+                          </w:rPr>
+                          <m:t>2</m:t>
+                        </m:r>
+                      </m:sup>
+                    </m:sSubSup>
+                    <m:sSubSup>
+                      <m:sSubSupPr>
+                        <m:ctrlPr>
+                          <w:rPr>
+                            <w:rFonts w:ascii="Cambria Math" w:eastAsiaTheme="minorEastAsia" w:hAnsi="Cambria Math"/>
+                            <w:b/>
+                            <w:bCs/>
+                            <w:i/>
+                          </w:rPr>
+                        </m:ctrlPr>
+                      </m:sSubSupPr>
+                      <m:e>
+                        <m:r>
+                          <m:rPr>
+                            <m:sty m:val="bi"/>
+                          </m:rPr>
+                          <w:rPr>
+                            <w:rFonts w:ascii="Cambria Math" w:eastAsiaTheme="minorEastAsia" w:hAnsi="Cambria Math"/>
+                          </w:rPr>
+                          <m:t>x</m:t>
+                        </m:r>
+                        <m:ctrlPr>
+                          <w:rPr>
+                            <w:rFonts w:ascii="Cambria Math" w:eastAsiaTheme="minorEastAsia" w:hAnsi="Cambria Math"/>
+                            <w:b/>
+                            <w:i/>
+                          </w:rPr>
+                        </m:ctrlPr>
+                      </m:e>
+                      <m:sub>
+                        <m:r>
+                          <m:rPr>
+                            <m:sty m:val="bi"/>
+                          </m:rPr>
+                          <w:rPr>
+                            <w:rFonts w:ascii="Cambria Math" w:eastAsiaTheme="minorEastAsia" w:hAnsi="Cambria Math"/>
+                          </w:rPr>
+                          <m:t>1</m:t>
+                        </m:r>
+                        <m:ctrlPr>
+                          <w:rPr>
+                            <w:rFonts w:ascii="Cambria Math" w:eastAsiaTheme="minorEastAsia" w:hAnsi="Cambria Math"/>
+                            <w:b/>
+                            <w:i/>
+                          </w:rPr>
+                        </m:ctrlPr>
+                      </m:sub>
+                      <m:sup>
+                        <m:r>
+                          <m:rPr>
+                            <m:sty m:val="bi"/>
+                          </m:rPr>
+                          <w:rPr>
+                            <w:rFonts w:ascii="Cambria Math" w:eastAsiaTheme="minorEastAsia" w:hAnsi="Cambria Math"/>
+                          </w:rPr>
+                          <m:t>T</m:t>
+                        </m:r>
+                      </m:sup>
+                    </m:sSubSup>
+                    <m:sSub>
+                      <m:sSubPr>
+                        <m:ctrlPr>
+                          <w:rPr>
+                            <w:rFonts w:ascii="Cambria Math" w:eastAsiaTheme="minorEastAsia" w:hAnsi="Cambria Math"/>
+                            <w:b/>
+                            <w:bCs/>
+                            <w:i/>
+                          </w:rPr>
+                        </m:ctrlPr>
+                      </m:sSubPr>
+                      <m:e>
+                        <m:r>
+                          <m:rPr>
+                            <m:sty m:val="bi"/>
+                          </m:rPr>
+                          <w:rPr>
+                            <w:rFonts w:ascii="Cambria Math" w:eastAsiaTheme="minorEastAsia" w:hAnsi="Cambria Math"/>
+                          </w:rPr>
+                          <m:t>x</m:t>
+                        </m:r>
+                      </m:e>
+                      <m:sub>
+                        <m:r>
+                          <m:rPr>
+                            <m:sty m:val="bi"/>
+                          </m:rPr>
+                          <w:rPr>
+                            <w:rFonts w:ascii="Cambria Math" w:eastAsiaTheme="minorEastAsia" w:hAnsi="Cambria Math"/>
+                          </w:rPr>
+                          <m:t>1</m:t>
+                        </m:r>
+                      </m:sub>
+                    </m:sSub>
+                  </m:den>
+                </m:f>
+                <m:r>
+                  <w:rPr>
+                    <w:rFonts w:ascii="Cambria Math" w:eastAsiaTheme="minorEastAsia" w:hAnsi="Cambria Math"/>
+                  </w:rPr>
+                  <m:t>∈[-∞,0)</m:t>
+                </m:r>
+              </m:e>
+              <m:e>
+                <m:r>
+                  <w:rPr>
+                    <w:rFonts w:ascii="Cambria Math" w:eastAsiaTheme="minorEastAsia" w:hAnsi="Cambria Math"/>
+                  </w:rPr>
+                  <m:t xml:space="preserve">            C                   if </m:t>
+                </m:r>
+                <m:f>
+                  <m:fPr>
+                    <m:ctrlPr>
+                      <w:rPr>
+                        <w:rFonts w:ascii="Cambria Math" w:eastAsiaTheme="minorEastAsia" w:hAnsi="Cambria Math"/>
+                        <w:i/>
+                      </w:rPr>
+                    </m:ctrlPr>
+                  </m:fPr>
+                  <m:num>
+                    <m:r>
+                      <w:rPr>
+                        <w:rFonts w:ascii="Cambria Math" w:eastAsiaTheme="minorEastAsia" w:hAnsi="Cambria Math"/>
+                      </w:rPr>
+                      <m:t xml:space="preserve">1- </m:t>
+                    </m:r>
+                    <m:nary>
+                      <m:naryPr>
+                        <m:chr m:val="∑"/>
+                        <m:limLoc m:val="undOvr"/>
+                        <m:ctrlPr>
+                          <w:rPr>
+                            <w:rFonts w:ascii="Cambria Math" w:eastAsiaTheme="minorEastAsia" w:hAnsi="Cambria Math"/>
+                            <w:i/>
+                          </w:rPr>
+                        </m:ctrlPr>
+                      </m:naryPr>
+                      <m:sub>
+                        <m:r>
+                          <w:rPr>
+                            <w:rFonts w:ascii="Cambria Math" w:eastAsiaTheme="minorEastAsia" w:hAnsi="Cambria Math"/>
+                          </w:rPr>
+                          <m:t>i=2</m:t>
+                        </m:r>
+                      </m:sub>
+                      <m:sup>
+                        <m:r>
+                          <w:rPr>
+                            <w:rFonts w:ascii="Cambria Math" w:eastAsiaTheme="minorEastAsia" w:hAnsi="Cambria Math"/>
+                          </w:rPr>
+                          <m:t>m</m:t>
+                        </m:r>
+                      </m:sup>
+                      <m:e>
+                        <m:sSub>
+                          <m:sSubPr>
+                            <m:ctrlPr>
+                              <w:rPr>
+                                <w:rFonts w:ascii="Cambria Math" w:eastAsiaTheme="minorEastAsia" w:hAnsi="Cambria Math"/>
+                                <w:i/>
+                              </w:rPr>
+                            </m:ctrlPr>
+                          </m:sSubPr>
+                          <m:e>
+                            <m:r>
+                              <w:rPr>
+                                <w:rFonts w:ascii="Cambria Math" w:eastAsiaTheme="minorEastAsia" w:hAnsi="Cambria Math"/>
+                              </w:rPr>
+                              <m:t>α</m:t>
+                            </m:r>
+                          </m:e>
+                          <m:sub>
+                            <m:r>
+                              <w:rPr>
+                                <w:rFonts w:ascii="Cambria Math" w:eastAsiaTheme="minorEastAsia" w:hAnsi="Cambria Math"/>
+                              </w:rPr>
+                              <m:t>j</m:t>
+                            </m:r>
+                          </m:sub>
+                        </m:sSub>
+                        <m:sSub>
+                          <m:sSubPr>
+                            <m:ctrlPr>
+                              <w:rPr>
+                                <w:rFonts w:ascii="Cambria Math" w:eastAsiaTheme="minorEastAsia" w:hAnsi="Cambria Math"/>
+                                <w:i/>
+                              </w:rPr>
+                            </m:ctrlPr>
+                          </m:sSubPr>
+                          <m:e>
+                            <m:r>
+                              <w:rPr>
+                                <w:rFonts w:ascii="Cambria Math" w:eastAsiaTheme="minorEastAsia" w:hAnsi="Cambria Math"/>
+                              </w:rPr>
+                              <m:t>y</m:t>
+                            </m:r>
+                          </m:e>
+                          <m:sub>
+                            <m:r>
+                              <w:rPr>
+                                <w:rFonts w:ascii="Cambria Math" w:eastAsiaTheme="minorEastAsia" w:hAnsi="Cambria Math"/>
+                              </w:rPr>
+                              <m:t>1</m:t>
+                            </m:r>
+                          </m:sub>
+                        </m:sSub>
+                        <m:sSub>
+                          <m:sSubPr>
+                            <m:ctrlPr>
+                              <w:rPr>
+                                <w:rFonts w:ascii="Cambria Math" w:eastAsiaTheme="minorEastAsia" w:hAnsi="Cambria Math"/>
+                                <w:i/>
+                              </w:rPr>
+                            </m:ctrlPr>
+                          </m:sSubPr>
+                          <m:e>
+                            <m:r>
+                              <w:rPr>
+                                <w:rFonts w:ascii="Cambria Math" w:eastAsiaTheme="minorEastAsia" w:hAnsi="Cambria Math"/>
+                              </w:rPr>
+                              <m:t>y</m:t>
+                            </m:r>
+                          </m:e>
+                          <m:sub>
+                            <m:r>
+                              <w:rPr>
+                                <w:rFonts w:ascii="Cambria Math" w:eastAsiaTheme="minorEastAsia" w:hAnsi="Cambria Math"/>
+                              </w:rPr>
+                              <m:t>j</m:t>
+                            </m:r>
+                          </m:sub>
+                        </m:sSub>
+                        <m:sSubSup>
+                          <m:sSubSupPr>
+                            <m:ctrlPr>
+                              <w:rPr>
+                                <w:rFonts w:ascii="Cambria Math" w:eastAsiaTheme="minorEastAsia" w:hAnsi="Cambria Math"/>
+                                <w:b/>
+                                <w:bCs/>
+                                <w:i/>
+                              </w:rPr>
+                            </m:ctrlPr>
+                          </m:sSubSupPr>
+                          <m:e>
+                            <m:r>
+                              <m:rPr>
+                                <m:sty m:val="bi"/>
+                              </m:rPr>
+                              <w:rPr>
+                                <w:rFonts w:ascii="Cambria Math" w:eastAsiaTheme="minorEastAsia" w:hAnsi="Cambria Math"/>
+                              </w:rPr>
+                              <m:t>x</m:t>
+                            </m:r>
+                            <m:ctrlPr>
+                              <w:rPr>
+                                <w:rFonts w:ascii="Cambria Math" w:eastAsiaTheme="minorEastAsia" w:hAnsi="Cambria Math"/>
+                                <w:b/>
+                                <w:i/>
+                              </w:rPr>
+                            </m:ctrlPr>
+                          </m:e>
+                          <m:sub>
+                            <m:r>
+                              <m:rPr>
+                                <m:sty m:val="bi"/>
+                              </m:rPr>
+                              <w:rPr>
+                                <w:rFonts w:ascii="Cambria Math" w:eastAsiaTheme="minorEastAsia" w:hAnsi="Cambria Math"/>
+                              </w:rPr>
+                              <m:t>1</m:t>
+                            </m:r>
+                            <m:ctrlPr>
+                              <w:rPr>
+                                <w:rFonts w:ascii="Cambria Math" w:eastAsiaTheme="minorEastAsia" w:hAnsi="Cambria Math"/>
+                                <w:b/>
+                                <w:i/>
+                              </w:rPr>
+                            </m:ctrlPr>
+                          </m:sub>
+                          <m:sup>
+                            <m:r>
+                              <m:rPr>
+                                <m:sty m:val="bi"/>
+                              </m:rPr>
+                              <w:rPr>
+                                <w:rFonts w:ascii="Cambria Math" w:eastAsiaTheme="minorEastAsia" w:hAnsi="Cambria Math"/>
+                              </w:rPr>
+                              <m:t>T</m:t>
+                            </m:r>
+                          </m:sup>
+                        </m:sSubSup>
+                        <m:sSub>
+                          <m:sSubPr>
+                            <m:ctrlPr>
+                              <w:rPr>
+                                <w:rFonts w:ascii="Cambria Math" w:eastAsiaTheme="minorEastAsia" w:hAnsi="Cambria Math"/>
+                                <w:b/>
+                                <w:bCs/>
+                                <w:i/>
+                              </w:rPr>
+                            </m:ctrlPr>
+                          </m:sSubPr>
+                          <m:e>
+                            <m:r>
+                              <m:rPr>
+                                <m:sty m:val="bi"/>
+                              </m:rPr>
+                              <w:rPr>
+                                <w:rFonts w:ascii="Cambria Math" w:eastAsiaTheme="minorEastAsia" w:hAnsi="Cambria Math"/>
+                              </w:rPr>
+                              <m:t>x</m:t>
+                            </m:r>
+                          </m:e>
+                          <m:sub>
+                            <m:r>
+                              <m:rPr>
+                                <m:sty m:val="bi"/>
+                              </m:rPr>
+                              <w:rPr>
+                                <w:rFonts w:ascii="Cambria Math" w:eastAsiaTheme="minorEastAsia" w:hAnsi="Cambria Math"/>
+                              </w:rPr>
+                              <m:t>j</m:t>
+                            </m:r>
+                          </m:sub>
+                        </m:sSub>
+                      </m:e>
+                    </m:nary>
+                  </m:num>
+                  <m:den>
+                    <m:sSubSup>
+                      <m:sSubSupPr>
+                        <m:ctrlPr>
+                          <w:rPr>
+                            <w:rFonts w:ascii="Cambria Math" w:eastAsiaTheme="minorEastAsia" w:hAnsi="Cambria Math"/>
+                            <w:i/>
+                          </w:rPr>
+                        </m:ctrlPr>
+                      </m:sSubSupPr>
+                      <m:e>
+                        <m:r>
+                          <w:rPr>
+                            <w:rFonts w:ascii="Cambria Math" w:eastAsiaTheme="minorEastAsia" w:hAnsi="Cambria Math"/>
+                          </w:rPr>
+                          <m:t>y</m:t>
+                        </m:r>
+                      </m:e>
+                      <m:sub>
+                        <m:r>
+                          <w:rPr>
+                            <w:rFonts w:ascii="Cambria Math" w:eastAsiaTheme="minorEastAsia" w:hAnsi="Cambria Math"/>
+                          </w:rPr>
+                          <m:t>1</m:t>
+                        </m:r>
+                      </m:sub>
+                      <m:sup>
+                        <m:r>
+                          <w:rPr>
+                            <w:rFonts w:ascii="Cambria Math" w:eastAsiaTheme="minorEastAsia" w:hAnsi="Cambria Math"/>
+                          </w:rPr>
+                          <m:t>2</m:t>
+                        </m:r>
+                      </m:sup>
+                    </m:sSubSup>
+                    <m:sSubSup>
+                      <m:sSubSupPr>
+                        <m:ctrlPr>
+                          <w:rPr>
+                            <w:rFonts w:ascii="Cambria Math" w:eastAsiaTheme="minorEastAsia" w:hAnsi="Cambria Math"/>
+                            <w:b/>
+                            <w:bCs/>
+                            <w:i/>
+                          </w:rPr>
+                        </m:ctrlPr>
+                      </m:sSubSupPr>
+                      <m:e>
+                        <m:r>
+                          <m:rPr>
+                            <m:sty m:val="bi"/>
+                          </m:rPr>
+                          <w:rPr>
+                            <w:rFonts w:ascii="Cambria Math" w:eastAsiaTheme="minorEastAsia" w:hAnsi="Cambria Math"/>
+                          </w:rPr>
+                          <m:t>x</m:t>
+                        </m:r>
+                        <m:ctrlPr>
+                          <w:rPr>
+                            <w:rFonts w:ascii="Cambria Math" w:eastAsiaTheme="minorEastAsia" w:hAnsi="Cambria Math"/>
+                            <w:b/>
+                            <w:i/>
+                          </w:rPr>
+                        </m:ctrlPr>
+                      </m:e>
+                      <m:sub>
+                        <m:r>
+                          <m:rPr>
+                            <m:sty m:val="bi"/>
+                          </m:rPr>
+                          <w:rPr>
+                            <w:rFonts w:ascii="Cambria Math" w:eastAsiaTheme="minorEastAsia" w:hAnsi="Cambria Math"/>
+                          </w:rPr>
+                          <m:t>1</m:t>
+                        </m:r>
+                        <m:ctrlPr>
+                          <w:rPr>
+                            <w:rFonts w:ascii="Cambria Math" w:eastAsiaTheme="minorEastAsia" w:hAnsi="Cambria Math"/>
+                            <w:b/>
+                            <w:i/>
+                          </w:rPr>
+                        </m:ctrlPr>
+                      </m:sub>
+                      <m:sup>
+                        <m:r>
+                          <m:rPr>
+                            <m:sty m:val="bi"/>
+                          </m:rPr>
+                          <w:rPr>
+                            <w:rFonts w:ascii="Cambria Math" w:eastAsiaTheme="minorEastAsia" w:hAnsi="Cambria Math"/>
+                          </w:rPr>
+                          <m:t>T</m:t>
+                        </m:r>
+                      </m:sup>
+                    </m:sSubSup>
+                    <m:sSub>
+                      <m:sSubPr>
+                        <m:ctrlPr>
+                          <w:rPr>
+                            <w:rFonts w:ascii="Cambria Math" w:eastAsiaTheme="minorEastAsia" w:hAnsi="Cambria Math"/>
+                            <w:b/>
+                            <w:bCs/>
+                            <w:i/>
+                          </w:rPr>
+                        </m:ctrlPr>
+                      </m:sSubPr>
+                      <m:e>
+                        <m:r>
+                          <m:rPr>
+                            <m:sty m:val="bi"/>
+                          </m:rPr>
+                          <w:rPr>
+                            <w:rFonts w:ascii="Cambria Math" w:eastAsiaTheme="minorEastAsia" w:hAnsi="Cambria Math"/>
+                          </w:rPr>
+                          <m:t>x</m:t>
+                        </m:r>
+                      </m:e>
+                      <m:sub>
+                        <m:r>
+                          <m:rPr>
+                            <m:sty m:val="bi"/>
+                          </m:rPr>
+                          <w:rPr>
+                            <w:rFonts w:ascii="Cambria Math" w:eastAsiaTheme="minorEastAsia" w:hAnsi="Cambria Math"/>
+                          </w:rPr>
+                          <m:t>1</m:t>
+                        </m:r>
+                      </m:sub>
+                    </m:sSub>
+                  </m:den>
+                </m:f>
+                <m:r>
+                  <w:rPr>
+                    <w:rFonts w:ascii="Cambria Math" w:eastAsiaTheme="minorEastAsia" w:hAnsi="Cambria Math"/>
+                  </w:rPr>
+                  <m:t>∈</m:t>
+                </m:r>
+                <m:d>
+                  <m:dPr>
+                    <m:endChr m:val="]"/>
+                    <m:ctrlPr>
+                      <w:rPr>
+                        <w:rFonts w:ascii="Cambria Math" w:eastAsiaTheme="minorEastAsia" w:hAnsi="Cambria Math"/>
+                        <w:i/>
+                      </w:rPr>
+                    </m:ctrlPr>
+                  </m:dPr>
+                  <m:e>
+                    <m:r>
+                      <w:rPr>
+                        <w:rFonts w:ascii="Cambria Math" w:eastAsiaTheme="minorEastAsia" w:hAnsi="Cambria Math"/>
+                      </w:rPr>
+                      <m:t>C,∞</m:t>
+                    </m:r>
+                  </m:e>
+                </m:d>
+              </m:e>
+            </m:eqArr>
+          </m:e>
+        </m:d>
       </m:oMath>
       <w:r>
         <w:rPr>
           <w:rFonts w:eastAsiaTheme="minorEastAsia"/>
-          <w:color w:val="FF0000"/>
         </w:rPr>
         <w:t xml:space="preserve"> </w:t>
       </w:r>
     </w:p>
     <w:p>
       <w:pPr>
-        <w:pStyle w:val="a8"/>
+        <w:ind w:firstLine="720"/>
+        <w:rPr>
+          <w:rFonts w:eastAsiaTheme="minorEastAsia"/>
+          <w:color w:val="FF0000"/>
+        </w:rPr>
+      </w:pPr>
+    </w:p>
+    <w:p>
+      <w:pPr>
+        <w:pStyle w:val="ListParagraph"/>
         <w:numPr>
           <w:ilvl w:val="0"/>
           <w:numId w:val="10"/>
         </w:numPr>
         <w:rPr>
           <w:rFonts w:eastAsiaTheme="minorEastAsia"/>
-          <w:color w:val="FF0000"/>
         </w:rPr>
       </w:pPr>
       <w:r>
         <w:rPr>
           <w:rFonts w:eastAsiaTheme="minorEastAsia"/>
-          <w:color w:val="FF0000"/>
-        </w:rPr>
-        <w:lastRenderedPageBreak/>
+        </w:rPr>
         <w:t>The expression</w:t>
       </w:r>
       <w:r>
         <w:rPr>
           <w:rFonts w:eastAsiaTheme="minorEastAsia"/>
-          <w:color w:val="FF0000"/>
         </w:rPr>
         <w:t xml:space="preserve"> </w:t>
       </w:r>
@@ -18197,7 +18975,6 @@
       <w:r>
         <w:rPr>
           <w:rFonts w:eastAsiaTheme="minorEastAsia"/>
-          <w:color w:val="FF0000"/>
         </w:rPr>
         <w:t xml:space="preserve"> under the </w:t>
       </w:r>
@@ -18205,7 +18982,6 @@
         <m:r>
           <w:rPr>
             <w:rFonts w:ascii="Cambria Math" w:eastAsiaTheme="minorEastAsia" w:hAnsi="Cambria Math"/>
-            <w:color w:val="FF0000"/>
           </w:rPr>
           <m:t>∑</m:t>
         </m:r>
@@ -18213,7 +18989,6 @@
       <w:r>
         <w:rPr>
           <w:rFonts w:eastAsiaTheme="minorEastAsia"/>
-          <w:color w:val="FF0000"/>
         </w:rPr>
         <w:t xml:space="preserve"> takes </w:t>
       </w:r>
@@ -18221,7 +18996,6 @@
         <m:r>
           <w:rPr>
             <w:rFonts w:ascii="Cambria Math" w:eastAsiaTheme="minorEastAsia" w:hAnsi="Cambria Math"/>
-            <w:color w:val="FF0000"/>
           </w:rPr>
           <m:t>O(#features)</m:t>
         </m:r>
@@ -18229,14 +19003,12 @@
       <w:r>
         <w:rPr>
           <w:rFonts w:eastAsiaTheme="minorEastAsia"/>
-          <w:color w:val="FF0000"/>
         </w:rPr>
         <w:t xml:space="preserve"> </w:t>
       </w:r>
       <w:r>
         <w:rPr>
           <w:rFonts w:eastAsiaTheme="minorEastAsia"/>
-          <w:color w:val="FF0000"/>
         </w:rPr>
         <w:t xml:space="preserve">and we it </w:t>
       </w:r>
@@ -18244,7 +19016,6 @@
         <m:r>
           <w:rPr>
             <w:rFonts w:ascii="Cambria Math" w:eastAsiaTheme="minorEastAsia" w:hAnsi="Cambria Math"/>
-            <w:color w:val="FF0000"/>
           </w:rPr>
           <m:t>O(#samples)</m:t>
         </m:r>
@@ -18252,7 +19023,6 @@
       <w:r>
         <w:rPr>
           <w:rFonts w:eastAsiaTheme="minorEastAsia"/>
-          <w:color w:val="FF0000"/>
         </w:rPr>
         <w:t xml:space="preserve">. In total, time complexity is </w:t>
       </w:r>
@@ -18260,7 +19030,6 @@
         <m:r>
           <w:rPr>
             <w:rFonts w:ascii="Cambria Math" w:eastAsiaTheme="minorEastAsia" w:hAnsi="Cambria Math"/>
-            <w:color w:val="FF0000"/>
           </w:rPr>
           <m:t>O(#features⋅#samples)</m:t>
         </m:r>
@@ -18268,21 +19037,18 @@
       <w:r>
         <w:rPr>
           <w:rFonts w:eastAsiaTheme="minorEastAsia"/>
-          <w:color w:val="FF0000"/>
         </w:rPr>
         <w:t>. W</w:t>
       </w:r>
       <w:r>
         <w:rPr>
           <w:rFonts w:eastAsiaTheme="minorEastAsia"/>
-          <w:color w:val="FF0000"/>
         </w:rPr>
         <w:t>e should keep in memory all our samples</w:t>
       </w:r>
       <w:r>
         <w:rPr>
           <w:rFonts w:eastAsiaTheme="minorEastAsia"/>
-          <w:color w:val="FF0000"/>
         </w:rPr>
         <w:t xml:space="preserve">, </w:t>
       </w:r>
@@ -18290,7 +19056,6 @@
         <m:r>
           <w:rPr>
             <w:rFonts w:ascii="Cambria Math" w:eastAsiaTheme="minorEastAsia" w:hAnsi="Cambria Math"/>
-            <w:color w:val="FF0000"/>
           </w:rPr>
           <m:t>α</m:t>
         </m:r>
@@ -18298,14 +19063,12 @@
       <w:r>
         <w:rPr>
           <w:rFonts w:eastAsiaTheme="minorEastAsia"/>
-          <w:color w:val="FF0000"/>
         </w:rPr>
         <w:t>s and labels</w:t>
       </w:r>
       <w:r>
         <w:rPr>
           <w:rFonts w:eastAsiaTheme="minorEastAsia"/>
-          <w:color w:val="FF0000"/>
         </w:rPr>
         <w:t xml:space="preserve">, so space complexity is </w:t>
       </w:r>
@@ -18313,7 +19076,6 @@
         <m:r>
           <w:rPr>
             <w:rFonts w:ascii="Cambria Math" w:eastAsiaTheme="minorEastAsia" w:hAnsi="Cambria Math"/>
-            <w:color w:val="FF0000"/>
           </w:rPr>
           <m:t>O(#features⋅#samples)</m:t>
         </m:r>
@@ -18321,7 +19083,7 @@
     </w:p>
     <w:p>
       <w:pPr>
-        <w:pStyle w:val="a8"/>
+        <w:pStyle w:val="ListParagraph"/>
         <w:rPr>
           <w:rFonts w:eastAsiaTheme="minorEastAsia"/>
         </w:rPr>
@@ -18330,13 +19092,25 @@
         <w:rPr>
           <w:rFonts w:eastAsiaTheme="minorEastAsia"/>
         </w:rPr>
-        <w:t>F</w:t>
-      </w:r>
-      <w:r>
-        <w:rPr>
-          <w:rFonts w:eastAsiaTheme="minorEastAsia"/>
-        </w:rPr>
-        <w:t>or a single iteration, assuming</w:t>
+        <w:t>If we assume that distance calculations were done in advance, and we keep the same matrix at all the iterations (which is true), f</w:t>
+      </w:r>
+      <w:r>
+        <w:rPr>
+          <w:rFonts w:eastAsiaTheme="minorEastAsia"/>
+        </w:rPr>
+        <w:t xml:space="preserve">or a single iteration, </w:t>
+      </w:r>
+      <w:r>
+        <w:rPr>
+          <w:rFonts w:eastAsiaTheme="minorEastAsia"/>
+        </w:rPr>
+        <w:t xml:space="preserve">(now </w:t>
+      </w:r>
+      <w:r>
+        <w:rPr>
+          <w:rFonts w:eastAsiaTheme="minorEastAsia"/>
+        </w:rPr>
+        <w:t>assuming</w:t>
       </w:r>
       <w:r>
         <w:rPr>
@@ -18467,7 +19241,19 @@
         <w:rPr>
           <w:rFonts w:eastAsiaTheme="minorEastAsia"/>
         </w:rPr>
-        <w:t xml:space="preserve"> pre-estimated, </w:t>
+        <w:t xml:space="preserve"> pre-estimated</w:t>
+      </w:r>
+      <w:r>
+        <w:rPr>
+          <w:rFonts w:eastAsiaTheme="minorEastAsia"/>
+        </w:rPr>
+        <w:t>)</w:t>
+      </w:r>
+      <w:r>
+        <w:rPr>
+          <w:rFonts w:eastAsiaTheme="minorEastAsia"/>
+        </w:rPr>
+        <w:t xml:space="preserve">, </w:t>
       </w:r>
       <w:r>
         <w:rPr>
@@ -18475,6 +19261,8 @@
         </w:rPr>
         <w:t>the time</w:t>
       </w:r>
+      <w:bookmarkStart w:id="0" w:name="_GoBack"/>
+      <w:bookmarkEnd w:id="0"/>
       <w:r>
         <w:rPr>
           <w:rFonts w:eastAsiaTheme="minorEastAsia"/>
@@ -18503,7 +19291,21 @@
         <w:rPr>
           <w:rFonts w:eastAsiaTheme="minorEastAsia"/>
         </w:rPr>
-        <w:t xml:space="preserve"> just O(1).</w:t>
+        <w:t xml:space="preserve"> just </w:t>
+      </w:r>
+      <m:oMath>
+        <m:r>
+          <w:rPr>
+            <w:rFonts w:ascii="Cambria Math" w:eastAsiaTheme="minorEastAsia" w:hAnsi="Cambria Math"/>
+          </w:rPr>
+          <m:t>O(1)</m:t>
+        </m:r>
+      </m:oMath>
+      <w:r>
+        <w:rPr>
+          <w:rFonts w:eastAsiaTheme="minorEastAsia"/>
+        </w:rPr>
+        <w:t>.</w:t>
       </w:r>
       <w:r>
         <w:rPr>
@@ -18545,7 +19347,7 @@
     </w:p>
     <w:p>
       <w:pPr>
-        <w:pStyle w:val="a8"/>
+        <w:pStyle w:val="ListParagraph"/>
         <w:numPr>
           <w:ilvl w:val="0"/>
           <w:numId w:val="9"/>
@@ -18581,7 +19383,7 @@
     </w:p>
     <w:p>
       <w:pPr>
-        <w:pStyle w:val="a8"/>
+        <w:pStyle w:val="ListParagraph"/>
         <w:rPr>
           <w:rFonts w:eastAsiaTheme="minorEastAsia"/>
         </w:rPr>
@@ -19020,7 +19822,7 @@
     </w:p>
     <w:p>
       <w:pPr>
-        <w:pStyle w:val="a8"/>
+        <w:pStyle w:val="ListParagraph"/>
         <w:rPr>
           <w:rFonts w:eastAsiaTheme="minorEastAsia"/>
         </w:rPr>
@@ -19355,7 +20157,7 @@
     </w:p>
     <w:p>
       <w:pPr>
-        <w:pStyle w:val="a8"/>
+        <w:pStyle w:val="ListParagraph"/>
         <w:numPr>
           <w:ilvl w:val="0"/>
           <w:numId w:val="9"/>
@@ -19391,7 +20193,7 @@
     </w:p>
     <w:p>
       <w:pPr>
-        <w:pStyle w:val="a8"/>
+        <w:pStyle w:val="ListParagraph"/>
         <w:rPr>
           <w:rFonts w:eastAsiaTheme="minorEastAsia"/>
         </w:rPr>
@@ -19509,7 +20311,7 @@
     </w:p>
     <w:p>
       <w:pPr>
-        <w:pStyle w:val="a8"/>
+        <w:pStyle w:val="ListParagraph"/>
         <w:rPr>
           <w:rFonts w:eastAsiaTheme="minorEastAsia"/>
         </w:rPr>
@@ -19523,7 +20325,7 @@
     </w:p>
     <w:p>
       <w:pPr>
-        <w:pStyle w:val="a8"/>
+        <w:pStyle w:val="ListParagraph"/>
         <w:rPr>
           <w:rFonts w:eastAsiaTheme="minorEastAsia"/>
         </w:rPr>
@@ -20110,7 +20912,7 @@
     </w:p>
     <w:p>
       <w:pPr>
-        <w:pStyle w:val="a8"/>
+        <w:pStyle w:val="ListParagraph"/>
         <w:tabs>
           <w:tab w:val="left" w:pos="7140"/>
         </w:tabs>
@@ -20287,7 +21089,7 @@
     </w:p>
     <w:p>
       <w:pPr>
-        <w:pStyle w:val="a8"/>
+        <w:pStyle w:val="ListParagraph"/>
         <w:tabs>
           <w:tab w:val="left" w:pos="7140"/>
         </w:tabs>
@@ -20304,7 +21106,7 @@
     </w:p>
     <w:p>
       <w:pPr>
-        <w:pStyle w:val="a8"/>
+        <w:pStyle w:val="ListParagraph"/>
         <w:tabs>
           <w:tab w:val="left" w:pos="6195"/>
         </w:tabs>
@@ -20593,7 +21395,7 @@
     </w:p>
     <w:p>
       <w:pPr>
-        <w:pStyle w:val="a8"/>
+        <w:pStyle w:val="ListParagraph"/>
         <w:numPr>
           <w:ilvl w:val="0"/>
           <w:numId w:val="9"/>
@@ -20623,7 +21425,7 @@
     </w:p>
     <w:p>
       <w:pPr>
-        <w:pStyle w:val="a8"/>
+        <w:pStyle w:val="ListParagraph"/>
         <w:rPr>
           <w:rFonts w:eastAsiaTheme="minorEastAsia"/>
         </w:rPr>
@@ -20727,7 +21529,7 @@
     </w:p>
     <w:p>
       <w:pPr>
-        <w:pStyle w:val="a8"/>
+        <w:pStyle w:val="ListParagraph"/>
         <w:rPr>
           <w:rFonts w:eastAsiaTheme="minorEastAsia"/>
         </w:rPr>
@@ -20741,7 +21543,7 @@
     </w:p>
     <w:p>
       <w:pPr>
-        <w:pStyle w:val="a8"/>
+        <w:pStyle w:val="ListParagraph"/>
         <w:rPr>
           <w:rFonts w:eastAsiaTheme="minorEastAsia"/>
         </w:rPr>
@@ -21307,7 +22109,7 @@
     </w:p>
     <w:p>
       <w:pPr>
-        <w:pStyle w:val="a8"/>
+        <w:pStyle w:val="ListParagraph"/>
         <w:tabs>
           <w:tab w:val="left" w:pos="7140"/>
         </w:tabs>
@@ -21324,7 +22126,7 @@
     </w:p>
     <w:p>
       <w:pPr>
-        <w:pStyle w:val="a8"/>
+        <w:pStyle w:val="ListParagraph"/>
         <w:rPr>
           <w:rFonts w:eastAsiaTheme="minorEastAsia"/>
         </w:rPr>
@@ -21488,7 +22290,7 @@
     </w:p>
     <w:p>
       <w:pPr>
-        <w:pStyle w:val="a8"/>
+        <w:pStyle w:val="ListParagraph"/>
         <w:numPr>
           <w:ilvl w:val="0"/>
           <w:numId w:val="9"/>
@@ -21524,7 +22326,7 @@
     </w:p>
     <w:p>
       <w:pPr>
-        <w:pStyle w:val="a8"/>
+        <w:pStyle w:val="ListParagraph"/>
         <w:rPr>
           <w:rFonts w:eastAsiaTheme="minorEastAsia"/>
         </w:rPr>
@@ -22277,7 +23079,7 @@
     </w:p>
     <w:p>
       <w:pPr>
-        <w:pStyle w:val="a8"/>
+        <w:pStyle w:val="ListParagraph"/>
         <w:numPr>
           <w:ilvl w:val="0"/>
           <w:numId w:val="9"/>
@@ -22292,12 +23094,13 @@
           <w:rFonts w:eastAsiaTheme="minorEastAsia"/>
           <w:color w:val="FF0000"/>
         </w:rPr>
+        <w:lastRenderedPageBreak/>
         <w:t>This statement is false. Counter-example:</w:t>
       </w:r>
     </w:p>
     <w:p>
       <w:pPr>
-        <w:pStyle w:val="a8"/>
+        <w:pStyle w:val="ListParagraph"/>
         <w:rPr>
           <w:rFonts w:eastAsiaTheme="minorEastAsia"/>
           <w:color w:val="FF0000"/>
@@ -22430,7 +23233,7 @@
     </w:p>
     <w:p>
       <w:pPr>
-        <w:pStyle w:val="a8"/>
+        <w:pStyle w:val="ListParagraph"/>
         <w:rPr>
           <w:rFonts w:eastAsiaTheme="minorEastAsia"/>
           <w:color w:val="FF0000"/>
@@ -22475,21 +23278,12 @@
         </w:rPr>
         <w:t xml:space="preserve"> the p</w:t>
       </w:r>
-      <w:proofErr w:type="spellStart"/>
       <w:r>
         <w:rPr>
           <w:rFonts w:eastAsiaTheme="minorEastAsia"/>
           <w:color w:val="FF0000"/>
         </w:rPr>
-        <w:t>ositive</w:t>
-      </w:r>
-      <w:proofErr w:type="spellEnd"/>
-      <w:r>
-        <w:rPr>
-          <w:rFonts w:eastAsiaTheme="minorEastAsia"/>
-          <w:color w:val="FF0000"/>
-        </w:rPr>
-        <w:t xml:space="preserve"> </w:t>
+        <w:t xml:space="preserve">ositive </w:t>
       </w:r>
       <w:r>
         <w:rPr>
@@ -22508,7 +23302,7 @@
     </w:p>
     <w:p>
       <w:pPr>
-        <w:pStyle w:val="a8"/>
+        <w:pStyle w:val="ListParagraph"/>
         <w:rPr>
           <w:rFonts w:eastAsiaTheme="minorEastAsia"/>
           <w:color w:val="FF0000"/>
@@ -23171,7 +23965,7 @@
           <m:naryPr>
             <m:chr m:val="∑"/>
             <m:limLoc m:val="subSup"/>
-            <m:supHide m:val="on"/>
+            <m:supHide m:val="1"/>
             <m:ctrlPr>
               <w:rPr>
                 <w:rFonts w:ascii="Cambria Math" w:eastAsiaTheme="minorEastAsia" w:hAnsi="Cambria Math"/>
@@ -23469,7 +24263,7 @@
     </w:p>
     <w:p>
       <w:pPr>
-        <w:pStyle w:val="a8"/>
+        <w:pStyle w:val="ListParagraph"/>
         <w:rPr>
           <w:rFonts w:eastAsiaTheme="minorEastAsia"/>
         </w:rPr>
@@ -23477,7 +24271,7 @@
     </w:p>
     <w:p>
       <w:pPr>
-        <w:pStyle w:val="a8"/>
+        <w:pStyle w:val="ListParagraph"/>
         <w:rPr>
           <w:rFonts w:eastAsiaTheme="minorEastAsia"/>
         </w:rPr>
@@ -23492,7 +24286,7 @@
     </w:p>
     <w:p>
       <w:pPr>
-        <w:pStyle w:val="a8"/>
+        <w:pStyle w:val="ListParagraph"/>
         <w:rPr>
           <w:rFonts w:eastAsiaTheme="minorEastAsia"/>
         </w:rPr>
@@ -23500,7 +24294,7 @@
     </w:p>
     <w:p>
       <w:pPr>
-        <w:pStyle w:val="a8"/>
+        <w:pStyle w:val="ListParagraph"/>
         <w:numPr>
           <w:ilvl w:val="0"/>
           <w:numId w:val="9"/>
@@ -23530,7 +24324,7 @@
     </w:p>
     <w:p>
       <w:pPr>
-        <w:pStyle w:val="a8"/>
+        <w:pStyle w:val="ListParagraph"/>
         <w:rPr>
           <w:rFonts w:eastAsiaTheme="minorEastAsia"/>
         </w:rPr>
@@ -23750,7 +24544,7 @@
     </w:p>
     <w:p>
       <w:pPr>
-        <w:pStyle w:val="a8"/>
+        <w:pStyle w:val="ListParagraph"/>
         <w:rPr>
           <w:rFonts w:eastAsiaTheme="minorEastAsia"/>
         </w:rPr>
@@ -23764,7 +24558,7 @@
     </w:p>
     <w:p>
       <w:pPr>
-        <w:pStyle w:val="a8"/>
+        <w:pStyle w:val="ListParagraph"/>
         <w:rPr>
           <w:rFonts w:eastAsiaTheme="minorEastAsia"/>
         </w:rPr>
@@ -23978,7 +24772,7 @@
     </w:p>
     <w:p>
       <w:pPr>
-        <w:pStyle w:val="a8"/>
+        <w:pStyle w:val="ListParagraph"/>
         <w:rPr>
           <w:rFonts w:eastAsiaTheme="minorEastAsia"/>
           <w:u w:val="single"/>
@@ -23994,7 +24788,7 @@
     </w:p>
     <w:p>
       <w:pPr>
-        <w:pStyle w:val="a8"/>
+        <w:pStyle w:val="ListParagraph"/>
         <w:rPr>
           <w:rFonts w:eastAsiaTheme="minorEastAsia"/>
           <w:sz w:val="24"/>
@@ -24212,7 +25006,7 @@
     </w:p>
     <w:p>
       <w:pPr>
-        <w:pStyle w:val="a8"/>
+        <w:pStyle w:val="ListParagraph"/>
         <w:rPr>
           <w:rFonts w:eastAsiaTheme="minorEastAsia"/>
           <w:sz w:val="24"/>
@@ -24538,7 +25332,7 @@
     </w:p>
     <w:p>
       <w:pPr>
-        <w:pStyle w:val="a8"/>
+        <w:pStyle w:val="ListParagraph"/>
         <w:rPr>
           <w:rFonts w:eastAsiaTheme="minorEastAsia"/>
           <w:sz w:val="24"/>
@@ -24558,7 +25352,7 @@
     </w:p>
     <w:p>
       <w:pPr>
-        <w:pStyle w:val="a8"/>
+        <w:pStyle w:val="ListParagraph"/>
         <w:rPr>
           <w:rFonts w:eastAsiaTheme="minorEastAsia"/>
           <w:sz w:val="24"/>
@@ -25168,7 +25962,7 @@
     </w:p>
     <w:p>
       <w:pPr>
-        <w:pStyle w:val="a8"/>
+        <w:pStyle w:val="ListParagraph"/>
         <w:rPr>
           <w:rFonts w:eastAsiaTheme="minorEastAsia"/>
           <w:sz w:val="24"/>
@@ -25194,7 +25988,7 @@
     </w:p>
     <w:p>
       <w:pPr>
-        <w:pStyle w:val="a8"/>
+        <w:pStyle w:val="ListParagraph"/>
         <w:rPr>
           <w:rFonts w:eastAsiaTheme="minorEastAsia"/>
           <w:sz w:val="24"/>
@@ -25244,7 +26038,7 @@
     </w:p>
     <w:p>
       <w:pPr>
-        <w:pStyle w:val="a8"/>
+        <w:pStyle w:val="ListParagraph"/>
         <w:rPr>
           <w:rFonts w:eastAsiaTheme="minorEastAsia"/>
         </w:rPr>
@@ -25504,7 +26298,7 @@
     </w:p>
     <w:p>
       <w:pPr>
-        <w:pStyle w:val="a8"/>
+        <w:pStyle w:val="ListParagraph"/>
         <w:tabs>
           <w:tab w:val="left" w:pos="7140"/>
         </w:tabs>
@@ -25521,7 +26315,7 @@
     </w:p>
     <w:p>
       <w:pPr>
-        <w:pStyle w:val="a8"/>
+        <w:pStyle w:val="ListParagraph"/>
         <w:rPr>
           <w:rFonts w:eastAsiaTheme="minorEastAsia"/>
         </w:rPr>
@@ -25755,7 +26549,7 @@
     </w:p>
     <w:p>
       <w:pPr>
-        <w:pStyle w:val="a8"/>
+        <w:pStyle w:val="ListParagraph"/>
         <w:numPr>
           <w:ilvl w:val="0"/>
           <w:numId w:val="11"/>
@@ -25774,14 +26568,7 @@
         <w:rPr>
           <w:rFonts w:eastAsiaTheme="minorEastAsia"/>
         </w:rPr>
-        <w:t xml:space="preserve">roof by induction on the </w:t>
-      </w:r>
-      <w:proofErr w:type="spellStart"/>
-      <w:r>
-        <w:rPr>
-          <w:rFonts w:eastAsiaTheme="minorEastAsia"/>
-        </w:rPr>
-        <w:t>T</w:t>
+        <w:t>roof by induction on the T</w:t>
       </w:r>
       <w:r>
         <w:rPr>
@@ -25790,7 +26577,6 @@
         </w:rPr>
         <w:t>th</w:t>
       </w:r>
-      <w:proofErr w:type="spellEnd"/>
       <w:r>
         <w:rPr>
           <w:rFonts w:eastAsiaTheme="minorEastAsia"/>
@@ -25800,7 +26586,7 @@
     </w:p>
     <w:p>
       <w:pPr>
-        <w:pStyle w:val="a8"/>
+        <w:pStyle w:val="ListParagraph"/>
         <w:rPr>
           <w:rFonts w:eastAsiaTheme="minorEastAsia"/>
           <w:u w:val="single"/>
@@ -25816,7 +26602,7 @@
     </w:p>
     <w:p>
       <w:pPr>
-        <w:pStyle w:val="a8"/>
+        <w:pStyle w:val="ListParagraph"/>
         <w:rPr>
           <w:rFonts w:eastAsiaTheme="minorEastAsia"/>
         </w:rPr>
@@ -25888,7 +26674,7 @@
     </w:p>
     <w:p>
       <w:pPr>
-        <w:pStyle w:val="a8"/>
+        <w:pStyle w:val="ListParagraph"/>
         <w:rPr>
           <w:rFonts w:eastAsiaTheme="minorEastAsia"/>
           <w:sz w:val="24"/>
@@ -25908,7 +26694,7 @@
     </w:p>
     <w:p>
       <w:pPr>
-        <w:pStyle w:val="a8"/>
+        <w:pStyle w:val="ListParagraph"/>
         <w:rPr>
           <w:rFonts w:eastAsiaTheme="minorEastAsia"/>
           <w:u w:val="single"/>
@@ -25918,6 +26704,7 @@
         <w:rPr>
           <w:rFonts w:eastAsiaTheme="minorEastAsia"/>
         </w:rPr>
+        <w:lastRenderedPageBreak/>
         <w:t xml:space="preserve">Assume the claim is true for </w:t>
       </w:r>
       <m:oMath>
@@ -25997,7 +26784,7 @@
     </w:p>
     <w:p>
       <w:pPr>
-        <w:pStyle w:val="a8"/>
+        <w:pStyle w:val="ListParagraph"/>
         <w:numPr>
           <w:ilvl w:val="0"/>
           <w:numId w:val="12"/>
@@ -26134,7 +26921,7 @@
     </w:p>
     <w:p>
       <w:pPr>
-        <w:pStyle w:val="a8"/>
+        <w:pStyle w:val="ListParagraph"/>
         <w:numPr>
           <w:ilvl w:val="0"/>
           <w:numId w:val="12"/>
@@ -26398,7 +27185,7 @@
     </w:p>
     <w:p>
       <w:pPr>
-        <w:pStyle w:val="a8"/>
+        <w:pStyle w:val="ListParagraph"/>
         <w:numPr>
           <w:ilvl w:val="0"/>
           <w:numId w:val="11"/>
@@ -27093,21 +27880,7 @@
         <w:rPr>
           <w:rFonts w:eastAsiaTheme="minorEastAsia"/>
         </w:rPr>
-        <w:t xml:space="preserve"> the kernel version of the </w:t>
-      </w:r>
-      <w:proofErr w:type="spellStart"/>
-      <w:r>
-        <w:rPr>
-          <w:rFonts w:eastAsiaTheme="minorEastAsia"/>
-        </w:rPr>
-        <w:t>perceptron</w:t>
-      </w:r>
-      <w:proofErr w:type="spellEnd"/>
-      <w:r>
-        <w:rPr>
-          <w:rFonts w:eastAsiaTheme="minorEastAsia"/>
-        </w:rPr>
-        <w:t>.</w:t>
+        <w:t xml:space="preserve"> the kernel version of the perceptron.</w:t>
       </w:r>
     </w:p>
     <w:p>
@@ -27128,13 +27901,12 @@
         <w:rPr>
           <w:rFonts w:eastAsiaTheme="minorEastAsia"/>
         </w:rPr>
-        <w:lastRenderedPageBreak/>
         <w:t>Algorithm:</w:t>
       </w:r>
     </w:p>
     <w:p>
       <w:pPr>
-        <w:pStyle w:val="a8"/>
+        <w:pStyle w:val="ListParagraph"/>
         <w:numPr>
           <w:ilvl w:val="0"/>
           <w:numId w:val="13"/>
@@ -27224,7 +27996,7 @@
     </w:p>
     <w:p>
       <w:pPr>
-        <w:pStyle w:val="a8"/>
+        <w:pStyle w:val="ListParagraph"/>
         <w:numPr>
           <w:ilvl w:val="0"/>
           <w:numId w:val="13"/>
@@ -27280,21 +28052,7 @@
         <w:rPr>
           <w:rFonts w:eastAsiaTheme="minorEastAsia"/>
         </w:rPr>
-        <w:t xml:space="preserve"> predict positive </w:t>
-      </w:r>
-      <w:proofErr w:type="spellStart"/>
-      <w:r>
-        <w:rPr>
-          <w:rFonts w:eastAsiaTheme="minorEastAsia"/>
-        </w:rPr>
-        <w:t>iff</w:t>
-      </w:r>
-      <w:proofErr w:type="spellEnd"/>
-      <w:r>
-        <w:rPr>
-          <w:rFonts w:eastAsiaTheme="minorEastAsia"/>
-        </w:rPr>
-        <w:t xml:space="preserve"> </w:t>
+        <w:t xml:space="preserve"> predict positive iff </w:t>
       </w:r>
       <m:oMath>
         <m:nary>
@@ -27490,7 +28248,7 @@
     </w:p>
     <w:p>
       <w:pPr>
-        <w:pStyle w:val="a8"/>
+        <w:pStyle w:val="ListParagraph"/>
         <w:numPr>
           <w:ilvl w:val="1"/>
           <w:numId w:val="13"/>
@@ -27554,7 +28312,7 @@
     </w:p>
     <w:p>
       <w:pPr>
-        <w:pStyle w:val="a8"/>
+        <w:pStyle w:val="ListParagraph"/>
         <w:numPr>
           <w:ilvl w:val="1"/>
           <w:numId w:val="13"/>
@@ -27636,7 +28394,7 @@
     </w:p>
     <w:p>
       <w:pPr>
-        <w:pStyle w:val="a8"/>
+        <w:pStyle w:val="ListParagraph"/>
         <w:numPr>
           <w:ilvl w:val="0"/>
           <w:numId w:val="13"/>
@@ -27816,10 +28574,10 @@
     </w:p>
     <w:tbl>
       <w:tblPr>
-        <w:tblStyle w:val="af"/>
+        <w:tblStyle w:val="TableGrid"/>
         <w:tblW w:w="0" w:type="auto"/>
         <w:tblInd w:w="2518" w:type="dxa"/>
-        <w:tblLook w:val="04A0"/>
+        <w:tblLook w:val="04A0" w:firstRow="1" w:lastRow="0" w:firstColumn="1" w:lastColumn="0" w:noHBand="0" w:noVBand="1"/>
       </w:tblPr>
       <w:tblGrid>
         <w:gridCol w:w="709"/>
@@ -28732,8 +29490,6 @@
         </w:rPr>
         <w:t>“</w:t>
       </w:r>
-      <w:bookmarkStart w:id="0" w:name="_GoBack"/>
-      <w:bookmarkEnd w:id="0"/>
       <w:r>
         <w:rPr>
           <w:rFonts w:eastAsiaTheme="minorEastAsia"/>
@@ -28770,7 +29526,7 @@
 </file>
 
 <file path=word/endnotes.xml><?xml version="1.0" encoding="utf-8"?>
-<w:endnotes xmlns:ve="http://schemas.openxmlformats.org/markup-compatibility/2006" xmlns:o="urn:schemas-microsoft-com:office:office" xmlns:r="http://schemas.openxmlformats.org/officeDocument/2006/relationships" xmlns:m="http://schemas.openxmlformats.org/officeDocument/2006/math" xmlns:v="urn:schemas-microsoft-com:vml" xmlns:wp="http://schemas.openxmlformats.org/drawingml/2006/wordprocessingDrawing" xmlns:w10="urn:schemas-microsoft-com:office:word" xmlns:w="http://schemas.openxmlformats.org/wordprocessingml/2006/main" xmlns:wne="http://schemas.microsoft.com/office/word/2006/wordml">
+<w:endnotes xmlns:wpc="http://schemas.microsoft.com/office/word/2010/wordprocessingCanvas" xmlns:cx="http://schemas.microsoft.com/office/drawing/2014/chartex" xmlns:cx1="http://schemas.microsoft.com/office/drawing/2015/9/8/chartex" xmlns:cx2="http://schemas.microsoft.com/office/drawing/2015/10/21/chartex" xmlns:cx3="http://schemas.microsoft.com/office/drawing/2016/5/9/chartex" xmlns:cx4="http://schemas.microsoft.com/office/drawing/2016/5/10/chartex" xmlns:cx5="http://schemas.microsoft.com/office/drawing/2016/5/11/chartex" xmlns:mc="http://schemas.openxmlformats.org/markup-compatibility/2006" xmlns:o="urn:schemas-microsoft-com:office:office" xmlns:r="http://schemas.openxmlformats.org/officeDocument/2006/relationships" xmlns:m="http://schemas.openxmlformats.org/officeDocument/2006/math" xmlns:v="urn:schemas-microsoft-com:vml" xmlns:wp14="http://schemas.microsoft.com/office/word/2010/wordprocessingDrawing" xmlns:wp="http://schemas.openxmlformats.org/drawingml/2006/wordprocessingDrawing" xmlns:w10="urn:schemas-microsoft-com:office:word" xmlns:w="http://schemas.openxmlformats.org/wordprocessingml/2006/main" xmlns:w14="http://schemas.microsoft.com/office/word/2010/wordml" xmlns:w15="http://schemas.microsoft.com/office/word/2012/wordml" xmlns:w16se="http://schemas.microsoft.com/office/word/2015/wordml/symex" xmlns:wpg="http://schemas.microsoft.com/office/word/2010/wordprocessingGroup" xmlns:wpi="http://schemas.microsoft.com/office/word/2010/wordprocessingInk" xmlns:wne="http://schemas.microsoft.com/office/word/2006/wordml" xmlns:wps="http://schemas.microsoft.com/office/word/2010/wordprocessingShape" mc:Ignorable="w14 w15 w16se wp14">
   <w:endnote w:type="separator" w:id="-1">
     <w:p>
       <w:pPr>
@@ -28795,7 +29551,7 @@
 </file>
 
 <file path=word/footnotes.xml><?xml version="1.0" encoding="utf-8"?>
-<w:footnotes xmlns:ve="http://schemas.openxmlformats.org/markup-compatibility/2006" xmlns:o="urn:schemas-microsoft-com:office:office" xmlns:r="http://schemas.openxmlformats.org/officeDocument/2006/relationships" xmlns:m="http://schemas.openxmlformats.org/officeDocument/2006/math" xmlns:v="urn:schemas-microsoft-com:vml" xmlns:wp="http://schemas.openxmlformats.org/drawingml/2006/wordprocessingDrawing" xmlns:w10="urn:schemas-microsoft-com:office:word" xmlns:w="http://schemas.openxmlformats.org/wordprocessingml/2006/main" xmlns:wne="http://schemas.microsoft.com/office/word/2006/wordml">
+<w:footnotes xmlns:wpc="http://schemas.microsoft.com/office/word/2010/wordprocessingCanvas" xmlns:cx="http://schemas.microsoft.com/office/drawing/2014/chartex" xmlns:cx1="http://schemas.microsoft.com/office/drawing/2015/9/8/chartex" xmlns:cx2="http://schemas.microsoft.com/office/drawing/2015/10/21/chartex" xmlns:cx3="http://schemas.microsoft.com/office/drawing/2016/5/9/chartex" xmlns:cx4="http://schemas.microsoft.com/office/drawing/2016/5/10/chartex" xmlns:cx5="http://schemas.microsoft.com/office/drawing/2016/5/11/chartex" xmlns:mc="http://schemas.openxmlformats.org/markup-compatibility/2006" xmlns:o="urn:schemas-microsoft-com:office:office" xmlns:r="http://schemas.openxmlformats.org/officeDocument/2006/relationships" xmlns:m="http://schemas.openxmlformats.org/officeDocument/2006/math" xmlns:v="urn:schemas-microsoft-com:vml" xmlns:wp14="http://schemas.microsoft.com/office/word/2010/wordprocessingDrawing" xmlns:wp="http://schemas.openxmlformats.org/drawingml/2006/wordprocessingDrawing" xmlns:w10="urn:schemas-microsoft-com:office:word" xmlns:w="http://schemas.openxmlformats.org/wordprocessingml/2006/main" xmlns:w14="http://schemas.microsoft.com/office/word/2010/wordml" xmlns:w15="http://schemas.microsoft.com/office/word/2012/wordml" xmlns:w16se="http://schemas.microsoft.com/office/word/2015/wordml/symex" xmlns:wpg="http://schemas.microsoft.com/office/word/2010/wordprocessingGroup" xmlns:wpi="http://schemas.microsoft.com/office/word/2010/wordprocessingInk" xmlns:wne="http://schemas.microsoft.com/office/word/2006/wordml" xmlns:wps="http://schemas.microsoft.com/office/word/2010/wordprocessingShape" mc:Ignorable="w14 w15 w16se wp14">
   <w:footnote w:type="separator" w:id="-1">
     <w:p>
       <w:pPr>
@@ -28820,8 +29576,8 @@
 </file>
 
 <file path=word/numbering.xml><?xml version="1.0" encoding="utf-8"?>
-<w:numbering xmlns:ve="http://schemas.openxmlformats.org/markup-compatibility/2006" xmlns:o="urn:schemas-microsoft-com:office:office" xmlns:r="http://schemas.openxmlformats.org/officeDocument/2006/relationships" xmlns:m="http://schemas.openxmlformats.org/officeDocument/2006/math" xmlns:v="urn:schemas-microsoft-com:vml" xmlns:wp="http://schemas.openxmlformats.org/drawingml/2006/wordprocessingDrawing" xmlns:w10="urn:schemas-microsoft-com:office:word" xmlns:w="http://schemas.openxmlformats.org/wordprocessingml/2006/main" xmlns:wne="http://schemas.microsoft.com/office/word/2006/wordml">
-  <w:abstractNum w:abstractNumId="0">
+<w:numbering xmlns:wpc="http://schemas.microsoft.com/office/word/2010/wordprocessingCanvas" xmlns:cx="http://schemas.microsoft.com/office/drawing/2014/chartex" xmlns:cx1="http://schemas.microsoft.com/office/drawing/2015/9/8/chartex" xmlns:cx2="http://schemas.microsoft.com/office/drawing/2015/10/21/chartex" xmlns:cx3="http://schemas.microsoft.com/office/drawing/2016/5/9/chartex" xmlns:cx4="http://schemas.microsoft.com/office/drawing/2016/5/10/chartex" xmlns:cx5="http://schemas.microsoft.com/office/drawing/2016/5/11/chartex" xmlns:mc="http://schemas.openxmlformats.org/markup-compatibility/2006" xmlns:o="urn:schemas-microsoft-com:office:office" xmlns:r="http://schemas.openxmlformats.org/officeDocument/2006/relationships" xmlns:m="http://schemas.openxmlformats.org/officeDocument/2006/math" xmlns:v="urn:schemas-microsoft-com:vml" xmlns:wp14="http://schemas.microsoft.com/office/word/2010/wordprocessingDrawing" xmlns:wp="http://schemas.openxmlformats.org/drawingml/2006/wordprocessingDrawing" xmlns:w10="urn:schemas-microsoft-com:office:word" xmlns:w="http://schemas.openxmlformats.org/wordprocessingml/2006/main" xmlns:w14="http://schemas.microsoft.com/office/word/2010/wordml" xmlns:w15="http://schemas.microsoft.com/office/word/2012/wordml" xmlns:w16se="http://schemas.microsoft.com/office/word/2015/wordml/symex" xmlns:wpg="http://schemas.microsoft.com/office/word/2010/wordprocessingGroup" xmlns:wpi="http://schemas.microsoft.com/office/word/2010/wordprocessingInk" xmlns:wne="http://schemas.microsoft.com/office/word/2006/wordml" xmlns:wps="http://schemas.microsoft.com/office/word/2010/wordprocessingShape" mc:Ignorable="w14 w15 w16se wp14">
+  <w:abstractNum w:abstractNumId="0" w15:restartNumberingAfterBreak="0">
     <w:nsid w:val="02825F69"/>
     <w:multiLevelType w:val="hybridMultilevel"/>
     <w:tmpl w:val="38961DFC"/>
@@ -28934,7 +29690,7 @@
       </w:rPr>
     </w:lvl>
   </w:abstractNum>
-  <w:abstractNum w:abstractNumId="1">
+  <w:abstractNum w:abstractNumId="1" w15:restartNumberingAfterBreak="0">
     <w:nsid w:val="27535F4C"/>
     <w:multiLevelType w:val="hybridMultilevel"/>
     <w:tmpl w:val="A63020CC"/>
@@ -29023,7 +29779,7 @@
       </w:pPr>
     </w:lvl>
   </w:abstractNum>
-  <w:abstractNum w:abstractNumId="2">
+  <w:abstractNum w:abstractNumId="2" w15:restartNumberingAfterBreak="0">
     <w:nsid w:val="36674E26"/>
     <w:multiLevelType w:val="hybridMultilevel"/>
     <w:tmpl w:val="7ED8A20A"/>
@@ -29112,7 +29868,7 @@
       </w:pPr>
     </w:lvl>
   </w:abstractNum>
-  <w:abstractNum w:abstractNumId="3">
+  <w:abstractNum w:abstractNumId="3" w15:restartNumberingAfterBreak="0">
     <w:nsid w:val="402342B3"/>
     <w:multiLevelType w:val="hybridMultilevel"/>
     <w:tmpl w:val="55FE7C3C"/>
@@ -29201,7 +29957,7 @@
       </w:pPr>
     </w:lvl>
   </w:abstractNum>
-  <w:abstractNum w:abstractNumId="4">
+  <w:abstractNum w:abstractNumId="4" w15:restartNumberingAfterBreak="0">
     <w:nsid w:val="443E4272"/>
     <w:multiLevelType w:val="hybridMultilevel"/>
     <w:tmpl w:val="644E6FBC"/>
@@ -29314,7 +30070,7 @@
       </w:rPr>
     </w:lvl>
   </w:abstractNum>
-  <w:abstractNum w:abstractNumId="5">
+  <w:abstractNum w:abstractNumId="5" w15:restartNumberingAfterBreak="0">
     <w:nsid w:val="44693714"/>
     <w:multiLevelType w:val="hybridMultilevel"/>
     <w:tmpl w:val="C7ACC3B8"/>
@@ -29400,7 +30156,7 @@
       </w:pPr>
     </w:lvl>
   </w:abstractNum>
-  <w:abstractNum w:abstractNumId="6">
+  <w:abstractNum w:abstractNumId="6" w15:restartNumberingAfterBreak="0">
     <w:nsid w:val="49A46FC3"/>
     <w:multiLevelType w:val="hybridMultilevel"/>
     <w:tmpl w:val="6930DAFC"/>
@@ -29489,7 +30245,7 @@
       </w:pPr>
     </w:lvl>
   </w:abstractNum>
-  <w:abstractNum w:abstractNumId="7">
+  <w:abstractNum w:abstractNumId="7" w15:restartNumberingAfterBreak="0">
     <w:nsid w:val="5B2A2E09"/>
     <w:multiLevelType w:val="hybridMultilevel"/>
     <w:tmpl w:val="FA7272C6"/>
@@ -29602,7 +30358,7 @@
       </w:rPr>
     </w:lvl>
   </w:abstractNum>
-  <w:abstractNum w:abstractNumId="8">
+  <w:abstractNum w:abstractNumId="8" w15:restartNumberingAfterBreak="0">
     <w:nsid w:val="5F410D8B"/>
     <w:multiLevelType w:val="hybridMultilevel"/>
     <w:tmpl w:val="845EAD60"/>
@@ -29691,7 +30447,7 @@
       </w:pPr>
     </w:lvl>
   </w:abstractNum>
-  <w:abstractNum w:abstractNumId="9">
+  <w:abstractNum w:abstractNumId="9" w15:restartNumberingAfterBreak="0">
     <w:nsid w:val="65A07BF5"/>
     <w:multiLevelType w:val="hybridMultilevel"/>
     <w:tmpl w:val="D98A127E"/>
@@ -29780,7 +30536,7 @@
       </w:pPr>
     </w:lvl>
   </w:abstractNum>
-  <w:abstractNum w:abstractNumId="10">
+  <w:abstractNum w:abstractNumId="10" w15:restartNumberingAfterBreak="0">
     <w:nsid w:val="6F573278"/>
     <w:multiLevelType w:val="hybridMultilevel"/>
     <w:tmpl w:val="DE28202E"/>
@@ -29869,7 +30625,7 @@
       </w:pPr>
     </w:lvl>
   </w:abstractNum>
-  <w:abstractNum w:abstractNumId="11">
+  <w:abstractNum w:abstractNumId="11" w15:restartNumberingAfterBreak="0">
     <w:nsid w:val="774B5D66"/>
     <w:multiLevelType w:val="hybridMultilevel"/>
     <w:tmpl w:val="7ED8A20A"/>
@@ -29958,7 +30714,7 @@
       </w:pPr>
     </w:lvl>
   </w:abstractNum>
-  <w:abstractNum w:abstractNumId="12">
+  <w:abstractNum w:abstractNumId="12" w15:restartNumberingAfterBreak="0">
     <w:nsid w:val="7CE4794F"/>
     <w:multiLevelType w:val="hybridMultilevel"/>
     <w:tmpl w:val="7E2E4D92"/>
@@ -30093,7 +30849,7 @@
 </file>
 
 <file path=word/styles.xml><?xml version="1.0" encoding="utf-8"?>
-<w:styles xmlns:r="http://schemas.openxmlformats.org/officeDocument/2006/relationships" xmlns:w="http://schemas.openxmlformats.org/wordprocessingml/2006/main">
+<w:styles xmlns:mc="http://schemas.openxmlformats.org/markup-compatibility/2006" xmlns:r="http://schemas.openxmlformats.org/officeDocument/2006/relationships" xmlns:w="http://schemas.openxmlformats.org/wordprocessingml/2006/main" xmlns:w14="http://schemas.microsoft.com/office/word/2010/wordml" xmlns:w15="http://schemas.microsoft.com/office/word/2012/wordml" xmlns:w16se="http://schemas.microsoft.com/office/word/2015/wordml/symex" mc:Ignorable="w14 w15 w16se">
   <w:docDefaults>
     <w:rPrDefault>
       <w:rPr>
@@ -30109,162 +30865,398 @@
       </w:pPr>
     </w:pPrDefault>
   </w:docDefaults>
-  <w:latentStyles w:defLockedState="0" w:defUIPriority="99" w:defSemiHidden="1" w:defUnhideWhenUsed="1" w:defQFormat="0" w:count="267">
-    <w:lsdException w:name="Normal" w:semiHidden="0" w:uiPriority="0" w:unhideWhenUsed="0" w:qFormat="1"/>
-    <w:lsdException w:name="heading 1" w:semiHidden="0" w:uiPriority="9" w:unhideWhenUsed="0" w:qFormat="1"/>
-    <w:lsdException w:name="heading 2" w:uiPriority="9" w:qFormat="1"/>
-    <w:lsdException w:name="heading 3" w:uiPriority="9" w:qFormat="1"/>
-    <w:lsdException w:name="heading 4" w:uiPriority="9" w:qFormat="1"/>
-    <w:lsdException w:name="heading 5" w:uiPriority="9" w:qFormat="1"/>
-    <w:lsdException w:name="heading 6" w:uiPriority="9" w:qFormat="1"/>
-    <w:lsdException w:name="heading 7" w:uiPriority="9" w:qFormat="1"/>
-    <w:lsdException w:name="heading 8" w:uiPriority="9" w:qFormat="1"/>
-    <w:lsdException w:name="heading 9" w:uiPriority="9" w:qFormat="1"/>
-    <w:lsdException w:name="toc 1" w:uiPriority="39"/>
-    <w:lsdException w:name="toc 2" w:uiPriority="39"/>
-    <w:lsdException w:name="toc 3" w:uiPriority="39"/>
-    <w:lsdException w:name="toc 4" w:uiPriority="39"/>
-    <w:lsdException w:name="toc 5" w:uiPriority="39"/>
-    <w:lsdException w:name="toc 6" w:uiPriority="39"/>
-    <w:lsdException w:name="toc 7" w:uiPriority="39"/>
-    <w:lsdException w:name="toc 8" w:uiPriority="39"/>
-    <w:lsdException w:name="toc 9" w:uiPriority="39"/>
-    <w:lsdException w:name="caption" w:uiPriority="35" w:qFormat="1"/>
-    <w:lsdException w:name="Title" w:semiHidden="0" w:uiPriority="10" w:unhideWhenUsed="0" w:qFormat="1"/>
-    <w:lsdException w:name="Default Paragraph Font" w:uiPriority="1"/>
-    <w:lsdException w:name="Subtitle" w:semiHidden="0" w:uiPriority="11" w:unhideWhenUsed="0" w:qFormat="1"/>
-    <w:lsdException w:name="Strong" w:semiHidden="0" w:uiPriority="22" w:unhideWhenUsed="0" w:qFormat="1"/>
-    <w:lsdException w:name="Emphasis" w:semiHidden="0" w:uiPriority="20" w:unhideWhenUsed="0" w:qFormat="1"/>
-    <w:lsdException w:name="Table Grid" w:semiHidden="0" w:uiPriority="59" w:unhideWhenUsed="0"/>
-    <w:lsdException w:name="Placeholder Text" w:unhideWhenUsed="0"/>
-    <w:lsdException w:name="No Spacing" w:semiHidden="0" w:uiPriority="1" w:unhideWhenUsed="0" w:qFormat="1"/>
-    <w:lsdException w:name="Light Shading" w:semiHidden="0" w:uiPriority="60" w:unhideWhenUsed="0"/>
-    <w:lsdException w:name="Light List" w:semiHidden="0" w:uiPriority="61" w:unhideWhenUsed="0"/>
-    <w:lsdException w:name="Light Grid" w:semiHidden="0" w:uiPriority="62" w:unhideWhenUsed="0"/>
-    <w:lsdException w:name="Medium Shading 1" w:semiHidden="0" w:uiPriority="63" w:unhideWhenUsed="0"/>
-    <w:lsdException w:name="Medium Shading 2" w:semiHidden="0" w:uiPriority="64" w:unhideWhenUsed="0"/>
-    <w:lsdException w:name="Medium List 1" w:semiHidden="0" w:uiPriority="65" w:unhideWhenUsed="0"/>
-    <w:lsdException w:name="Medium List 2" w:semiHidden="0" w:uiPriority="66" w:unhideWhenUsed="0"/>
-    <w:lsdException w:name="Medium Grid 1" w:semiHidden="0" w:uiPriority="67" w:unhideWhenUsed="0"/>
-    <w:lsdException w:name="Medium Grid 2" w:semiHidden="0" w:uiPriority="68" w:unhideWhenUsed="0"/>
-    <w:lsdException w:name="Medium Grid 3" w:semiHidden="0" w:uiPriority="69" w:unhideWhenUsed="0"/>
-    <w:lsdException w:name="Dark List" w:semiHidden="0" w:uiPriority="70" w:unhideWhenUsed="0"/>
-    <w:lsdException w:name="Colorful Shading" w:semiHidden="0" w:uiPriority="71" w:unhideWhenUsed="0"/>
-    <w:lsdException w:name="Colorful List" w:semiHidden="0" w:uiPriority="72" w:unhideWhenUsed="0"/>
-    <w:lsdException w:name="Colorful Grid" w:semiHidden="0" w:uiPriority="73" w:unhideWhenUsed="0"/>
-    <w:lsdException w:name="Light Shading Accent 1" w:semiHidden="0" w:uiPriority="60" w:unhideWhenUsed="0"/>
-    <w:lsdException w:name="Light List Accent 1" w:semiHidden="0" w:uiPriority="61" w:unhideWhenUsed="0"/>
-    <w:lsdException w:name="Light Grid Accent 1" w:semiHidden="0" w:uiPriority="62" w:unhideWhenUsed="0"/>
-    <w:lsdException w:name="Medium Shading 1 Accent 1" w:semiHidden="0" w:uiPriority="63" w:unhideWhenUsed="0"/>
-    <w:lsdException w:name="Medium Shading 2 Accent 1" w:semiHidden="0" w:uiPriority="64" w:unhideWhenUsed="0"/>
-    <w:lsdException w:name="Medium List 1 Accent 1" w:semiHidden="0" w:uiPriority="65" w:unhideWhenUsed="0"/>
-    <w:lsdException w:name="Revision" w:unhideWhenUsed="0"/>
-    <w:lsdException w:name="List Paragraph" w:semiHidden="0" w:uiPriority="34" w:unhideWhenUsed="0" w:qFormat="1"/>
-    <w:lsdException w:name="Quote" w:semiHidden="0" w:uiPriority="29" w:unhideWhenUsed="0" w:qFormat="1"/>
-    <w:lsdException w:name="Intense Quote" w:semiHidden="0" w:uiPriority="30" w:unhideWhenUsed="0" w:qFormat="1"/>
-    <w:lsdException w:name="Medium List 2 Accent 1" w:semiHidden="0" w:uiPriority="66" w:unhideWhenUsed="0"/>
-    <w:lsdException w:name="Medium Grid 1 Accent 1" w:semiHidden="0" w:uiPriority="67" w:unhideWhenUsed="0"/>
-    <w:lsdException w:name="Medium Grid 2 Accent 1" w:semiHidden="0" w:uiPriority="68" w:unhideWhenUsed="0"/>
-    <w:lsdException w:name="Medium Grid 3 Accent 1" w:semiHidden="0" w:uiPriority="69" w:unhideWhenUsed="0"/>
-    <w:lsdException w:name="Dark List Accent 1" w:semiHidden="0" w:uiPriority="70" w:unhideWhenUsed="0"/>
-    <w:lsdException w:name="Colorful Shading Accent 1" w:semiHidden="0" w:uiPriority="71" w:unhideWhenUsed="0"/>
-    <w:lsdException w:name="Colorful List Accent 1" w:semiHidden="0" w:uiPriority="72" w:unhideWhenUsed="0"/>
-    <w:lsdException w:name="Colorful Grid Accent 1" w:semiHidden="0" w:uiPriority="73" w:unhideWhenUsed="0"/>
-    <w:lsdException w:name="Light Shading Accent 2" w:semiHidden="0" w:uiPriority="60" w:unhideWhenUsed="0"/>
-    <w:lsdException w:name="Light List Accent 2" w:semiHidden="0" w:uiPriority="61" w:unhideWhenUsed="0"/>
-    <w:lsdException w:name="Light Grid Accent 2" w:semiHidden="0" w:uiPriority="62" w:unhideWhenUsed="0"/>
-    <w:lsdException w:name="Medium Shading 1 Accent 2" w:semiHidden="0" w:uiPriority="63" w:unhideWhenUsed="0"/>
-    <w:lsdException w:name="Medium Shading 2 Accent 2" w:semiHidden="0" w:uiPriority="64" w:unhideWhenUsed="0"/>
-    <w:lsdException w:name="Medium List 1 Accent 2" w:semiHidden="0" w:uiPriority="65" w:unhideWhenUsed="0"/>
-    <w:lsdException w:name="Medium List 2 Accent 2" w:semiHidden="0" w:uiPriority="66" w:unhideWhenUsed="0"/>
-    <w:lsdException w:name="Medium Grid 1 Accent 2" w:semiHidden="0" w:uiPriority="67" w:unhideWhenUsed="0"/>
-    <w:lsdException w:name="Medium Grid 2 Accent 2" w:semiHidden="0" w:uiPriority="68" w:unhideWhenUsed="0"/>
-    <w:lsdException w:name="Medium Grid 3 Accent 2" w:semiHidden="0" w:uiPriority="69" w:unhideWhenUsed="0"/>
-    <w:lsdException w:name="Dark List Accent 2" w:semiHidden="0" w:uiPriority="70" w:unhideWhenUsed="0"/>
-    <w:lsdException w:name="Colorful Shading Accent 2" w:semiHidden="0" w:uiPriority="71" w:unhideWhenUsed="0"/>
-    <w:lsdException w:name="Colorful List Accent 2" w:semiHidden="0" w:uiPriority="72" w:unhideWhenUsed="0"/>
-    <w:lsdException w:name="Colorful Grid Accent 2" w:semiHidden="0" w:uiPriority="73" w:unhideWhenUsed="0"/>
-    <w:lsdException w:name="Light Shading Accent 3" w:semiHidden="0" w:uiPriority="60" w:unhideWhenUsed="0"/>
-    <w:lsdException w:name="Light List Accent 3" w:semiHidden="0" w:uiPriority="61" w:unhideWhenUsed="0"/>
-    <w:lsdException w:name="Light Grid Accent 3" w:semiHidden="0" w:uiPriority="62" w:unhideWhenUsed="0"/>
-    <w:lsdException w:name="Medium Shading 1 Accent 3" w:semiHidden="0" w:uiPriority="63" w:unhideWhenUsed="0"/>
-    <w:lsdException w:name="Medium Shading 2 Accent 3" w:semiHidden="0" w:uiPriority="64" w:unhideWhenUsed="0"/>
-    <w:lsdException w:name="Medium List 1 Accent 3" w:semiHidden="0" w:uiPriority="65" w:unhideWhenUsed="0"/>
-    <w:lsdException w:name="Medium List 2 Accent 3" w:semiHidden="0" w:uiPriority="66" w:unhideWhenUsed="0"/>
-    <w:lsdException w:name="Medium Grid 1 Accent 3" w:semiHidden="0" w:uiPriority="67" w:unhideWhenUsed="0"/>
-    <w:lsdException w:name="Medium Grid 2 Accent 3" w:semiHidden="0" w:uiPriority="68" w:unhideWhenUsed="0"/>
-    <w:lsdException w:name="Medium Grid 3 Accent 3" w:semiHidden="0" w:uiPriority="69" w:unhideWhenUsed="0"/>
-    <w:lsdException w:name="Dark List Accent 3" w:semiHidden="0" w:uiPriority="70" w:unhideWhenUsed="0"/>
-    <w:lsdException w:name="Colorful Shading Accent 3" w:semiHidden="0" w:uiPriority="71" w:unhideWhenUsed="0"/>
-    <w:lsdException w:name="Colorful List Accent 3" w:semiHidden="0" w:uiPriority="72" w:unhideWhenUsed="0"/>
-    <w:lsdException w:name="Colorful Grid Accent 3" w:semiHidden="0" w:uiPriority="73" w:unhideWhenUsed="0"/>
-    <w:lsdException w:name="Light Shading Accent 4" w:semiHidden="0" w:uiPriority="60" w:unhideWhenUsed="0"/>
-    <w:lsdException w:name="Light List Accent 4" w:semiHidden="0" w:uiPriority="61" w:unhideWhenUsed="0"/>
-    <w:lsdException w:name="Light Grid Accent 4" w:semiHidden="0" w:uiPriority="62" w:unhideWhenUsed="0"/>
-    <w:lsdException w:name="Medium Shading 1 Accent 4" w:semiHidden="0" w:uiPriority="63" w:unhideWhenUsed="0"/>
-    <w:lsdException w:name="Medium Shading 2 Accent 4" w:semiHidden="0" w:uiPriority="64" w:unhideWhenUsed="0"/>
-    <w:lsdException w:name="Medium List 1 Accent 4" w:semiHidden="0" w:uiPriority="65" w:unhideWhenUsed="0"/>
-    <w:lsdException w:name="Medium List 2 Accent 4" w:semiHidden="0" w:uiPriority="66" w:unhideWhenUsed="0"/>
-    <w:lsdException w:name="Medium Grid 1 Accent 4" w:semiHidden="0" w:uiPriority="67" w:unhideWhenUsed="0"/>
-    <w:lsdException w:name="Medium Grid 2 Accent 4" w:semiHidden="0" w:uiPriority="68" w:unhideWhenUsed="0"/>
-    <w:lsdException w:name="Medium Grid 3 Accent 4" w:semiHidden="0" w:uiPriority="69" w:unhideWhenUsed="0"/>
-    <w:lsdException w:name="Dark List Accent 4" w:semiHidden="0" w:uiPriority="70" w:unhideWhenUsed="0"/>
-    <w:lsdException w:name="Colorful Shading Accent 4" w:semiHidden="0" w:uiPriority="71" w:unhideWhenUsed="0"/>
-    <w:lsdException w:name="Colorful List Accent 4" w:semiHidden="0" w:uiPriority="72" w:unhideWhenUsed="0"/>
-    <w:lsdException w:name="Colorful Grid Accent 4" w:semiHidden="0" w:uiPriority="73" w:unhideWhenUsed="0"/>
-    <w:lsdException w:name="Light Shading Accent 5" w:semiHidden="0" w:uiPriority="60" w:unhideWhenUsed="0"/>
-    <w:lsdException w:name="Light List Accent 5" w:semiHidden="0" w:uiPriority="61" w:unhideWhenUsed="0"/>
-    <w:lsdException w:name="Light Grid Accent 5" w:semiHidden="0" w:uiPriority="62" w:unhideWhenUsed="0"/>
-    <w:lsdException w:name="Medium Shading 1 Accent 5" w:semiHidden="0" w:uiPriority="63" w:unhideWhenUsed="0"/>
-    <w:lsdException w:name="Medium Shading 2 Accent 5" w:semiHidden="0" w:uiPriority="64" w:unhideWhenUsed="0"/>
-    <w:lsdException w:name="Medium List 1 Accent 5" w:semiHidden="0" w:uiPriority="65" w:unhideWhenUsed="0"/>
-    <w:lsdException w:name="Medium List 2 Accent 5" w:semiHidden="0" w:uiPriority="66" w:unhideWhenUsed="0"/>
-    <w:lsdException w:name="Medium Grid 1 Accent 5" w:semiHidden="0" w:uiPriority="67" w:unhideWhenUsed="0"/>
-    <w:lsdException w:name="Medium Grid 2 Accent 5" w:semiHidden="0" w:uiPriority="68" w:unhideWhenUsed="0"/>
-    <w:lsdException w:name="Medium Grid 3 Accent 5" w:semiHidden="0" w:uiPriority="69" w:unhideWhenUsed="0"/>
-    <w:lsdException w:name="Dark List Accent 5" w:semiHidden="0" w:uiPriority="70" w:unhideWhenUsed="0"/>
-    <w:lsdException w:name="Colorful Shading Accent 5" w:semiHidden="0" w:uiPriority="71" w:unhideWhenUsed="0"/>
-    <w:lsdException w:name="Colorful List Accent 5" w:semiHidden="0" w:uiPriority="72" w:unhideWhenUsed="0"/>
-    <w:lsdException w:name="Colorful Grid Accent 5" w:semiHidden="0" w:uiPriority="73" w:unhideWhenUsed="0"/>
-    <w:lsdException w:name="Light Shading Accent 6" w:semiHidden="0" w:uiPriority="60" w:unhideWhenUsed="0"/>
-    <w:lsdException w:name="Light List Accent 6" w:semiHidden="0" w:uiPriority="61" w:unhideWhenUsed="0"/>
-    <w:lsdException w:name="Light Grid Accent 6" w:semiHidden="0" w:uiPriority="62" w:unhideWhenUsed="0"/>
-    <w:lsdException w:name="Medium Shading 1 Accent 6" w:semiHidden="0" w:uiPriority="63" w:unhideWhenUsed="0"/>
-    <w:lsdException w:name="Medium Shading 2 Accent 6" w:semiHidden="0" w:uiPriority="64" w:unhideWhenUsed="0"/>
-    <w:lsdException w:name="Medium List 1 Accent 6" w:semiHidden="0" w:uiPriority="65" w:unhideWhenUsed="0"/>
-    <w:lsdException w:name="Medium List 2 Accent 6" w:semiHidden="0" w:uiPriority="66" w:unhideWhenUsed="0"/>
-    <w:lsdException w:name="Medium Grid 1 Accent 6" w:semiHidden="0" w:uiPriority="67" w:unhideWhenUsed="0"/>
-    <w:lsdException w:name="Medium Grid 2 Accent 6" w:semiHidden="0" w:uiPriority="68" w:unhideWhenUsed="0"/>
-    <w:lsdException w:name="Medium Grid 3 Accent 6" w:semiHidden="0" w:uiPriority="69" w:unhideWhenUsed="0"/>
-    <w:lsdException w:name="Dark List Accent 6" w:semiHidden="0" w:uiPriority="70" w:unhideWhenUsed="0"/>
-    <w:lsdException w:name="Colorful Shading Accent 6" w:semiHidden="0" w:uiPriority="71" w:unhideWhenUsed="0"/>
-    <w:lsdException w:name="Colorful List Accent 6" w:semiHidden="0" w:uiPriority="72" w:unhideWhenUsed="0"/>
-    <w:lsdException w:name="Colorful Grid Accent 6" w:semiHidden="0" w:uiPriority="73" w:unhideWhenUsed="0"/>
-    <w:lsdException w:name="Subtle Emphasis" w:semiHidden="0" w:uiPriority="19" w:unhideWhenUsed="0" w:qFormat="1"/>
-    <w:lsdException w:name="Intense Emphasis" w:semiHidden="0" w:uiPriority="21" w:unhideWhenUsed="0" w:qFormat="1"/>
-    <w:lsdException w:name="Subtle Reference" w:semiHidden="0" w:uiPriority="31" w:unhideWhenUsed="0" w:qFormat="1"/>
-    <w:lsdException w:name="Intense Reference" w:semiHidden="0" w:uiPriority="32" w:unhideWhenUsed="0" w:qFormat="1"/>
-    <w:lsdException w:name="Book Title" w:semiHidden="0" w:uiPriority="33" w:unhideWhenUsed="0" w:qFormat="1"/>
-    <w:lsdException w:name="Bibliography" w:uiPriority="37"/>
-    <w:lsdException w:name="TOC Heading" w:uiPriority="39" w:qFormat="1"/>
+  <w:latentStyles w:defLockedState="0" w:defUIPriority="99" w:defSemiHidden="0" w:defUnhideWhenUsed="0" w:defQFormat="0" w:count="374">
+    <w:lsdException w:name="Normal" w:uiPriority="0" w:qFormat="1"/>
+    <w:lsdException w:name="heading 1" w:uiPriority="9" w:qFormat="1"/>
+    <w:lsdException w:name="heading 2" w:semiHidden="1" w:uiPriority="9" w:unhideWhenUsed="1" w:qFormat="1"/>
+    <w:lsdException w:name="heading 3" w:semiHidden="1" w:uiPriority="9" w:unhideWhenUsed="1" w:qFormat="1"/>
+    <w:lsdException w:name="heading 4" w:semiHidden="1" w:uiPriority="9" w:unhideWhenUsed="1" w:qFormat="1"/>
+    <w:lsdException w:name="heading 5" w:semiHidden="1" w:uiPriority="9" w:unhideWhenUsed="1" w:qFormat="1"/>
+    <w:lsdException w:name="heading 6" w:semiHidden="1" w:uiPriority="9" w:unhideWhenUsed="1" w:qFormat="1"/>
+    <w:lsdException w:name="heading 7" w:semiHidden="1" w:uiPriority="9" w:unhideWhenUsed="1" w:qFormat="1"/>
+    <w:lsdException w:name="heading 8" w:semiHidden="1" w:uiPriority="9" w:unhideWhenUsed="1" w:qFormat="1"/>
+    <w:lsdException w:name="heading 9" w:semiHidden="1" w:uiPriority="9" w:unhideWhenUsed="1" w:qFormat="1"/>
+    <w:lsdException w:name="index 1" w:semiHidden="1" w:unhideWhenUsed="1"/>
+    <w:lsdException w:name="index 2" w:semiHidden="1" w:unhideWhenUsed="1"/>
+    <w:lsdException w:name="index 3" w:semiHidden="1" w:unhideWhenUsed="1"/>
+    <w:lsdException w:name="index 4" w:semiHidden="1" w:unhideWhenUsed="1"/>
+    <w:lsdException w:name="index 5" w:semiHidden="1" w:unhideWhenUsed="1"/>
+    <w:lsdException w:name="index 6" w:semiHidden="1" w:unhideWhenUsed="1"/>
+    <w:lsdException w:name="index 7" w:semiHidden="1" w:unhideWhenUsed="1"/>
+    <w:lsdException w:name="index 8" w:semiHidden="1" w:unhideWhenUsed="1"/>
+    <w:lsdException w:name="index 9" w:semiHidden="1" w:unhideWhenUsed="1"/>
+    <w:lsdException w:name="toc 1" w:semiHidden="1" w:uiPriority="39" w:unhideWhenUsed="1"/>
+    <w:lsdException w:name="toc 2" w:semiHidden="1" w:uiPriority="39" w:unhideWhenUsed="1"/>
+    <w:lsdException w:name="toc 3" w:semiHidden="1" w:uiPriority="39" w:unhideWhenUsed="1"/>
+    <w:lsdException w:name="toc 4" w:semiHidden="1" w:uiPriority="39" w:unhideWhenUsed="1"/>
+    <w:lsdException w:name="toc 5" w:semiHidden="1" w:uiPriority="39" w:unhideWhenUsed="1"/>
+    <w:lsdException w:name="toc 6" w:semiHidden="1" w:uiPriority="39" w:unhideWhenUsed="1"/>
+    <w:lsdException w:name="toc 7" w:semiHidden="1" w:uiPriority="39" w:unhideWhenUsed="1"/>
+    <w:lsdException w:name="toc 8" w:semiHidden="1" w:uiPriority="39" w:unhideWhenUsed="1"/>
+    <w:lsdException w:name="toc 9" w:semiHidden="1" w:uiPriority="39" w:unhideWhenUsed="1"/>
+    <w:lsdException w:name="Normal Indent" w:semiHidden="1" w:unhideWhenUsed="1"/>
+    <w:lsdException w:name="footnote text" w:semiHidden="1" w:unhideWhenUsed="1"/>
+    <w:lsdException w:name="annotation text" w:semiHidden="1" w:unhideWhenUsed="1"/>
+    <w:lsdException w:name="header" w:semiHidden="1" w:unhideWhenUsed="1"/>
+    <w:lsdException w:name="footer" w:semiHidden="1" w:unhideWhenUsed="1"/>
+    <w:lsdException w:name="index heading" w:semiHidden="1" w:unhideWhenUsed="1"/>
+    <w:lsdException w:name="caption" w:semiHidden="1" w:uiPriority="35" w:unhideWhenUsed="1" w:qFormat="1"/>
+    <w:lsdException w:name="table of figures" w:semiHidden="1" w:unhideWhenUsed="1"/>
+    <w:lsdException w:name="envelope address" w:semiHidden="1" w:unhideWhenUsed="1"/>
+    <w:lsdException w:name="envelope return" w:semiHidden="1" w:unhideWhenUsed="1"/>
+    <w:lsdException w:name="footnote reference" w:semiHidden="1" w:unhideWhenUsed="1"/>
+    <w:lsdException w:name="annotation reference" w:semiHidden="1" w:unhideWhenUsed="1"/>
+    <w:lsdException w:name="line number" w:semiHidden="1" w:unhideWhenUsed="1"/>
+    <w:lsdException w:name="page number" w:semiHidden="1" w:unhideWhenUsed="1"/>
+    <w:lsdException w:name="endnote reference" w:semiHidden="1" w:unhideWhenUsed="1"/>
+    <w:lsdException w:name="endnote text" w:semiHidden="1" w:unhideWhenUsed="1"/>
+    <w:lsdException w:name="table of authorities" w:semiHidden="1" w:unhideWhenUsed="1"/>
+    <w:lsdException w:name="macro" w:semiHidden="1" w:unhideWhenUsed="1"/>
+    <w:lsdException w:name="toa heading" w:semiHidden="1" w:unhideWhenUsed="1"/>
+    <w:lsdException w:name="List" w:semiHidden="1" w:unhideWhenUsed="1"/>
+    <w:lsdException w:name="List Bullet" w:semiHidden="1" w:unhideWhenUsed="1"/>
+    <w:lsdException w:name="List Number" w:semiHidden="1" w:unhideWhenUsed="1"/>
+    <w:lsdException w:name="List 2" w:semiHidden="1" w:unhideWhenUsed="1"/>
+    <w:lsdException w:name="List 3" w:semiHidden="1" w:unhideWhenUsed="1"/>
+    <w:lsdException w:name="List 4" w:semiHidden="1" w:unhideWhenUsed="1"/>
+    <w:lsdException w:name="List 5" w:semiHidden="1" w:unhideWhenUsed="1"/>
+    <w:lsdException w:name="List Bullet 2" w:semiHidden="1" w:unhideWhenUsed="1"/>
+    <w:lsdException w:name="List Bullet 3" w:semiHidden="1" w:unhideWhenUsed="1"/>
+    <w:lsdException w:name="List Bullet 4" w:semiHidden="1" w:unhideWhenUsed="1"/>
+    <w:lsdException w:name="List Bullet 5" w:semiHidden="1" w:unhideWhenUsed="1"/>
+    <w:lsdException w:name="List Number 2" w:semiHidden="1" w:unhideWhenUsed="1"/>
+    <w:lsdException w:name="List Number 3" w:semiHidden="1" w:unhideWhenUsed="1"/>
+    <w:lsdException w:name="List Number 4" w:semiHidden="1" w:unhideWhenUsed="1"/>
+    <w:lsdException w:name="List Number 5" w:semiHidden="1" w:unhideWhenUsed="1"/>
+    <w:lsdException w:name="Title" w:uiPriority="10" w:qFormat="1"/>
+    <w:lsdException w:name="Closing" w:semiHidden="1" w:unhideWhenUsed="1"/>
+    <w:lsdException w:name="Signature" w:semiHidden="1" w:unhideWhenUsed="1"/>
+    <w:lsdException w:name="Default Paragraph Font" w:semiHidden="1" w:uiPriority="1" w:unhideWhenUsed="1"/>
+    <w:lsdException w:name="Body Text" w:semiHidden="1" w:unhideWhenUsed="1"/>
+    <w:lsdException w:name="Body Text Indent" w:semiHidden="1" w:unhideWhenUsed="1"/>
+    <w:lsdException w:name="List Continue" w:semiHidden="1" w:unhideWhenUsed="1"/>
+    <w:lsdException w:name="List Continue 2" w:semiHidden="1" w:unhideWhenUsed="1"/>
+    <w:lsdException w:name="List Continue 3" w:semiHidden="1" w:unhideWhenUsed="1"/>
+    <w:lsdException w:name="List Continue 4" w:semiHidden="1" w:unhideWhenUsed="1"/>
+    <w:lsdException w:name="List Continue 5" w:semiHidden="1" w:unhideWhenUsed="1"/>
+    <w:lsdException w:name="Message Header" w:semiHidden="1" w:unhideWhenUsed="1"/>
+    <w:lsdException w:name="Subtitle" w:uiPriority="11" w:qFormat="1"/>
+    <w:lsdException w:name="Salutation" w:semiHidden="1" w:unhideWhenUsed="1"/>
+    <w:lsdException w:name="Date" w:semiHidden="1" w:unhideWhenUsed="1"/>
+    <w:lsdException w:name="Body Text First Indent" w:semiHidden="1" w:unhideWhenUsed="1"/>
+    <w:lsdException w:name="Body Text First Indent 2" w:semiHidden="1" w:unhideWhenUsed="1"/>
+    <w:lsdException w:name="Note Heading" w:semiHidden="1" w:unhideWhenUsed="1"/>
+    <w:lsdException w:name="Body Text 2" w:semiHidden="1" w:unhideWhenUsed="1"/>
+    <w:lsdException w:name="Body Text 3" w:semiHidden="1" w:unhideWhenUsed="1"/>
+    <w:lsdException w:name="Body Text Indent 2" w:semiHidden="1" w:unhideWhenUsed="1"/>
+    <w:lsdException w:name="Body Text Indent 3" w:semiHidden="1" w:unhideWhenUsed="1"/>
+    <w:lsdException w:name="Block Text" w:semiHidden="1" w:unhideWhenUsed="1"/>
+    <w:lsdException w:name="Hyperlink" w:semiHidden="1" w:unhideWhenUsed="1"/>
+    <w:lsdException w:name="FollowedHyperlink" w:semiHidden="1" w:unhideWhenUsed="1"/>
+    <w:lsdException w:name="Strong" w:uiPriority="22" w:qFormat="1"/>
+    <w:lsdException w:name="Emphasis" w:uiPriority="20" w:qFormat="1"/>
+    <w:lsdException w:name="Document Map" w:semiHidden="1" w:unhideWhenUsed="1"/>
+    <w:lsdException w:name="Plain Text" w:semiHidden="1" w:unhideWhenUsed="1"/>
+    <w:lsdException w:name="E-mail Signature" w:semiHidden="1" w:unhideWhenUsed="1"/>
+    <w:lsdException w:name="HTML Top of Form" w:semiHidden="1" w:unhideWhenUsed="1"/>
+    <w:lsdException w:name="HTML Bottom of Form" w:semiHidden="1" w:unhideWhenUsed="1"/>
+    <w:lsdException w:name="Normal (Web)" w:semiHidden="1" w:unhideWhenUsed="1"/>
+    <w:lsdException w:name="HTML Acronym" w:semiHidden="1" w:unhideWhenUsed="1"/>
+    <w:lsdException w:name="HTML Address" w:semiHidden="1" w:unhideWhenUsed="1"/>
+    <w:lsdException w:name="HTML Cite" w:semiHidden="1" w:unhideWhenUsed="1"/>
+    <w:lsdException w:name="HTML Code" w:semiHidden="1" w:unhideWhenUsed="1"/>
+    <w:lsdException w:name="HTML Definition" w:semiHidden="1" w:unhideWhenUsed="1"/>
+    <w:lsdException w:name="HTML Keyboard" w:semiHidden="1" w:unhideWhenUsed="1"/>
+    <w:lsdException w:name="HTML Preformatted" w:semiHidden="1" w:unhideWhenUsed="1"/>
+    <w:lsdException w:name="HTML Sample" w:semiHidden="1" w:unhideWhenUsed="1"/>
+    <w:lsdException w:name="HTML Typewriter" w:semiHidden="1" w:unhideWhenUsed="1"/>
+    <w:lsdException w:name="HTML Variable" w:semiHidden="1" w:unhideWhenUsed="1"/>
+    <w:lsdException w:name="Normal Table" w:semiHidden="1" w:unhideWhenUsed="1"/>
+    <w:lsdException w:name="annotation subject" w:semiHidden="1" w:unhideWhenUsed="1"/>
+    <w:lsdException w:name="No List" w:semiHidden="1" w:unhideWhenUsed="1"/>
+    <w:lsdException w:name="Outline List 1" w:semiHidden="1" w:unhideWhenUsed="1"/>
+    <w:lsdException w:name="Outline List 2" w:semiHidden="1" w:unhideWhenUsed="1"/>
+    <w:lsdException w:name="Outline List 3" w:semiHidden="1" w:unhideWhenUsed="1"/>
+    <w:lsdException w:name="Table Simple 1" w:semiHidden="1" w:unhideWhenUsed="1"/>
+    <w:lsdException w:name="Table Simple 2" w:semiHidden="1" w:unhideWhenUsed="1"/>
+    <w:lsdException w:name="Table Simple 3" w:semiHidden="1" w:unhideWhenUsed="1"/>
+    <w:lsdException w:name="Table Classic 1" w:semiHidden="1" w:unhideWhenUsed="1"/>
+    <w:lsdException w:name="Table Classic 2" w:semiHidden="1" w:unhideWhenUsed="1"/>
+    <w:lsdException w:name="Table Classic 3" w:semiHidden="1" w:unhideWhenUsed="1"/>
+    <w:lsdException w:name="Table Classic 4" w:semiHidden="1" w:unhideWhenUsed="1"/>
+    <w:lsdException w:name="Table Colorful 1" w:semiHidden="1" w:unhideWhenUsed="1"/>
+    <w:lsdException w:name="Table Colorful 2" w:semiHidden="1" w:unhideWhenUsed="1"/>
+    <w:lsdException w:name="Table Colorful 3" w:semiHidden="1" w:unhideWhenUsed="1"/>
+    <w:lsdException w:name="Table Columns 1" w:semiHidden="1" w:unhideWhenUsed="1"/>
+    <w:lsdException w:name="Table Columns 2" w:semiHidden="1" w:unhideWhenUsed="1"/>
+    <w:lsdException w:name="Table Columns 3" w:semiHidden="1" w:unhideWhenUsed="1"/>
+    <w:lsdException w:name="Table Columns 4" w:semiHidden="1" w:unhideWhenUsed="1"/>
+    <w:lsdException w:name="Table Columns 5" w:semiHidden="1" w:unhideWhenUsed="1"/>
+    <w:lsdException w:name="Table Grid 1" w:semiHidden="1" w:unhideWhenUsed="1"/>
+    <w:lsdException w:name="Table Grid 2" w:semiHidden="1" w:unhideWhenUsed="1"/>
+    <w:lsdException w:name="Table Grid 3" w:semiHidden="1" w:unhideWhenUsed="1"/>
+    <w:lsdException w:name="Table Grid 4" w:semiHidden="1" w:unhideWhenUsed="1"/>
+    <w:lsdException w:name="Table Grid 5" w:semiHidden="1" w:unhideWhenUsed="1"/>
+    <w:lsdException w:name="Table Grid 6" w:semiHidden="1" w:unhideWhenUsed="1"/>
+    <w:lsdException w:name="Table Grid 7" w:semiHidden="1" w:unhideWhenUsed="1"/>
+    <w:lsdException w:name="Table Grid 8" w:semiHidden="1" w:unhideWhenUsed="1"/>
+    <w:lsdException w:name="Table List 1" w:semiHidden="1" w:unhideWhenUsed="1"/>
+    <w:lsdException w:name="Table List 2" w:semiHidden="1" w:unhideWhenUsed="1"/>
+    <w:lsdException w:name="Table List 3" w:semiHidden="1" w:unhideWhenUsed="1"/>
+    <w:lsdException w:name="Table List 4" w:semiHidden="1" w:unhideWhenUsed="1"/>
+    <w:lsdException w:name="Table List 5" w:semiHidden="1" w:unhideWhenUsed="1"/>
+    <w:lsdException w:name="Table List 6" w:semiHidden="1" w:unhideWhenUsed="1"/>
+    <w:lsdException w:name="Table List 7" w:semiHidden="1" w:unhideWhenUsed="1"/>
+    <w:lsdException w:name="Table List 8" w:semiHidden="1" w:unhideWhenUsed="1"/>
+    <w:lsdException w:name="Table 3D effects 1" w:semiHidden="1" w:unhideWhenUsed="1"/>
+    <w:lsdException w:name="Table 3D effects 2" w:semiHidden="1" w:unhideWhenUsed="1"/>
+    <w:lsdException w:name="Table 3D effects 3" w:semiHidden="1" w:unhideWhenUsed="1"/>
+    <w:lsdException w:name="Table Contemporary" w:semiHidden="1" w:unhideWhenUsed="1"/>
+    <w:lsdException w:name="Table Elegant" w:semiHidden="1" w:unhideWhenUsed="1"/>
+    <w:lsdException w:name="Table Professional" w:semiHidden="1" w:unhideWhenUsed="1"/>
+    <w:lsdException w:name="Table Subtle 1" w:semiHidden="1" w:unhideWhenUsed="1"/>
+    <w:lsdException w:name="Table Subtle 2" w:semiHidden="1" w:unhideWhenUsed="1"/>
+    <w:lsdException w:name="Table Web 1" w:semiHidden="1" w:unhideWhenUsed="1"/>
+    <w:lsdException w:name="Table Web 2" w:semiHidden="1" w:unhideWhenUsed="1"/>
+    <w:lsdException w:name="Table Web 3" w:semiHidden="1" w:unhideWhenUsed="1"/>
+    <w:lsdException w:name="Balloon Text" w:semiHidden="1" w:unhideWhenUsed="1"/>
+    <w:lsdException w:name="Table Grid" w:semiHidden="1" w:uiPriority="59" w:unhideWhenUsed="1"/>
+    <w:lsdException w:name="Table Theme" w:semiHidden="1" w:unhideWhenUsed="1"/>
+    <w:lsdException w:name="Placeholder Text" w:semiHidden="1"/>
+    <w:lsdException w:name="No Spacing" w:uiPriority="1" w:qFormat="1"/>
+    <w:lsdException w:name="Light Shading" w:uiPriority="60"/>
+    <w:lsdException w:name="Light List" w:uiPriority="61"/>
+    <w:lsdException w:name="Light Grid" w:uiPriority="62"/>
+    <w:lsdException w:name="Medium Shading 1" w:uiPriority="63"/>
+    <w:lsdException w:name="Medium Shading 2" w:uiPriority="64"/>
+    <w:lsdException w:name="Medium List 1" w:uiPriority="65"/>
+    <w:lsdException w:name="Medium List 2" w:uiPriority="66"/>
+    <w:lsdException w:name="Medium Grid 1" w:uiPriority="67"/>
+    <w:lsdException w:name="Medium Grid 2" w:uiPriority="68"/>
+    <w:lsdException w:name="Medium Grid 3" w:uiPriority="69"/>
+    <w:lsdException w:name="Dark List" w:uiPriority="70"/>
+    <w:lsdException w:name="Colorful Shading" w:uiPriority="71"/>
+    <w:lsdException w:name="Colorful List" w:uiPriority="72"/>
+    <w:lsdException w:name="Colorful Grid" w:uiPriority="73"/>
+    <w:lsdException w:name="Light Shading Accent 1" w:uiPriority="60"/>
+    <w:lsdException w:name="Light List Accent 1" w:uiPriority="61"/>
+    <w:lsdException w:name="Light Grid Accent 1" w:uiPriority="62"/>
+    <w:lsdException w:name="Medium Shading 1 Accent 1" w:uiPriority="63"/>
+    <w:lsdException w:name="Medium Shading 2 Accent 1" w:uiPriority="64"/>
+    <w:lsdException w:name="Medium List 1 Accent 1" w:uiPriority="65"/>
+    <w:lsdException w:name="Revision" w:semiHidden="1"/>
+    <w:lsdException w:name="List Paragraph" w:uiPriority="34" w:qFormat="1"/>
+    <w:lsdException w:name="Quote" w:uiPriority="29" w:qFormat="1"/>
+    <w:lsdException w:name="Intense Quote" w:uiPriority="30" w:qFormat="1"/>
+    <w:lsdException w:name="Medium List 2 Accent 1" w:uiPriority="66"/>
+    <w:lsdException w:name="Medium Grid 1 Accent 1" w:uiPriority="67"/>
+    <w:lsdException w:name="Medium Grid 2 Accent 1" w:uiPriority="68"/>
+    <w:lsdException w:name="Medium Grid 3 Accent 1" w:uiPriority="69"/>
+    <w:lsdException w:name="Dark List Accent 1" w:uiPriority="70"/>
+    <w:lsdException w:name="Colorful Shading Accent 1" w:uiPriority="71"/>
+    <w:lsdException w:name="Colorful List Accent 1" w:uiPriority="72"/>
+    <w:lsdException w:name="Colorful Grid Accent 1" w:uiPriority="73"/>
+    <w:lsdException w:name="Light Shading Accent 2" w:uiPriority="60"/>
+    <w:lsdException w:name="Light List Accent 2" w:uiPriority="61"/>
+    <w:lsdException w:name="Light Grid Accent 2" w:uiPriority="62"/>
+    <w:lsdException w:name="Medium Shading 1 Accent 2" w:uiPriority="63"/>
+    <w:lsdException w:name="Medium Shading 2 Accent 2" w:uiPriority="64"/>
+    <w:lsdException w:name="Medium List 1 Accent 2" w:uiPriority="65"/>
+    <w:lsdException w:name="Medium List 2 Accent 2" w:uiPriority="66"/>
+    <w:lsdException w:name="Medium Grid 1 Accent 2" w:uiPriority="67"/>
+    <w:lsdException w:name="Medium Grid 2 Accent 2" w:uiPriority="68"/>
+    <w:lsdException w:name="Medium Grid 3 Accent 2" w:uiPriority="69"/>
+    <w:lsdException w:name="Dark List Accent 2" w:uiPriority="70"/>
+    <w:lsdException w:name="Colorful Shading Accent 2" w:uiPriority="71"/>
+    <w:lsdException w:name="Colorful List Accent 2" w:uiPriority="72"/>
+    <w:lsdException w:name="Colorful Grid Accent 2" w:uiPriority="73"/>
+    <w:lsdException w:name="Light Shading Accent 3" w:uiPriority="60"/>
+    <w:lsdException w:name="Light List Accent 3" w:uiPriority="61"/>
+    <w:lsdException w:name="Light Grid Accent 3" w:uiPriority="62"/>
+    <w:lsdException w:name="Medium Shading 1 Accent 3" w:uiPriority="63"/>
+    <w:lsdException w:name="Medium Shading 2 Accent 3" w:uiPriority="64"/>
+    <w:lsdException w:name="Medium List 1 Accent 3" w:uiPriority="65"/>
+    <w:lsdException w:name="Medium List 2 Accent 3" w:uiPriority="66"/>
+    <w:lsdException w:name="Medium Grid 1 Accent 3" w:uiPriority="67"/>
+    <w:lsdException w:name="Medium Grid 2 Accent 3" w:uiPriority="68"/>
+    <w:lsdException w:name="Medium Grid 3 Accent 3" w:uiPriority="69"/>
+    <w:lsdException w:name="Dark List Accent 3" w:uiPriority="70"/>
+    <w:lsdException w:name="Colorful Shading Accent 3" w:uiPriority="71"/>
+    <w:lsdException w:name="Colorful List Accent 3" w:uiPriority="72"/>
+    <w:lsdException w:name="Colorful Grid Accent 3" w:uiPriority="73"/>
+    <w:lsdException w:name="Light Shading Accent 4" w:uiPriority="60"/>
+    <w:lsdException w:name="Light List Accent 4" w:uiPriority="61"/>
+    <w:lsdException w:name="Light Grid Accent 4" w:uiPriority="62"/>
+    <w:lsdException w:name="Medium Shading 1 Accent 4" w:uiPriority="63"/>
+    <w:lsdException w:name="Medium Shading 2 Accent 4" w:uiPriority="64"/>
+    <w:lsdException w:name="Medium List 1 Accent 4" w:uiPriority="65"/>
+    <w:lsdException w:name="Medium List 2 Accent 4" w:uiPriority="66"/>
+    <w:lsdException w:name="Medium Grid 1 Accent 4" w:uiPriority="67"/>
+    <w:lsdException w:name="Medium Grid 2 Accent 4" w:uiPriority="68"/>
+    <w:lsdException w:name="Medium Grid 3 Accent 4" w:uiPriority="69"/>
+    <w:lsdException w:name="Dark List Accent 4" w:uiPriority="70"/>
+    <w:lsdException w:name="Colorful Shading Accent 4" w:uiPriority="71"/>
+    <w:lsdException w:name="Colorful List Accent 4" w:uiPriority="72"/>
+    <w:lsdException w:name="Colorful Grid Accent 4" w:uiPriority="73"/>
+    <w:lsdException w:name="Light Shading Accent 5" w:uiPriority="60"/>
+    <w:lsdException w:name="Light List Accent 5" w:uiPriority="61"/>
+    <w:lsdException w:name="Light Grid Accent 5" w:uiPriority="62"/>
+    <w:lsdException w:name="Medium Shading 1 Accent 5" w:uiPriority="63"/>
+    <w:lsdException w:name="Medium Shading 2 Accent 5" w:uiPriority="64"/>
+    <w:lsdException w:name="Medium List 1 Accent 5" w:uiPriority="65"/>
+    <w:lsdException w:name="Medium List 2 Accent 5" w:uiPriority="66"/>
+    <w:lsdException w:name="Medium Grid 1 Accent 5" w:uiPriority="67"/>
+    <w:lsdException w:name="Medium Grid 2 Accent 5" w:uiPriority="68"/>
+    <w:lsdException w:name="Medium Grid 3 Accent 5" w:uiPriority="69"/>
+    <w:lsdException w:name="Dark List Accent 5" w:uiPriority="70"/>
+    <w:lsdException w:name="Colorful Shading Accent 5" w:uiPriority="71"/>
+    <w:lsdException w:name="Colorful List Accent 5" w:uiPriority="72"/>
+    <w:lsdException w:name="Colorful Grid Accent 5" w:uiPriority="73"/>
+    <w:lsdException w:name="Light Shading Accent 6" w:uiPriority="60"/>
+    <w:lsdException w:name="Light List Accent 6" w:uiPriority="61"/>
+    <w:lsdException w:name="Light Grid Accent 6" w:uiPriority="62"/>
+    <w:lsdException w:name="Medium Shading 1 Accent 6" w:uiPriority="63"/>
+    <w:lsdException w:name="Medium Shading 2 Accent 6" w:uiPriority="64"/>
+    <w:lsdException w:name="Medium List 1 Accent 6" w:uiPriority="65"/>
+    <w:lsdException w:name="Medium List 2 Accent 6" w:uiPriority="66"/>
+    <w:lsdException w:name="Medium Grid 1 Accent 6" w:uiPriority="67"/>
+    <w:lsdException w:name="Medium Grid 2 Accent 6" w:uiPriority="68"/>
+    <w:lsdException w:name="Medium Grid 3 Accent 6" w:uiPriority="69"/>
+    <w:lsdException w:name="Dark List Accent 6" w:uiPriority="70"/>
+    <w:lsdException w:name="Colorful Shading Accent 6" w:uiPriority="71"/>
+    <w:lsdException w:name="Colorful List Accent 6" w:uiPriority="72"/>
+    <w:lsdException w:name="Colorful Grid Accent 6" w:uiPriority="73"/>
+    <w:lsdException w:name="Subtle Emphasis" w:uiPriority="19" w:qFormat="1"/>
+    <w:lsdException w:name="Intense Emphasis" w:uiPriority="21" w:qFormat="1"/>
+    <w:lsdException w:name="Subtle Reference" w:uiPriority="31" w:qFormat="1"/>
+    <w:lsdException w:name="Intense Reference" w:uiPriority="32" w:qFormat="1"/>
+    <w:lsdException w:name="Book Title" w:uiPriority="33" w:qFormat="1"/>
+    <w:lsdException w:name="Bibliography" w:semiHidden="1" w:uiPriority="37" w:unhideWhenUsed="1"/>
+    <w:lsdException w:name="TOC Heading" w:semiHidden="1" w:uiPriority="39" w:unhideWhenUsed="1" w:qFormat="1"/>
+    <w:lsdException w:name="Plain Table 1" w:uiPriority="41"/>
+    <w:lsdException w:name="Plain Table 2" w:uiPriority="42"/>
+    <w:lsdException w:name="Plain Table 3" w:uiPriority="43"/>
+    <w:lsdException w:name="Plain Table 4" w:uiPriority="44"/>
+    <w:lsdException w:name="Plain Table 5" w:uiPriority="45"/>
+    <w:lsdException w:name="Grid Table Light" w:uiPriority="40"/>
+    <w:lsdException w:name="Grid Table 1 Light" w:uiPriority="46"/>
+    <w:lsdException w:name="Grid Table 2" w:uiPriority="47"/>
+    <w:lsdException w:name="Grid Table 3" w:uiPriority="48"/>
+    <w:lsdException w:name="Grid Table 4" w:uiPriority="49"/>
+    <w:lsdException w:name="Grid Table 5 Dark" w:uiPriority="50"/>
+    <w:lsdException w:name="Grid Table 6 Colorful" w:uiPriority="51"/>
+    <w:lsdException w:name="Grid Table 7 Colorful" w:uiPriority="52"/>
+    <w:lsdException w:name="Grid Table 1 Light Accent 1" w:uiPriority="46"/>
+    <w:lsdException w:name="Grid Table 2 Accent 1" w:uiPriority="47"/>
+    <w:lsdException w:name="Grid Table 3 Accent 1" w:uiPriority="48"/>
+    <w:lsdException w:name="Grid Table 4 Accent 1" w:uiPriority="49"/>
+    <w:lsdException w:name="Grid Table 5 Dark Accent 1" w:uiPriority="50"/>
+    <w:lsdException w:name="Grid Table 6 Colorful Accent 1" w:uiPriority="51"/>
+    <w:lsdException w:name="Grid Table 7 Colorful Accent 1" w:uiPriority="52"/>
+    <w:lsdException w:name="Grid Table 1 Light Accent 2" w:uiPriority="46"/>
+    <w:lsdException w:name="Grid Table 2 Accent 2" w:uiPriority="47"/>
+    <w:lsdException w:name="Grid Table 3 Accent 2" w:uiPriority="48"/>
+    <w:lsdException w:name="Grid Table 4 Accent 2" w:uiPriority="49"/>
+    <w:lsdException w:name="Grid Table 5 Dark Accent 2" w:uiPriority="50"/>
+    <w:lsdException w:name="Grid Table 6 Colorful Accent 2" w:uiPriority="51"/>
+    <w:lsdException w:name="Grid Table 7 Colorful Accent 2" w:uiPriority="52"/>
+    <w:lsdException w:name="Grid Table 1 Light Accent 3" w:uiPriority="46"/>
+    <w:lsdException w:name="Grid Table 2 Accent 3" w:uiPriority="47"/>
+    <w:lsdException w:name="Grid Table 3 Accent 3" w:uiPriority="48"/>
+    <w:lsdException w:name="Grid Table 4 Accent 3" w:uiPriority="49"/>
+    <w:lsdException w:name="Grid Table 5 Dark Accent 3" w:uiPriority="50"/>
+    <w:lsdException w:name="Grid Table 6 Colorful Accent 3" w:uiPriority="51"/>
+    <w:lsdException w:name="Grid Table 7 Colorful Accent 3" w:uiPriority="52"/>
+    <w:lsdException w:name="Grid Table 1 Light Accent 4" w:uiPriority="46"/>
+    <w:lsdException w:name="Grid Table 2 Accent 4" w:uiPriority="47"/>
+    <w:lsdException w:name="Grid Table 3 Accent 4" w:uiPriority="48"/>
+    <w:lsdException w:name="Grid Table 4 Accent 4" w:uiPriority="49"/>
+    <w:lsdException w:name="Grid Table 5 Dark Accent 4" w:uiPriority="50"/>
+    <w:lsdException w:name="Grid Table 6 Colorful Accent 4" w:uiPriority="51"/>
+    <w:lsdException w:name="Grid Table 7 Colorful Accent 4" w:uiPriority="52"/>
+    <w:lsdException w:name="Grid Table 1 Light Accent 5" w:uiPriority="46"/>
+    <w:lsdException w:name="Grid Table 2 Accent 5" w:uiPriority="47"/>
+    <w:lsdException w:name="Grid Table 3 Accent 5" w:uiPriority="48"/>
+    <w:lsdException w:name="Grid Table 4 Accent 5" w:uiPriority="49"/>
+    <w:lsdException w:name="Grid Table 5 Dark Accent 5" w:uiPriority="50"/>
+    <w:lsdException w:name="Grid Table 6 Colorful Accent 5" w:uiPriority="51"/>
+    <w:lsdException w:name="Grid Table 7 Colorful Accent 5" w:uiPriority="52"/>
+    <w:lsdException w:name="Grid Table 1 Light Accent 6" w:uiPriority="46"/>
+    <w:lsdException w:name="Grid Table 2 Accent 6" w:uiPriority="47"/>
+    <w:lsdException w:name="Grid Table 3 Accent 6" w:uiPriority="48"/>
+    <w:lsdException w:name="Grid Table 4 Accent 6" w:uiPriority="49"/>
+    <w:lsdException w:name="Grid Table 5 Dark Accent 6" w:uiPriority="50"/>
+    <w:lsdException w:name="Grid Table 6 Colorful Accent 6" w:uiPriority="51"/>
+    <w:lsdException w:name="Grid Table 7 Colorful Accent 6" w:uiPriority="52"/>
+    <w:lsdException w:name="List Table 1 Light" w:uiPriority="46"/>
+    <w:lsdException w:name="List Table 2" w:uiPriority="47"/>
+    <w:lsdException w:name="List Table 3" w:uiPriority="48"/>
+    <w:lsdException w:name="List Table 4" w:uiPriority="49"/>
+    <w:lsdException w:name="List Table 5 Dark" w:uiPriority="50"/>
+    <w:lsdException w:name="List Table 6 Colorful" w:uiPriority="51"/>
+    <w:lsdException w:name="List Table 7 Colorful" w:uiPriority="52"/>
+    <w:lsdException w:name="List Table 1 Light Accent 1" w:uiPriority="46"/>
+    <w:lsdException w:name="List Table 2 Accent 1" w:uiPriority="47"/>
+    <w:lsdException w:name="List Table 3 Accent 1" w:uiPriority="48"/>
+    <w:lsdException w:name="List Table 4 Accent 1" w:uiPriority="49"/>
+    <w:lsdException w:name="List Table 5 Dark Accent 1" w:uiPriority="50"/>
+    <w:lsdException w:name="List Table 6 Colorful Accent 1" w:uiPriority="51"/>
+    <w:lsdException w:name="List Table 7 Colorful Accent 1" w:uiPriority="52"/>
+    <w:lsdException w:name="List Table 1 Light Accent 2" w:uiPriority="46"/>
+    <w:lsdException w:name="List Table 2 Accent 2" w:uiPriority="47"/>
+    <w:lsdException w:name="List Table 3 Accent 2" w:uiPriority="48"/>
+    <w:lsdException w:name="List Table 4 Accent 2" w:uiPriority="49"/>
+    <w:lsdException w:name="List Table 5 Dark Accent 2" w:uiPriority="50"/>
+    <w:lsdException w:name="List Table 6 Colorful Accent 2" w:uiPriority="51"/>
+    <w:lsdException w:name="List Table 7 Colorful Accent 2" w:uiPriority="52"/>
+    <w:lsdException w:name="List Table 1 Light Accent 3" w:uiPriority="46"/>
+    <w:lsdException w:name="List Table 2 Accent 3" w:uiPriority="47"/>
+    <w:lsdException w:name="List Table 3 Accent 3" w:uiPriority="48"/>
+    <w:lsdException w:name="List Table 4 Accent 3" w:uiPriority="49"/>
+    <w:lsdException w:name="List Table 5 Dark Accent 3" w:uiPriority="50"/>
+    <w:lsdException w:name="List Table 6 Colorful Accent 3" w:uiPriority="51"/>
+    <w:lsdException w:name="List Table 7 Colorful Accent 3" w:uiPriority="52"/>
+    <w:lsdException w:name="List Table 1 Light Accent 4" w:uiPriority="46"/>
+    <w:lsdException w:name="List Table 2 Accent 4" w:uiPriority="47"/>
+    <w:lsdException w:name="List Table 3 Accent 4" w:uiPriority="48"/>
+    <w:lsdException w:name="List Table 4 Accent 4" w:uiPriority="49"/>
+    <w:lsdException w:name="List Table 5 Dark Accent 4" w:uiPriority="50"/>
+    <w:lsdException w:name="List Table 6 Colorful Accent 4" w:uiPriority="51"/>
+    <w:lsdException w:name="List Table 7 Colorful Accent 4" w:uiPriority="52"/>
+    <w:lsdException w:name="List Table 1 Light Accent 5" w:uiPriority="46"/>
+    <w:lsdException w:name="List Table 2 Accent 5" w:uiPriority="47"/>
+    <w:lsdException w:name="List Table 3 Accent 5" w:uiPriority="48"/>
+    <w:lsdException w:name="List Table 4 Accent 5" w:uiPriority="49"/>
+    <w:lsdException w:name="List Table 5 Dark Accent 5" w:uiPriority="50"/>
+    <w:lsdException w:name="List Table 6 Colorful Accent 5" w:uiPriority="51"/>
+    <w:lsdException w:name="List Table 7 Colorful Accent 5" w:uiPriority="52"/>
+    <w:lsdException w:name="List Table 1 Light Accent 6" w:uiPriority="46"/>
+    <w:lsdException w:name="List Table 2 Accent 6" w:uiPriority="47"/>
+    <w:lsdException w:name="List Table 3 Accent 6" w:uiPriority="48"/>
+    <w:lsdException w:name="List Table 4 Accent 6" w:uiPriority="49"/>
+    <w:lsdException w:name="List Table 5 Dark Accent 6" w:uiPriority="50"/>
+    <w:lsdException w:name="List Table 6 Colorful Accent 6" w:uiPriority="51"/>
+    <w:lsdException w:name="List Table 7 Colorful Accent 6" w:uiPriority="52"/>
+    <w:lsdException w:name="Mention" w:semiHidden="1" w:unhideWhenUsed="1"/>
+    <w:lsdException w:name="Smart Hyperlink" w:semiHidden="1" w:unhideWhenUsed="1"/>
+    <w:lsdException w:name="Hashtag" w:semiHidden="1" w:unhideWhenUsed="1"/>
   </w:latentStyles>
-  <w:style w:type="paragraph" w:default="1" w:styleId="a">
+  <w:style w:type="paragraph" w:default="1" w:styleId="Normal">
     <w:name w:val="Normal"/>
     <w:qFormat/>
     <w:rsid w:val="009E2A0E"/>
   </w:style>
-  <w:style w:type="character" w:default="1" w:styleId="a0">
+  <w:style w:type="character" w:default="1" w:styleId="DefaultParagraphFont">
     <w:name w:val="Default Paragraph Font"/>
     <w:uiPriority w:val="1"/>
     <w:semiHidden/>
     <w:unhideWhenUsed/>
   </w:style>
-  <w:style w:type="table" w:default="1" w:styleId="a1">
+  <w:style w:type="table" w:default="1" w:styleId="TableNormal">
     <w:name w:val="Normal Table"/>
     <w:uiPriority w:val="99"/>
     <w:semiHidden/>
     <w:unhideWhenUsed/>
-    <w:qFormat/>
     <w:tblPr>
       <w:tblInd w:w="0" w:type="dxa"/>
       <w:tblCellMar>
@@ -30275,17 +31267,17 @@
       </w:tblCellMar>
     </w:tblPr>
   </w:style>
-  <w:style w:type="numbering" w:default="1" w:styleId="a2">
+  <w:style w:type="numbering" w:default="1" w:styleId="NoList">
     <w:name w:val="No List"/>
     <w:uiPriority w:val="99"/>
     <w:semiHidden/>
     <w:unhideWhenUsed/>
   </w:style>
-  <w:style w:type="paragraph" w:styleId="a3">
+  <w:style w:type="paragraph" w:styleId="Title">
     <w:name w:val="Title"/>
-    <w:basedOn w:val="a"/>
-    <w:next w:val="a"/>
-    <w:link w:val="a4"/>
+    <w:basedOn w:val="Normal"/>
+    <w:next w:val="Normal"/>
+    <w:link w:val="TitleChar"/>
     <w:uiPriority w:val="10"/>
     <w:qFormat/>
     <w:rsid w:val="00B3662C"/>
@@ -30301,10 +31293,10 @@
       <w:szCs w:val="56"/>
     </w:rPr>
   </w:style>
-  <w:style w:type="character" w:customStyle="1" w:styleId="a4">
-    <w:name w:val="תואר תו"/>
-    <w:basedOn w:val="a0"/>
-    <w:link w:val="a3"/>
+  <w:style w:type="character" w:customStyle="1" w:styleId="TitleChar">
+    <w:name w:val="Title Char"/>
+    <w:basedOn w:val="DefaultParagraphFont"/>
+    <w:link w:val="Title"/>
     <w:uiPriority w:val="10"/>
     <w:rsid w:val="00B3662C"/>
     <w:rPr>
@@ -30315,11 +31307,11 @@
       <w:szCs w:val="56"/>
     </w:rPr>
   </w:style>
-  <w:style w:type="paragraph" w:styleId="a5">
+  <w:style w:type="paragraph" w:styleId="Subtitle">
     <w:name w:val="Subtitle"/>
-    <w:basedOn w:val="a"/>
-    <w:next w:val="a"/>
-    <w:link w:val="a6"/>
+    <w:basedOn w:val="Normal"/>
+    <w:next w:val="Normal"/>
+    <w:link w:val="SubtitleChar"/>
     <w:uiPriority w:val="11"/>
     <w:qFormat/>
     <w:rsid w:val="00B3662C"/>
@@ -30335,10 +31327,10 @@
       <w:spacing w:val="15"/>
     </w:rPr>
   </w:style>
-  <w:style w:type="character" w:customStyle="1" w:styleId="a6">
-    <w:name w:val="כותרת משנה תו"/>
-    <w:basedOn w:val="a0"/>
-    <w:link w:val="a5"/>
+  <w:style w:type="character" w:customStyle="1" w:styleId="SubtitleChar">
+    <w:name w:val="Subtitle Char"/>
+    <w:basedOn w:val="DefaultParagraphFont"/>
+    <w:link w:val="Subtitle"/>
     <w:uiPriority w:val="11"/>
     <w:rsid w:val="00B3662C"/>
     <w:rPr>
@@ -30349,7 +31341,7 @@
   </w:style>
   <w:style w:type="character" w:styleId="Hyperlink">
     <w:name w:val="Hyperlink"/>
-    <w:basedOn w:val="a0"/>
+    <w:basedOn w:val="DefaultParagraphFont"/>
     <w:uiPriority w:val="99"/>
     <w:unhideWhenUsed/>
     <w:rsid w:val="00B3662C"/>
@@ -30358,9 +31350,9 @@
       <w:u w:val="single"/>
     </w:rPr>
   </w:style>
-  <w:style w:type="character" w:styleId="a7">
+  <w:style w:type="character" w:styleId="PlaceholderText">
     <w:name w:val="Placeholder Text"/>
-    <w:basedOn w:val="a0"/>
+    <w:basedOn w:val="DefaultParagraphFont"/>
     <w:uiPriority w:val="99"/>
     <w:semiHidden/>
     <w:rsid w:val="00B3662C"/>
@@ -30370,7 +31362,7 @@
   </w:style>
   <w:style w:type="character" w:styleId="FollowedHyperlink">
     <w:name w:val="FollowedHyperlink"/>
-    <w:basedOn w:val="a0"/>
+    <w:basedOn w:val="DefaultParagraphFont"/>
     <w:uiPriority w:val="99"/>
     <w:semiHidden/>
     <w:unhideWhenUsed/>
@@ -30380,9 +31372,9 @@
       <w:u w:val="single"/>
     </w:rPr>
   </w:style>
-  <w:style w:type="paragraph" w:styleId="a8">
+  <w:style w:type="paragraph" w:styleId="ListParagraph">
     <w:name w:val="List Paragraph"/>
-    <w:basedOn w:val="a"/>
+    <w:basedOn w:val="Normal"/>
     <w:uiPriority w:val="34"/>
     <w:qFormat/>
     <w:rsid w:val="002775C7"/>
@@ -30391,10 +31383,10 @@
       <w:contextualSpacing/>
     </w:pPr>
   </w:style>
-  <w:style w:type="paragraph" w:styleId="HTML">
+  <w:style w:type="paragraph" w:styleId="HTMLPreformatted">
     <w:name w:val="HTML Preformatted"/>
-    <w:basedOn w:val="a"/>
-    <w:link w:val="HTML0"/>
+    <w:basedOn w:val="Normal"/>
+    <w:link w:val="HTMLPreformattedChar"/>
     <w:uiPriority w:val="99"/>
     <w:semiHidden/>
     <w:unhideWhenUsed/>
@@ -30426,10 +31418,10 @@
       <w:szCs w:val="20"/>
     </w:rPr>
   </w:style>
-  <w:style w:type="character" w:customStyle="1" w:styleId="HTML0">
-    <w:name w:val="HTML מעוצב מראש תו"/>
-    <w:basedOn w:val="a0"/>
-    <w:link w:val="HTML"/>
+  <w:style w:type="character" w:customStyle="1" w:styleId="HTMLPreformattedChar">
+    <w:name w:val="HTML Preformatted Char"/>
+    <w:basedOn w:val="DefaultParagraphFont"/>
+    <w:link w:val="HTMLPreformatted"/>
     <w:uiPriority w:val="99"/>
     <w:semiHidden/>
     <w:rsid w:val="00F50289"/>
@@ -30439,10 +31431,10 @@
       <w:szCs w:val="20"/>
     </w:rPr>
   </w:style>
-  <w:style w:type="paragraph" w:styleId="a9">
+  <w:style w:type="paragraph" w:styleId="BalloonText">
     <w:name w:val="Balloon Text"/>
-    <w:basedOn w:val="a"/>
-    <w:link w:val="aa"/>
+    <w:basedOn w:val="Normal"/>
+    <w:link w:val="BalloonTextChar"/>
     <w:uiPriority w:val="99"/>
     <w:semiHidden/>
     <w:unhideWhenUsed/>
@@ -30456,10 +31448,10 @@
       <w:szCs w:val="16"/>
     </w:rPr>
   </w:style>
-  <w:style w:type="character" w:customStyle="1" w:styleId="aa">
-    <w:name w:val="טקסט בלונים תו"/>
-    <w:basedOn w:val="a0"/>
-    <w:link w:val="a9"/>
+  <w:style w:type="character" w:customStyle="1" w:styleId="BalloonTextChar">
+    <w:name w:val="Balloon Text Char"/>
+    <w:basedOn w:val="DefaultParagraphFont"/>
+    <w:link w:val="BalloonText"/>
     <w:uiPriority w:val="99"/>
     <w:semiHidden/>
     <w:rsid w:val="00E02F2E"/>
@@ -30469,10 +31461,10 @@
       <w:szCs w:val="16"/>
     </w:rPr>
   </w:style>
-  <w:style w:type="paragraph" w:styleId="ab">
+  <w:style w:type="paragraph" w:styleId="Header">
     <w:name w:val="header"/>
-    <w:basedOn w:val="a"/>
-    <w:link w:val="ac"/>
+    <w:basedOn w:val="Normal"/>
+    <w:link w:val="HeaderChar"/>
     <w:uiPriority w:val="99"/>
     <w:unhideWhenUsed/>
     <w:rsid w:val="00375B6B"/>
@@ -30484,17 +31476,17 @@
       <w:spacing w:after="0" w:line="240" w:lineRule="auto"/>
     </w:pPr>
   </w:style>
-  <w:style w:type="character" w:customStyle="1" w:styleId="ac">
-    <w:name w:val="כותרת עליונה תו"/>
-    <w:basedOn w:val="a0"/>
-    <w:link w:val="ab"/>
+  <w:style w:type="character" w:customStyle="1" w:styleId="HeaderChar">
+    <w:name w:val="Header Char"/>
+    <w:basedOn w:val="DefaultParagraphFont"/>
+    <w:link w:val="Header"/>
     <w:uiPriority w:val="99"/>
     <w:rsid w:val="00375B6B"/>
   </w:style>
-  <w:style w:type="paragraph" w:styleId="ad">
+  <w:style w:type="paragraph" w:styleId="Footer">
     <w:name w:val="footer"/>
-    <w:basedOn w:val="a"/>
-    <w:link w:val="ae"/>
+    <w:basedOn w:val="Normal"/>
+    <w:link w:val="FooterChar"/>
     <w:uiPriority w:val="99"/>
     <w:unhideWhenUsed/>
     <w:rsid w:val="00375B6B"/>
@@ -30506,23 +31498,22 @@
       <w:spacing w:after="0" w:line="240" w:lineRule="auto"/>
     </w:pPr>
   </w:style>
-  <w:style w:type="character" w:customStyle="1" w:styleId="ae">
-    <w:name w:val="כותרת תחתונה תו"/>
-    <w:basedOn w:val="a0"/>
-    <w:link w:val="ad"/>
+  <w:style w:type="character" w:customStyle="1" w:styleId="FooterChar">
+    <w:name w:val="Footer Char"/>
+    <w:basedOn w:val="DefaultParagraphFont"/>
+    <w:link w:val="Footer"/>
     <w:uiPriority w:val="99"/>
     <w:rsid w:val="00375B6B"/>
   </w:style>
-  <w:style w:type="table" w:styleId="af">
+  <w:style w:type="table" w:styleId="TableGrid">
     <w:name w:val="Table Grid"/>
-    <w:basedOn w:val="a1"/>
+    <w:basedOn w:val="TableNormal"/>
     <w:uiPriority w:val="59"/>
     <w:rsid w:val="00E036A8"/>
     <w:pPr>
       <w:spacing w:after="0" w:line="240" w:lineRule="auto"/>
     </w:pPr>
     <w:tblPr>
-      <w:tblInd w:w="0" w:type="dxa"/>
       <w:tblBorders>
         <w:top w:val="single" w:sz="4" w:space="0" w:color="auto"/>
         <w:left w:val="single" w:sz="4" w:space="0" w:color="auto"/>
@@ -30531,17 +31522,11 @@
         <w:insideH w:val="single" w:sz="4" w:space="0" w:color="auto"/>
         <w:insideV w:val="single" w:sz="4" w:space="0" w:color="auto"/>
       </w:tblBorders>
-      <w:tblCellMar>
-        <w:top w:w="0" w:type="dxa"/>
-        <w:left w:w="108" w:type="dxa"/>
-        <w:bottom w:w="0" w:type="dxa"/>
-        <w:right w:w="108" w:type="dxa"/>
-      </w:tblCellMar>
     </w:tblPr>
   </w:style>
   <w:style w:type="character" w:customStyle="1" w:styleId="apple-converted-space">
     <w:name w:val="apple-converted-space"/>
-    <w:basedOn w:val="a0"/>
+    <w:basedOn w:val="DefaultParagraphFont"/>
     <w:rsid w:val="00381E8A"/>
   </w:style>
 </w:styles>
@@ -30837,7 +31822,7 @@
 </file>
 
 <file path=customXml/itemProps1.xml><?xml version="1.0" encoding="utf-8"?>
-<ds:datastoreItem xmlns:ds="http://schemas.openxmlformats.org/officeDocument/2006/customXml" ds:itemID="{F9C3E0B4-7EE9-43F7-9563-3D6118199CA8}">
+<ds:datastoreItem xmlns:ds="http://schemas.openxmlformats.org/officeDocument/2006/customXml" ds:itemID="{A7E46999-4D91-461A-9A52-86DAAC263E97}">
   <ds:schemaRefs>
     <ds:schemaRef ds:uri="http://schemas.openxmlformats.org/officeDocument/2006/bibliography"/>
   </ds:schemaRefs>

</xml_diff>